<commit_message>
week 2 Journal added
</commit_message>
<xml_diff>
--- a/Learning_Journal_40226105.docx
+++ b/Learning_Journal_40226105.docx
@@ -5,19 +5,33 @@
     <w:p>
       <w:pPr>
         <w:spacing w:after="0" w:line="240" w:lineRule="auto"/>
+        <w:ind w:firstLine="720"/>
         <w:jc w:val="center"/>
         <w:rPr>
           <w:b/>
           <w:bCs/>
-        </w:rPr>
-      </w:pPr>
-      <w:r>
-        <w:rPr>
-          <w:b/>
-          <w:bCs/>
+          <w:sz w:val="28"/>
+          <w:szCs w:val="28"/>
+        </w:rPr>
+      </w:pPr>
+      <w:r>
+        <w:rPr>
+          <w:b/>
+          <w:bCs/>
+          <w:sz w:val="28"/>
+          <w:szCs w:val="28"/>
         </w:rPr>
         <w:t xml:space="preserve">Learning Journal </w:t>
       </w:r>
+      <w:r>
+        <w:rPr>
+          <w:b/>
+          <w:bCs/>
+          <w:sz w:val="28"/>
+          <w:szCs w:val="28"/>
+        </w:rPr>
+        <w:t>– Week 2</w:t>
+      </w:r>
     </w:p>
     <w:p>
       <w:pPr>
@@ -116,7 +130,13 @@
         <w:t xml:space="preserve"> </w:t>
       </w:r>
       <w:r>
-        <w:t>1/18/2024 – 1/24/2024</w:t>
+        <w:t>1/18/2024 – 1/2</w:t>
+      </w:r>
+      <w:r>
+        <w:t>7</w:t>
+      </w:r>
+      <w:r>
+        <w:t>/2024</w:t>
       </w:r>
     </w:p>
     <w:p>
@@ -421,14 +441,14 @@
         <w:rPr>
           <w:lang w:val="en-US"/>
         </w:rPr>
-        <w:t xml:space="preserve"> Managing the inherent complexity of the software project involves careful resource allocation. Resources include skilled developers, project managers, and infrastructure. Understanding the intricacies of </w:t>
+        <w:t xml:space="preserve"> Managing the inherent complexity of the software project involves careful resource allocation. Resources include skilled </w:t>
       </w:r>
       <w:r>
         <w:rPr>
           <w:lang w:val="en-US"/>
         </w:rPr>
         <w:lastRenderedPageBreak/>
-        <w:t>the software development lifecycle and incorporating project management methodologies learned in class will aid in efficient resource allocation.</w:t>
+        <w:t>developers, project managers, and infrastructure. Understanding the intricacies of the software development lifecycle and incorporating project management methodologies learned in class will aid in efficient resource allocation.</w:t>
       </w:r>
     </w:p>
     <w:p>
@@ -474,7 +494,21 @@
         <w:rPr>
           <w:lang w:val="en-US"/>
         </w:rPr>
-        <w:t xml:space="preserve"> By applying project management principles, the development team can create a detailed project schedule, breaking down tasks and dependencies. This results in improved planning, ensuring that milestones are met and potential risks are identified and mitigated early in the project lifecycle.</w:t>
+        <w:t xml:space="preserve"> By applying project management principles, the development team can create a detailed project schedule, breaking down tasks and dependencies. This results in improved planning, ensuring that milestones are </w:t>
+      </w:r>
+      <w:proofErr w:type="gramStart"/>
+      <w:r>
+        <w:rPr>
+          <w:lang w:val="en-US"/>
+        </w:rPr>
+        <w:t>met</w:t>
+      </w:r>
+      <w:proofErr w:type="gramEnd"/>
+      <w:r>
+        <w:rPr>
+          <w:lang w:val="en-US"/>
+        </w:rPr>
+        <w:t xml:space="preserve"> and potential risks are identified and mitigated early in the project lifecycle.</w:t>
       </w:r>
     </w:p>
     <w:p>
@@ -828,25 +862,31 @@
         <w:rPr>
           <w:lang w:val="en-US"/>
         </w:rPr>
-        <w:t>The chapter provided a comprehensive overview of project management fundamentals. Recognized the importance of non-routine, planned, and customer-centric tasks in defining a project. Acknowledged the unique challenges posed by software projects, including invisibility, complexity, conformity, and flexibility.</w:t>
-      </w:r>
-    </w:p>
-    <w:p>
-      <w:pPr>
-        <w:spacing w:after="0" w:line="240" w:lineRule="auto"/>
-        <w:rPr>
-          <w:b/>
-          <w:bCs/>
-          <w:lang w:val="en-US"/>
-        </w:rPr>
-      </w:pPr>
-      <w:r>
-        <w:rPr>
-          <w:b/>
-          <w:bCs/>
+        <w:t xml:space="preserve">The chapter provided a comprehensive overview of project management fundamentals. Recognized the importance of non-routine, planned, and customer-centric tasks in </w:t>
+      </w:r>
+      <w:r>
+        <w:rPr>
           <w:lang w:val="en-US"/>
         </w:rPr>
         <w:lastRenderedPageBreak/>
+        <w:t>defining a project. Acknowledged the unique challenges posed by software projects, including invisibility, complexity, conformity, and flexibility.</w:t>
+      </w:r>
+    </w:p>
+    <w:p>
+      <w:pPr>
+        <w:spacing w:after="0" w:line="240" w:lineRule="auto"/>
+        <w:rPr>
+          <w:b/>
+          <w:bCs/>
+          <w:lang w:val="en-US"/>
+        </w:rPr>
+      </w:pPr>
+      <w:r>
+        <w:rPr>
+          <w:b/>
+          <w:bCs/>
+          <w:lang w:val="en-US"/>
+        </w:rPr>
         <w:pict w14:anchorId="1C6078F5">
           <v:rect id="_x0000_i1031" style="width:0;height:0" o:hralign="center" o:hrstd="t" o:hrnoshade="t" o:hr="t" fillcolor="#d1d5db" stroked="f"/>
         </w:pict>
@@ -941,6 +981,1516 @@
       <w:r>
         <w:t>The case study on the release 6.0 project for a SaaS software product unfolds a smart project initiation journey. It vividly shows that crafting a strong project charter with clear goals and a well-defined scope is key. The project smartly identifies market gaps and customer demands, steering towards innovative solutions. The phased development approach, addressing constraints in iterations, reflects a practical project management strategy. Emphasizing reliability as the top priority highlights the importance of delivering robust features. The case study offers valuable insights into the intricacies of creating complex software solutions, especially in handling challenges like appointment scheduling. It underscores the need for a flexible and holistic project management approach in the ever-evolving realm of software development.</w:t>
       </w:r>
+    </w:p>
+    <w:p>
+      <w:pPr>
+        <w:spacing w:after="0" w:line="240" w:lineRule="auto"/>
+      </w:pPr>
+    </w:p>
+    <w:p>
+      <w:pPr>
+        <w:spacing w:after="0" w:line="240" w:lineRule="auto"/>
+      </w:pPr>
+    </w:p>
+    <w:p>
+      <w:pPr>
+        <w:spacing w:after="0" w:line="240" w:lineRule="auto"/>
+      </w:pPr>
+    </w:p>
+    <w:p>
+      <w:pPr>
+        <w:spacing w:after="0" w:line="240" w:lineRule="auto"/>
+      </w:pPr>
+    </w:p>
+    <w:p>
+      <w:pPr>
+        <w:spacing w:after="0" w:line="240" w:lineRule="auto"/>
+      </w:pPr>
+    </w:p>
+    <w:p>
+      <w:pPr>
+        <w:spacing w:after="0" w:line="240" w:lineRule="auto"/>
+      </w:pPr>
+    </w:p>
+    <w:p>
+      <w:pPr>
+        <w:spacing w:after="0" w:line="240" w:lineRule="auto"/>
+      </w:pPr>
+    </w:p>
+    <w:p>
+      <w:pPr>
+        <w:spacing w:after="0" w:line="240" w:lineRule="auto"/>
+      </w:pPr>
+    </w:p>
+    <w:p>
+      <w:pPr>
+        <w:spacing w:after="0" w:line="240" w:lineRule="auto"/>
+      </w:pPr>
+    </w:p>
+    <w:p>
+      <w:pPr>
+        <w:spacing w:after="0" w:line="240" w:lineRule="auto"/>
+      </w:pPr>
+    </w:p>
+    <w:p>
+      <w:pPr>
+        <w:spacing w:after="0" w:line="240" w:lineRule="auto"/>
+      </w:pPr>
+    </w:p>
+    <w:p>
+      <w:pPr>
+        <w:spacing w:after="0" w:line="240" w:lineRule="auto"/>
+      </w:pPr>
+    </w:p>
+    <w:p>
+      <w:pPr>
+        <w:spacing w:after="0" w:line="240" w:lineRule="auto"/>
+      </w:pPr>
+    </w:p>
+    <w:p>
+      <w:pPr>
+        <w:spacing w:after="0" w:line="240" w:lineRule="auto"/>
+      </w:pPr>
+    </w:p>
+    <w:p>
+      <w:pPr>
+        <w:spacing w:after="0" w:line="240" w:lineRule="auto"/>
+      </w:pPr>
+    </w:p>
+    <w:p>
+      <w:pPr>
+        <w:spacing w:after="0" w:line="240" w:lineRule="auto"/>
+      </w:pPr>
+    </w:p>
+    <w:p>
+      <w:pPr>
+        <w:spacing w:after="0" w:line="240" w:lineRule="auto"/>
+      </w:pPr>
+    </w:p>
+    <w:p>
+      <w:pPr>
+        <w:spacing w:after="0" w:line="240" w:lineRule="auto"/>
+      </w:pPr>
+    </w:p>
+    <w:p>
+      <w:pPr>
+        <w:spacing w:after="0" w:line="240" w:lineRule="auto"/>
+      </w:pPr>
+    </w:p>
+    <w:p>
+      <w:pPr>
+        <w:spacing w:after="0" w:line="240" w:lineRule="auto"/>
+        <w:ind w:firstLine="720"/>
+        <w:jc w:val="center"/>
+        <w:rPr>
+          <w:b/>
+          <w:bCs/>
+          <w:sz w:val="28"/>
+          <w:szCs w:val="28"/>
+        </w:rPr>
+      </w:pPr>
+      <w:r>
+        <w:rPr>
+          <w:b/>
+          <w:bCs/>
+          <w:sz w:val="28"/>
+          <w:szCs w:val="28"/>
+        </w:rPr>
+        <w:t xml:space="preserve">Learning Journal </w:t>
+      </w:r>
+      <w:r>
+        <w:rPr>
+          <w:b/>
+          <w:bCs/>
+          <w:sz w:val="28"/>
+          <w:szCs w:val="28"/>
+        </w:rPr>
+        <w:t>– Week 2</w:t>
+      </w:r>
+    </w:p>
+    <w:p>
+      <w:pPr>
+        <w:spacing w:after="0" w:line="240" w:lineRule="auto"/>
+        <w:jc w:val="center"/>
+        <w:rPr>
+          <w:b/>
+          <w:bCs/>
+        </w:rPr>
+      </w:pPr>
+    </w:p>
+    <w:p>
+      <w:pPr>
+        <w:spacing w:after="0" w:line="240" w:lineRule="auto"/>
+      </w:pPr>
+      <w:r>
+        <w:rPr>
+          <w:b/>
+          <w:bCs/>
+        </w:rPr>
+        <w:t xml:space="preserve">Student Name: </w:t>
+      </w:r>
+      <w:r>
+        <w:t>Aksharkumar Yogeshkumar Patel - 40226105</w:t>
+      </w:r>
+    </w:p>
+    <w:p>
+      <w:pPr>
+        <w:spacing w:after="0" w:line="240" w:lineRule="auto"/>
+      </w:pPr>
+    </w:p>
+    <w:p>
+      <w:pPr>
+        <w:spacing w:after="0" w:line="240" w:lineRule="auto"/>
+      </w:pPr>
+      <w:r>
+        <w:rPr>
+          <w:b/>
+          <w:bCs/>
+        </w:rPr>
+        <w:t>Course:</w:t>
+      </w:r>
+      <w:r>
+        <w:t xml:space="preserve"> SOEN 6841</w:t>
+      </w:r>
+    </w:p>
+    <w:p>
+      <w:pPr>
+        <w:spacing w:after="0" w:line="240" w:lineRule="auto"/>
+      </w:pPr>
+    </w:p>
+    <w:p>
+      <w:pPr>
+        <w:spacing w:after="0" w:line="240" w:lineRule="auto"/>
+      </w:pPr>
+      <w:r>
+        <w:rPr>
+          <w:b/>
+          <w:bCs/>
+        </w:rPr>
+        <w:t>Journal URL:</w:t>
+      </w:r>
+      <w:r>
+        <w:t xml:space="preserve">  </w:t>
+      </w:r>
+      <w:r>
+        <w:t>https://github.com/aksharpatel17/SOEN_6841</w:t>
+      </w:r>
+    </w:p>
+    <w:p>
+      <w:pPr>
+        <w:spacing w:after="0" w:line="240" w:lineRule="auto"/>
+      </w:pPr>
+    </w:p>
+    <w:p>
+      <w:pPr>
+        <w:spacing w:after="0" w:line="240" w:lineRule="auto"/>
+      </w:pPr>
+      <w:r>
+        <w:rPr>
+          <w:b/>
+          <w:bCs/>
+        </w:rPr>
+        <w:t xml:space="preserve">Week </w:t>
+      </w:r>
+      <w:r>
+        <w:rPr>
+          <w:b/>
+          <w:bCs/>
+        </w:rPr>
+        <w:t>2</w:t>
+      </w:r>
+      <w:r>
+        <w:rPr>
+          <w:b/>
+          <w:bCs/>
+        </w:rPr>
+        <w:t>:</w:t>
+      </w:r>
+      <w:r>
+        <w:t xml:space="preserve"> 1/</w:t>
+      </w:r>
+      <w:r>
+        <w:t>2</w:t>
+      </w:r>
+      <w:r>
+        <w:t xml:space="preserve">8/2024 – </w:t>
+      </w:r>
+      <w:r>
+        <w:t>2</w:t>
+      </w:r>
+      <w:r>
+        <w:t>/</w:t>
+      </w:r>
+      <w:r>
+        <w:t>03</w:t>
+      </w:r>
+      <w:r>
+        <w:t>/2024</w:t>
+      </w:r>
+    </w:p>
+    <w:p>
+      <w:pPr>
+        <w:spacing w:after="0" w:line="240" w:lineRule="auto"/>
+      </w:pPr>
+    </w:p>
+    <w:p>
+      <w:pPr>
+        <w:spacing w:after="0" w:line="240" w:lineRule="auto"/>
+      </w:pPr>
+      <w:r>
+        <w:rPr>
+          <w:b/>
+          <w:bCs/>
+        </w:rPr>
+        <w:t xml:space="preserve">Date: </w:t>
+      </w:r>
+      <w:r>
+        <w:t>2</w:t>
+      </w:r>
+      <w:r>
+        <w:t>/</w:t>
+      </w:r>
+      <w:r>
+        <w:t>0</w:t>
+      </w:r>
+      <w:r>
+        <w:t>3/2024</w:t>
+      </w:r>
+    </w:p>
+    <w:p>
+      <w:pPr>
+        <w:spacing w:after="0" w:line="240" w:lineRule="auto"/>
+      </w:pPr>
+    </w:p>
+    <w:p>
+      <w:pPr>
+        <w:spacing w:after="0" w:line="240" w:lineRule="auto"/>
+        <w:rPr>
+          <w:lang w:val="en-US"/>
+        </w:rPr>
+      </w:pPr>
+      <w:r>
+        <w:rPr>
+          <w:b/>
+          <w:bCs/>
+          <w:lang w:val="en-US"/>
+        </w:rPr>
+        <w:t xml:space="preserve">Key Concepts Learned: </w:t>
+      </w:r>
+      <w:r>
+        <w:rPr>
+          <w:lang w:val="en-US"/>
+        </w:rPr>
+        <w:t>In</w:t>
+      </w:r>
+      <w:r>
+        <w:rPr>
+          <w:lang w:val="en-US"/>
+        </w:rPr>
+        <w:t xml:space="preserve"> </w:t>
+      </w:r>
+      <w:r>
+        <w:rPr>
+          <w:lang w:val="en-US"/>
+        </w:rPr>
+        <w:t xml:space="preserve">this </w:t>
+      </w:r>
+      <w:r>
+        <w:rPr>
+          <w:lang w:val="en-US"/>
+        </w:rPr>
+        <w:t>week's session</w:t>
+      </w:r>
+      <w:r>
+        <w:rPr>
+          <w:lang w:val="en-US"/>
+        </w:rPr>
+        <w:t xml:space="preserve"> </w:t>
+      </w:r>
+      <w:r>
+        <w:rPr>
+          <w:lang w:val="en-US"/>
+        </w:rPr>
+        <w:t xml:space="preserve">we </w:t>
+      </w:r>
+      <w:r>
+        <w:rPr>
+          <w:lang w:val="en-US"/>
+        </w:rPr>
+        <w:t>delved deeply into the intricacies of what drives a project forward. We spent time grasping the initiation phase, understanding the nuances of effort estimation, and honing skills in cost-effective budgeting. The realm of scheduling also took center stage, where we explored optimal strategies for planning and time management.</w:t>
+      </w:r>
+      <w:r>
+        <w:rPr>
+          <w:lang w:val="en-US"/>
+        </w:rPr>
+        <w:t xml:space="preserve"> </w:t>
+      </w:r>
+      <w:proofErr w:type="gramStart"/>
+      <w:r>
+        <w:rPr>
+          <w:lang w:val="en-US"/>
+        </w:rPr>
+        <w:t>Resource</w:t>
+      </w:r>
+      <w:proofErr w:type="gramEnd"/>
+      <w:r>
+        <w:rPr>
+          <w:lang w:val="en-US"/>
+        </w:rPr>
+        <w:t xml:space="preserve"> estimation emerged as a significant focus area, ensuring the timely availability of the right people and materials. Naturally, we engaged in an extensive discussion on risk management, learning to identify potential challenges early and developing effective strategies to overcome them. </w:t>
+      </w:r>
+    </w:p>
+    <w:p>
+      <w:pPr>
+        <w:spacing w:after="0" w:line="240" w:lineRule="auto"/>
+        <w:rPr>
+          <w:lang w:val="en-US"/>
+        </w:rPr>
+      </w:pPr>
+    </w:p>
+    <w:p>
+      <w:pPr>
+        <w:spacing w:after="0" w:line="240" w:lineRule="auto"/>
+        <w:rPr>
+          <w:lang w:val="en-US"/>
+        </w:rPr>
+      </w:pPr>
+      <w:r>
+        <w:rPr>
+          <w:lang w:val="en-US"/>
+        </w:rPr>
+        <w:t>Key concepts grasped this week include:</w:t>
+      </w:r>
+    </w:p>
+    <w:p>
+      <w:pPr>
+        <w:spacing w:after="0" w:line="240" w:lineRule="auto"/>
+        <w:rPr>
+          <w:lang w:val="en-US"/>
+        </w:rPr>
+      </w:pPr>
+    </w:p>
+    <w:p>
+      <w:pPr>
+        <w:spacing w:after="0" w:line="240" w:lineRule="auto"/>
+        <w:rPr>
+          <w:b/>
+          <w:bCs/>
+          <w:lang w:val="en-US"/>
+        </w:rPr>
+      </w:pPr>
+      <w:r>
+        <w:rPr>
+          <w:b/>
+          <w:bCs/>
+          <w:lang w:val="en-US"/>
+        </w:rPr>
+        <w:t>Project Initiation:</w:t>
+      </w:r>
+    </w:p>
+    <w:p>
+      <w:pPr>
+        <w:numPr>
+          <w:ilvl w:val="0"/>
+          <w:numId w:val="3"/>
+        </w:numPr>
+        <w:spacing w:after="0" w:line="240" w:lineRule="auto"/>
+        <w:rPr>
+          <w:lang w:val="en-US"/>
+        </w:rPr>
+      </w:pPr>
+      <w:r>
+        <w:rPr>
+          <w:lang w:val="en-US"/>
+        </w:rPr>
+        <w:t>Understanding the initiation phase, the significance of a project charter, defining project scope, and establishing project objectives.</w:t>
+      </w:r>
+    </w:p>
+    <w:p>
+      <w:pPr>
+        <w:numPr>
+          <w:ilvl w:val="0"/>
+          <w:numId w:val="3"/>
+        </w:numPr>
+        <w:spacing w:after="0" w:line="240" w:lineRule="auto"/>
+        <w:rPr>
+          <w:lang w:val="en-US"/>
+        </w:rPr>
+      </w:pPr>
+      <w:r>
+        <w:rPr>
+          <w:lang w:val="en-US"/>
+        </w:rPr>
+        <w:t>Engaging in key activities during initiation, laying the foundation for the entire project.</w:t>
+      </w:r>
+    </w:p>
+    <w:p>
+      <w:pPr>
+        <w:spacing w:after="0" w:line="240" w:lineRule="auto"/>
+        <w:ind w:left="720"/>
+        <w:rPr>
+          <w:lang w:val="en-US"/>
+        </w:rPr>
+      </w:pPr>
+    </w:p>
+    <w:p>
+      <w:pPr>
+        <w:spacing w:after="0" w:line="240" w:lineRule="auto"/>
+        <w:rPr>
+          <w:b/>
+          <w:bCs/>
+          <w:lang w:val="en-US"/>
+        </w:rPr>
+      </w:pPr>
+      <w:r>
+        <w:rPr>
+          <w:b/>
+          <w:bCs/>
+          <w:lang w:val="en-US"/>
+        </w:rPr>
+        <w:t>Effort Estimation:</w:t>
+      </w:r>
+    </w:p>
+    <w:p>
+      <w:pPr>
+        <w:numPr>
+          <w:ilvl w:val="0"/>
+          <w:numId w:val="5"/>
+        </w:numPr>
+        <w:spacing w:after="0" w:line="240" w:lineRule="auto"/>
+        <w:rPr>
+          <w:lang w:val="en-US"/>
+        </w:rPr>
+      </w:pPr>
+      <w:r>
+        <w:rPr>
+          <w:lang w:val="en-US"/>
+        </w:rPr>
+        <w:t>Exploring various techniques for estimating the effort required for a project.</w:t>
+      </w:r>
+    </w:p>
+    <w:p>
+      <w:pPr>
+        <w:numPr>
+          <w:ilvl w:val="0"/>
+          <w:numId w:val="5"/>
+        </w:numPr>
+        <w:spacing w:after="0" w:line="240" w:lineRule="auto"/>
+        <w:rPr>
+          <w:lang w:val="en-US"/>
+        </w:rPr>
+      </w:pPr>
+      <w:r>
+        <w:rPr>
+          <w:lang w:val="en-US"/>
+        </w:rPr>
+        <w:t>Recognizing the pivotal role of accurate effort estimation in project planning.</w:t>
+      </w:r>
+    </w:p>
+    <w:p>
+      <w:pPr>
+        <w:spacing w:after="0" w:line="240" w:lineRule="auto"/>
+        <w:ind w:left="720"/>
+        <w:rPr>
+          <w:lang w:val="en-US"/>
+        </w:rPr>
+      </w:pPr>
+    </w:p>
+    <w:p>
+      <w:pPr>
+        <w:spacing w:after="0" w:line="240" w:lineRule="auto"/>
+        <w:rPr>
+          <w:b/>
+          <w:bCs/>
+          <w:lang w:val="en-US"/>
+        </w:rPr>
+      </w:pPr>
+      <w:r>
+        <w:rPr>
+          <w:b/>
+          <w:bCs/>
+          <w:lang w:val="en-US"/>
+        </w:rPr>
+        <w:t>Cost Estimation:</w:t>
+      </w:r>
+    </w:p>
+    <w:p>
+      <w:pPr>
+        <w:numPr>
+          <w:ilvl w:val="0"/>
+          <w:numId w:val="6"/>
+        </w:numPr>
+        <w:spacing w:after="0" w:line="240" w:lineRule="auto"/>
+        <w:rPr>
+          <w:lang w:val="en-US"/>
+        </w:rPr>
+      </w:pPr>
+      <w:r>
+        <w:rPr>
+          <w:lang w:val="en-US"/>
+        </w:rPr>
+        <w:t>Utilizing techniques to estimate project costs, ensuring financial feasibility.</w:t>
+      </w:r>
+    </w:p>
+    <w:p>
+      <w:pPr>
+        <w:numPr>
+          <w:ilvl w:val="0"/>
+          <w:numId w:val="6"/>
+        </w:numPr>
+        <w:spacing w:after="0" w:line="240" w:lineRule="auto"/>
+        <w:rPr>
+          <w:lang w:val="en-US"/>
+        </w:rPr>
+      </w:pPr>
+      <w:r>
+        <w:rPr>
+          <w:lang w:val="en-US"/>
+        </w:rPr>
+        <w:t>Aligning cost estimates with the project's scope and objectives.</w:t>
+      </w:r>
+    </w:p>
+    <w:p>
+      <w:pPr>
+        <w:spacing w:after="0" w:line="240" w:lineRule="auto"/>
+        <w:ind w:left="720"/>
+        <w:rPr>
+          <w:lang w:val="en-US"/>
+        </w:rPr>
+      </w:pPr>
+    </w:p>
+    <w:p>
+      <w:pPr>
+        <w:spacing w:after="0" w:line="240" w:lineRule="auto"/>
+        <w:rPr>
+          <w:b/>
+          <w:bCs/>
+          <w:lang w:val="en-US"/>
+        </w:rPr>
+      </w:pPr>
+      <w:r>
+        <w:rPr>
+          <w:b/>
+          <w:bCs/>
+          <w:lang w:val="en-US"/>
+        </w:rPr>
+        <w:t>Schedule and Resource Estimation:</w:t>
+      </w:r>
+    </w:p>
+    <w:p>
+      <w:pPr>
+        <w:numPr>
+          <w:ilvl w:val="0"/>
+          <w:numId w:val="7"/>
+        </w:numPr>
+        <w:spacing w:after="0" w:line="240" w:lineRule="auto"/>
+        <w:rPr>
+          <w:lang w:val="en-US"/>
+        </w:rPr>
+      </w:pPr>
+      <w:r>
+        <w:rPr>
+          <w:lang w:val="en-US"/>
+        </w:rPr>
+        <w:t>Formulating realistic schedules and identifying the resources necessary for project execution.</w:t>
+      </w:r>
+    </w:p>
+    <w:p>
+      <w:pPr>
+        <w:spacing w:after="0" w:line="240" w:lineRule="auto"/>
+        <w:rPr>
+          <w:b/>
+          <w:bCs/>
+          <w:lang w:val="en-US"/>
+        </w:rPr>
+      </w:pPr>
+      <w:r>
+        <w:rPr>
+          <w:b/>
+          <w:bCs/>
+          <w:lang w:val="en-US"/>
+        </w:rPr>
+        <w:t>Risk Management:</w:t>
+      </w:r>
+    </w:p>
+    <w:p>
+      <w:pPr>
+        <w:numPr>
+          <w:ilvl w:val="0"/>
+          <w:numId w:val="8"/>
+        </w:numPr>
+        <w:spacing w:after="0" w:line="240" w:lineRule="auto"/>
+        <w:rPr>
+          <w:lang w:val="en-US"/>
+        </w:rPr>
+      </w:pPr>
+      <w:r>
+        <w:rPr>
+          <w:lang w:val="en-US"/>
+        </w:rPr>
+        <w:t>Identifying and comprehending different types of risks.</w:t>
+      </w:r>
+    </w:p>
+    <w:p>
+      <w:pPr>
+        <w:numPr>
+          <w:ilvl w:val="0"/>
+          <w:numId w:val="8"/>
+        </w:numPr>
+        <w:spacing w:after="0" w:line="240" w:lineRule="auto"/>
+        <w:rPr>
+          <w:lang w:val="en-US"/>
+        </w:rPr>
+      </w:pPr>
+      <w:r>
+        <w:rPr>
+          <w:lang w:val="en-US"/>
+        </w:rPr>
+        <w:t>Developing strategies to mitigate and manage risks throughout the project lifecycle.</w:t>
+      </w:r>
+    </w:p>
+    <w:p>
+      <w:pPr>
+        <w:spacing w:after="0" w:line="240" w:lineRule="auto"/>
+        <w:ind w:left="720"/>
+        <w:rPr>
+          <w:lang w:val="en-US"/>
+        </w:rPr>
+      </w:pPr>
+    </w:p>
+    <w:p>
+      <w:pPr>
+        <w:spacing w:after="0" w:line="240" w:lineRule="auto"/>
+        <w:rPr>
+          <w:b/>
+          <w:bCs/>
+          <w:lang w:val="en-US"/>
+        </w:rPr>
+      </w:pPr>
+      <w:r>
+        <w:rPr>
+          <w:b/>
+          <w:bCs/>
+          <w:lang w:val="en-US"/>
+        </w:rPr>
+        <w:t>Configuration Management System:</w:t>
+      </w:r>
+    </w:p>
+    <w:p>
+      <w:pPr>
+        <w:numPr>
+          <w:ilvl w:val="0"/>
+          <w:numId w:val="9"/>
+        </w:numPr>
+        <w:spacing w:after="0" w:line="240" w:lineRule="auto"/>
+        <w:rPr>
+          <w:lang w:val="en-US"/>
+        </w:rPr>
+      </w:pPr>
+      <w:r>
+        <w:rPr>
+          <w:lang w:val="en-US"/>
+        </w:rPr>
+        <w:t>Understanding the role and components of a configuration management system.</w:t>
+      </w:r>
+    </w:p>
+    <w:p>
+      <w:pPr>
+        <w:numPr>
+          <w:ilvl w:val="0"/>
+          <w:numId w:val="9"/>
+        </w:numPr>
+        <w:spacing w:after="0" w:line="240" w:lineRule="auto"/>
+        <w:rPr>
+          <w:lang w:val="en-US"/>
+        </w:rPr>
+      </w:pPr>
+      <w:r>
+        <w:rPr>
+          <w:lang w:val="en-US"/>
+        </w:rPr>
+        <w:t>Implementing successful deployment strategies in a software project.</w:t>
+      </w:r>
+    </w:p>
+    <w:p>
+      <w:pPr>
+        <w:spacing w:after="0" w:line="240" w:lineRule="auto"/>
+        <w:rPr>
+          <w:b/>
+          <w:bCs/>
+          <w:lang w:val="en-US"/>
+        </w:rPr>
+      </w:pPr>
+    </w:p>
+    <w:p>
+      <w:pPr>
+        <w:spacing w:after="0" w:line="240" w:lineRule="auto"/>
+        <w:rPr>
+          <w:b/>
+          <w:bCs/>
+          <w:lang w:val="en-US"/>
+        </w:rPr>
+      </w:pPr>
+      <w:r>
+        <w:rPr>
+          <w:b/>
+          <w:bCs/>
+          <w:lang w:val="en-US"/>
+        </w:rPr>
+        <w:lastRenderedPageBreak/>
+        <w:pict w14:anchorId="2284E14C">
+          <v:rect id="_x0000_i1032" style="width:0;height:0" o:hralign="center" o:hrstd="t" o:hrnoshade="t" o:hr="t" fillcolor="#d1d5db" stroked="f"/>
+        </w:pict>
+      </w:r>
+    </w:p>
+    <w:p>
+      <w:pPr>
+        <w:spacing w:after="0" w:line="240" w:lineRule="auto"/>
+        <w:rPr>
+          <w:lang w:val="en-US"/>
+        </w:rPr>
+      </w:pPr>
+      <w:r>
+        <w:rPr>
+          <w:b/>
+          <w:bCs/>
+          <w:lang w:val="en-US"/>
+        </w:rPr>
+        <w:t xml:space="preserve">Application in Real Projects: </w:t>
+      </w:r>
+      <w:r>
+        <w:rPr>
+          <w:lang w:val="en-US"/>
+        </w:rPr>
+        <w:t>This week's lessons on project management translate seamlessly into the real-world scenario of developing a mobile shopping app. As we delve into project initiation, the clarity achieved in defining the app's scope becomes instrumental in steering clear of scope creep, laying a solid foundation for the project's ultimate success. Collaborative group meetings take on significance in this context, focusing discussions on market analysis, user demographics, and the delineation of app features and user interface design, fostering teamwork and aligning the team's objectives.</w:t>
+      </w:r>
+    </w:p>
+    <w:p>
+      <w:pPr>
+        <w:spacing w:after="0" w:line="240" w:lineRule="auto"/>
+        <w:rPr>
+          <w:lang w:val="en-US"/>
+        </w:rPr>
+      </w:pPr>
+    </w:p>
+    <w:p>
+      <w:pPr>
+        <w:spacing w:after="0" w:line="240" w:lineRule="auto"/>
+        <w:rPr>
+          <w:lang w:val="en-US"/>
+        </w:rPr>
+      </w:pPr>
+      <w:r>
+        <w:rPr>
+          <w:lang w:val="en-US"/>
+        </w:rPr>
+        <w:t>The newfound skill of effort estimation finds direct application in the coding endeavors required for features like a recommendation engine or a streamlined checkout process, aiding in meticulous project planning. Aligning cost estimates with the scope proves crucial in budgeting for app development, server maintenance, security features, and ongoing support, ensuring financial feasibility.</w:t>
+      </w:r>
+    </w:p>
+    <w:p>
+      <w:pPr>
+        <w:spacing w:after="0" w:line="240" w:lineRule="auto"/>
+        <w:rPr>
+          <w:lang w:val="en-US"/>
+        </w:rPr>
+      </w:pPr>
+    </w:p>
+    <w:p>
+      <w:pPr>
+        <w:spacing w:after="0" w:line="240" w:lineRule="auto"/>
+        <w:rPr>
+          <w:lang w:val="en-US"/>
+        </w:rPr>
+      </w:pPr>
+      <w:r>
+        <w:rPr>
+          <w:lang w:val="en-US"/>
+        </w:rPr>
+        <w:t>Realistic scheduling, another key aspect emphasized this week, becomes paramount in planning milestones such as the app launch and coordinating marketing campaigns effectively. Simultaneously, upfront identification of resources, from developers to designers and marketing specialists, ensures a smoother execution of the project.</w:t>
+      </w:r>
+    </w:p>
+    <w:p>
+      <w:pPr>
+        <w:spacing w:after="0" w:line="240" w:lineRule="auto"/>
+        <w:rPr>
+          <w:lang w:val="en-US"/>
+        </w:rPr>
+      </w:pPr>
+    </w:p>
+    <w:p>
+      <w:pPr>
+        <w:spacing w:after="0" w:line="240" w:lineRule="auto"/>
+        <w:rPr>
+          <w:lang w:val="en-US"/>
+        </w:rPr>
+      </w:pPr>
+      <w:r>
+        <w:rPr>
+          <w:lang w:val="en-US"/>
+        </w:rPr>
+        <w:t>The focus on risk management takes center stage, particularly in the mobile app landscape where potential issues like data security vulnerabilities or challenges with third-party integrations must be anticipated and mitigated proactively. Lastly, grasping the role of a configuration management system, along with practical deployment strategies, is crucial for maintaining stability and scalability in the dynamic environment of mobile app development.</w:t>
+      </w:r>
+    </w:p>
+    <w:p>
+      <w:pPr>
+        <w:spacing w:after="0" w:line="240" w:lineRule="auto"/>
+        <w:rPr>
+          <w:lang w:val="en-US"/>
+        </w:rPr>
+      </w:pPr>
+    </w:p>
+    <w:p>
+      <w:pPr>
+        <w:spacing w:after="0" w:line="240" w:lineRule="auto"/>
+        <w:rPr>
+          <w:b/>
+          <w:bCs/>
+          <w:lang w:val="en-US"/>
+        </w:rPr>
+      </w:pPr>
+    </w:p>
+    <w:p>
+      <w:pPr>
+        <w:spacing w:after="0" w:line="240" w:lineRule="auto"/>
+        <w:rPr>
+          <w:b/>
+          <w:bCs/>
+          <w:lang w:val="en-US"/>
+        </w:rPr>
+      </w:pPr>
+      <w:r>
+        <w:rPr>
+          <w:b/>
+          <w:bCs/>
+          <w:lang w:val="en-US"/>
+        </w:rPr>
+        <w:pict w14:anchorId="5EC3D296">
+          <v:rect id="_x0000_i1033" style="width:0;height:0" o:hralign="center" o:hrstd="t" o:hrnoshade="t" o:hr="t" fillcolor="#d1d5db" stroked="f"/>
+        </w:pict>
+      </w:r>
+    </w:p>
+    <w:p>
+      <w:pPr>
+        <w:spacing w:after="0" w:line="240" w:lineRule="auto"/>
+        <w:rPr>
+          <w:lang w:val="en-US"/>
+        </w:rPr>
+      </w:pPr>
+      <w:r>
+        <w:rPr>
+          <w:b/>
+          <w:bCs/>
+          <w:lang w:val="en-US"/>
+        </w:rPr>
+        <w:t xml:space="preserve">Peer Interactions: </w:t>
+      </w:r>
+      <w:r>
+        <w:t xml:space="preserve">During our peer interaction, we focused on our project, "Personalized Learning Path Generator." </w:t>
+      </w:r>
+      <w:r>
+        <w:rPr>
+          <w:lang w:val="en-US"/>
+        </w:rPr>
+        <w:t xml:space="preserve">We had this fantastic mix of different perspectives and skills within the team, making the whole process quite dynamic and enriching. </w:t>
+      </w:r>
+    </w:p>
+    <w:p>
+      <w:pPr>
+        <w:spacing w:after="0" w:line="240" w:lineRule="auto"/>
+        <w:rPr>
+          <w:lang w:val="en-US"/>
+        </w:rPr>
+      </w:pPr>
+    </w:p>
+    <w:p>
+      <w:pPr>
+        <w:spacing w:after="0" w:line="240" w:lineRule="auto"/>
+        <w:rPr>
+          <w:lang w:val="en-US"/>
+        </w:rPr>
+      </w:pPr>
+      <w:r>
+        <w:rPr>
+          <w:lang w:val="en-US"/>
+        </w:rPr>
+        <w:t xml:space="preserve">The group project meetings were filled with collective brainstorming and strategic planning, especially when it came to those essential steps in project initiation. We made sure to bring everyone's strengths to the table, and it made our approach to project management feel like a joint effort. Working together during these meetings built a strong foundation for our project, aligning all our different skills toward common goals and creating a sense of togetherness within the team. </w:t>
+      </w:r>
+    </w:p>
+    <w:p>
+      <w:pPr>
+        <w:spacing w:after="0" w:line="240" w:lineRule="auto"/>
+        <w:rPr>
+          <w:lang w:val="en-US"/>
+        </w:rPr>
+      </w:pPr>
+    </w:p>
+    <w:p>
+      <w:pPr>
+        <w:spacing w:after="0" w:line="240" w:lineRule="auto"/>
+        <w:rPr>
+          <w:lang w:val="en-US"/>
+        </w:rPr>
+      </w:pPr>
+      <w:r>
+        <w:rPr>
+          <w:lang w:val="en-US"/>
+        </w:rPr>
+        <w:t xml:space="preserve">Not only </w:t>
+      </w:r>
+      <w:proofErr w:type="gramStart"/>
+      <w:r>
+        <w:rPr>
+          <w:lang w:val="en-US"/>
+        </w:rPr>
+        <w:t>this</w:t>
+      </w:r>
+      <w:proofErr w:type="gramEnd"/>
+      <w:r>
+        <w:rPr>
+          <w:lang w:val="en-US"/>
+        </w:rPr>
+        <w:t xml:space="preserve"> we also had o</w:t>
+      </w:r>
+      <w:r>
+        <w:rPr>
+          <w:lang w:val="en-US"/>
+        </w:rPr>
+        <w:t xml:space="preserve">ur discussions on chapters 1, 2, and 3 </w:t>
+      </w:r>
+      <w:r>
+        <w:rPr>
+          <w:lang w:val="en-US"/>
+        </w:rPr>
+        <w:t xml:space="preserve">which </w:t>
+      </w:r>
+      <w:r>
+        <w:rPr>
+          <w:lang w:val="en-US"/>
+        </w:rPr>
+        <w:t xml:space="preserve">were not just about </w:t>
+      </w:r>
+      <w:proofErr w:type="gramStart"/>
+      <w:r>
+        <w:rPr>
+          <w:lang w:val="en-US"/>
+        </w:rPr>
+        <w:t xml:space="preserve">studying </w:t>
+      </w:r>
+      <w:r>
+        <w:rPr>
+          <w:lang w:val="en-US"/>
+        </w:rPr>
+        <w:t xml:space="preserve"> but</w:t>
+      </w:r>
+      <w:proofErr w:type="gramEnd"/>
+      <w:r>
+        <w:rPr>
+          <w:lang w:val="en-US"/>
+        </w:rPr>
+        <w:t xml:space="preserve"> they</w:t>
+      </w:r>
+      <w:r>
+        <w:rPr>
+          <w:lang w:val="en-US"/>
+        </w:rPr>
+        <w:t xml:space="preserve"> became a space where we shared practical insights we picked up individually. It wasn't just about understanding the course material; it was also about building a sense of connection with each other.</w:t>
+      </w:r>
+    </w:p>
+    <w:p>
+      <w:pPr>
+        <w:spacing w:after="0" w:line="240" w:lineRule="auto"/>
+        <w:rPr>
+          <w:b/>
+          <w:bCs/>
+          <w:lang w:val="en-US"/>
+        </w:rPr>
+      </w:pPr>
+    </w:p>
+    <w:p>
+      <w:pPr>
+        <w:spacing w:after="0" w:line="240" w:lineRule="auto"/>
+        <w:rPr>
+          <w:b/>
+          <w:bCs/>
+          <w:lang w:val="en-US"/>
+        </w:rPr>
+      </w:pPr>
+      <w:r>
+        <w:rPr>
+          <w:b/>
+          <w:bCs/>
+          <w:lang w:val="en-US"/>
+        </w:rPr>
+        <w:pict w14:anchorId="1972A441">
+          <v:rect id="_x0000_i1034" style="width:0;height:0" o:hralign="center" o:hrstd="t" o:hrnoshade="t" o:hr="t" fillcolor="#d1d5db" stroked="f"/>
+        </w:pict>
+      </w:r>
+    </w:p>
+    <w:p>
+      <w:pPr>
+        <w:spacing w:after="0" w:line="240" w:lineRule="auto"/>
+        <w:rPr>
+          <w:lang w:val="en-US"/>
+        </w:rPr>
+      </w:pPr>
+      <w:r>
+        <w:rPr>
+          <w:b/>
+          <w:bCs/>
+          <w:lang w:val="en-US"/>
+        </w:rPr>
+        <w:t xml:space="preserve">Challenges Faced: </w:t>
+      </w:r>
+      <w:r>
+        <w:rPr>
+          <w:lang w:val="en-US"/>
+        </w:rPr>
+        <w:t xml:space="preserve">Grasping the intricacies of risk management posed a notable challenge, particularly in the task of anticipating potential risks and formulating effective strategies for mitigation. It demanded a nuanced understanding of the uncertainties that could arise during a project's lifecycle and the ability to proactively address them. The challenge lay not only in </w:t>
+      </w:r>
+      <w:r>
+        <w:rPr>
+          <w:lang w:val="en-US"/>
+        </w:rPr>
+        <w:lastRenderedPageBreak/>
+        <w:t>identifying these potential risks but also in developing robust strategies that would effectively reduce their impact and ensure the project's resilience.</w:t>
+      </w:r>
+    </w:p>
+    <w:p>
+      <w:pPr>
+        <w:spacing w:after="0" w:line="240" w:lineRule="auto"/>
+        <w:rPr>
+          <w:lang w:val="en-US"/>
+        </w:rPr>
+      </w:pPr>
+    </w:p>
+    <w:p>
+      <w:pPr>
+        <w:spacing w:after="0" w:line="240" w:lineRule="auto"/>
+        <w:rPr>
+          <w:lang w:val="en-US"/>
+        </w:rPr>
+      </w:pPr>
+      <w:r>
+        <w:rPr>
+          <w:lang w:val="en-US"/>
+        </w:rPr>
+        <w:t>Similarly, navigating the complexities of effort estimation required a comprehensive exploration of various techniques. The challenge was not just in understanding each method but in discerning the most appropriate approach for a specific project. This involved considering factors such as project size, complexity, and the nature of the work involved. The necessity of tailoring the estimation technique to the unique aspects of each project added a layer of complexity to the already intricate process of project planning.</w:t>
+      </w:r>
+    </w:p>
+    <w:p>
+      <w:pPr>
+        <w:spacing w:after="0" w:line="240" w:lineRule="auto"/>
+        <w:rPr>
+          <w:lang w:val="en-US"/>
+        </w:rPr>
+      </w:pPr>
+    </w:p>
+    <w:p>
+      <w:pPr>
+        <w:spacing w:after="0" w:line="240" w:lineRule="auto"/>
+        <w:rPr>
+          <w:lang w:val="en-US"/>
+        </w:rPr>
+      </w:pPr>
+      <w:r>
+        <w:rPr>
+          <w:lang w:val="en-US"/>
+        </w:rPr>
+        <w:t>On another note, maintaining a balance in group dynamics and ensuring effective communication during project meetings presented its own set of challenges. Achieving synergy among team members, accommodating diverse viewpoints, and fostering an environment where everyone feels heard requires a delicate balance. Striking this equilibrium becomes pivotal in harnessing the collective strengths of the team and ensuring that project meetings are not only productive but also conducive to open dialogue and constructive collaboration. It involves being attuned to the individual contributions of team members and fostering an atmosphere that encourages active participation and effective communication, contributing significantly to the overall success of the project.</w:t>
+      </w:r>
+    </w:p>
+    <w:p>
+      <w:pPr>
+        <w:spacing w:after="0" w:line="240" w:lineRule="auto"/>
+        <w:rPr>
+          <w:lang w:val="en-US"/>
+        </w:rPr>
+      </w:pPr>
+    </w:p>
+    <w:p>
+      <w:pPr>
+        <w:spacing w:after="0" w:line="240" w:lineRule="auto"/>
+        <w:rPr>
+          <w:b/>
+          <w:bCs/>
+          <w:lang w:val="en-US"/>
+        </w:rPr>
+      </w:pPr>
+      <w:r>
+        <w:rPr>
+          <w:b/>
+          <w:bCs/>
+          <w:lang w:val="en-US"/>
+        </w:rPr>
+        <w:pict w14:anchorId="5E140A55">
+          <v:rect id="_x0000_i1035" style="width:0;height:0" o:hralign="center" o:hrstd="t" o:hrnoshade="t" o:hr="t" fillcolor="#d1d5db" stroked="f"/>
+        </w:pict>
+      </w:r>
+    </w:p>
+    <w:p>
+      <w:pPr>
+        <w:spacing w:after="0" w:line="240" w:lineRule="auto"/>
+      </w:pPr>
+      <w:r>
+        <w:rPr>
+          <w:b/>
+          <w:bCs/>
+          <w:lang w:val="en-US"/>
+        </w:rPr>
+        <w:t xml:space="preserve">Personal Development Activities: </w:t>
+      </w:r>
+      <w:r>
+        <w:t xml:space="preserve">In my journey to grow professionally, I took some time to dive into two </w:t>
+      </w:r>
+      <w:proofErr w:type="gramStart"/>
+      <w:r>
+        <w:t>really interesting</w:t>
+      </w:r>
+      <w:proofErr w:type="gramEnd"/>
+      <w:r>
+        <w:t xml:space="preserve"> case studies that were part of our course materials.</w:t>
+      </w:r>
+    </w:p>
+    <w:p>
+      <w:pPr>
+        <w:spacing w:after="0" w:line="240" w:lineRule="auto"/>
+      </w:pPr>
+    </w:p>
+    <w:p>
+      <w:pPr>
+        <w:spacing w:after="0" w:line="240" w:lineRule="auto"/>
+      </w:pPr>
+      <w:r>
+        <w:t>In the case study from Chapter 3, we traced the history and evolution of our SaaS vendor's project. The initial estimation of the software product size and the decision to adopt incremental development revealed the importance of foresight in project planning. As the project progressed, the consideration of hiring additional team members for faster development led to the exploration of offshore service providers. The case study highlighted the cost-effectiveness and strategic advantages of offshore development, culminating in the establishment of a team of more than 50 people. This real-world example showcased the considerations and decision-making involved in scaling a project efficiently</w:t>
+      </w:r>
+      <w:r>
+        <w:t>.</w:t>
+      </w:r>
+    </w:p>
+    <w:p>
+      <w:pPr>
+        <w:spacing w:after="0" w:line="240" w:lineRule="auto"/>
+      </w:pPr>
+    </w:p>
+    <w:p>
+      <w:pPr>
+        <w:spacing w:after="0" w:line="240" w:lineRule="auto"/>
+        <w:rPr>
+          <w:lang w:val="en-US"/>
+        </w:rPr>
+      </w:pPr>
+      <w:r>
+        <w:rPr>
+          <w:lang w:val="en-US"/>
+        </w:rPr>
+        <w:t>In Chapter 4, the focus shifted to the intricacies of risk management within a Software as a Service (SaaS) vendor project. The case study underscored the significance of market analysis in developing a robust strategy, emphasizing the need to assess risks associated with the venture. Notably, the risks identified included viability of offshore teams, attrition, communication gaps, development costs, schedule adherence, and software product quality. To mitigate these risks, various strategies were employed, such as standardized communication templates, virtual meetings, schedule buffers, and prioritized feature development. This exploration provided me with a deeper understanding of the challenges involved in risk management and the strategic approaches to overcome them.</w:t>
+      </w:r>
+    </w:p>
+    <w:p>
+      <w:pPr>
+        <w:spacing w:after="0" w:line="240" w:lineRule="auto"/>
+      </w:pPr>
+    </w:p>
+    <w:p>
+      <w:pPr>
+        <w:spacing w:after="0" w:line="240" w:lineRule="auto"/>
+      </w:pPr>
+    </w:p>
+    <w:p>
+      <w:pPr>
+        <w:spacing w:after="0" w:line="240" w:lineRule="auto"/>
+        <w:rPr>
+          <w:lang w:val="en-US"/>
+        </w:rPr>
+      </w:pPr>
+    </w:p>
+    <w:p>
+      <w:pPr>
+        <w:spacing w:after="0" w:line="240" w:lineRule="auto"/>
+        <w:rPr>
+          <w:lang w:val="en-US"/>
+        </w:rPr>
+      </w:pPr>
+    </w:p>
+    <w:p>
+      <w:pPr>
+        <w:spacing w:after="0" w:line="240" w:lineRule="auto"/>
+        <w:rPr>
+          <w:lang w:val="en-US"/>
+        </w:rPr>
+      </w:pPr>
+    </w:p>
+    <w:p>
+      <w:pPr>
+        <w:spacing w:after="0" w:line="240" w:lineRule="auto"/>
+        <w:rPr>
+          <w:b/>
+          <w:bCs/>
+          <w:lang w:val="en-US"/>
+        </w:rPr>
+      </w:pPr>
+      <w:r>
+        <w:rPr>
+          <w:b/>
+          <w:bCs/>
+          <w:lang w:val="en-US"/>
+        </w:rPr>
+        <w:pict w14:anchorId="41DD4BFA">
+          <v:rect id="_x0000_i1036" style="width:0;height:0" o:hralign="center" o:hrstd="t" o:hrnoshade="t" o:hr="t" fillcolor="#d1d5db" stroked="f"/>
+        </w:pict>
+      </w:r>
+    </w:p>
+    <w:p>
+      <w:pPr>
+        <w:spacing w:after="0" w:line="240" w:lineRule="auto"/>
+        <w:rPr>
+          <w:b/>
+          <w:bCs/>
+          <w:lang w:val="en-US"/>
+        </w:rPr>
+      </w:pPr>
+      <w:r>
+        <w:rPr>
+          <w:b/>
+          <w:bCs/>
+          <w:lang w:val="en-US"/>
+        </w:rPr>
+        <w:lastRenderedPageBreak/>
+        <w:t>Goals for the Next Week:</w:t>
+      </w:r>
+    </w:p>
+    <w:p>
+      <w:pPr>
+        <w:spacing w:after="0" w:line="240" w:lineRule="auto"/>
+        <w:rPr>
+          <w:b/>
+          <w:bCs/>
+          <w:lang w:val="en-US"/>
+        </w:rPr>
+      </w:pPr>
+    </w:p>
+    <w:p>
+      <w:pPr>
+        <w:numPr>
+          <w:ilvl w:val="0"/>
+          <w:numId w:val="10"/>
+        </w:numPr>
+        <w:spacing w:after="0" w:line="240" w:lineRule="auto"/>
+        <w:rPr>
+          <w:lang w:val="en-US"/>
+        </w:rPr>
+      </w:pPr>
+      <w:r>
+        <w:rPr>
+          <w:lang w:val="en-US"/>
+        </w:rPr>
+        <w:t>Conclude the establishment of the project group, clearly outlining individual roles and responsibilities.</w:t>
+      </w:r>
+    </w:p>
+    <w:p>
+      <w:pPr>
+        <w:numPr>
+          <w:ilvl w:val="0"/>
+          <w:numId w:val="10"/>
+        </w:numPr>
+        <w:spacing w:after="0" w:line="240" w:lineRule="auto"/>
+        <w:rPr>
+          <w:lang w:val="en-US"/>
+        </w:rPr>
+      </w:pPr>
+      <w:r>
+        <w:rPr>
+          <w:lang w:val="en-US"/>
+        </w:rPr>
+        <w:t>Delve deeper into strategies for managing risks and refine the comprehension of assessing the impact of risks.</w:t>
+      </w:r>
+    </w:p>
+    <w:p>
+      <w:pPr>
+        <w:numPr>
+          <w:ilvl w:val="0"/>
+          <w:numId w:val="10"/>
+        </w:numPr>
+        <w:spacing w:after="0" w:line="240" w:lineRule="auto"/>
+        <w:rPr>
+          <w:lang w:val="en-US"/>
+        </w:rPr>
+      </w:pPr>
+      <w:r>
+        <w:rPr>
+          <w:lang w:val="en-US"/>
+        </w:rPr>
+        <w:t>Commence the hands-on implementation of strategies involving the configuration management system in a simulated project setting.</w:t>
+      </w:r>
+    </w:p>
+    <w:p>
+      <w:pPr>
+        <w:numPr>
+          <w:ilvl w:val="0"/>
+          <w:numId w:val="10"/>
+        </w:numPr>
+        <w:spacing w:after="0" w:line="240" w:lineRule="auto"/>
+        <w:rPr>
+          <w:lang w:val="en-US"/>
+        </w:rPr>
+      </w:pPr>
+      <w:r>
+        <w:rPr>
+          <w:lang w:val="en-US"/>
+        </w:rPr>
+        <w:t>Improve communication and collaboration within the group during project meetings.</w:t>
+      </w:r>
+      <w:r>
+        <w:rPr>
+          <w:b/>
+          <w:bCs/>
+          <w:lang w:val="en-US"/>
+        </w:rPr>
+        <w:pict w14:anchorId="61B87B47">
+          <v:rect id="_x0000_i1037" style="width:0;height:0" o:hralign="center" o:hrstd="t" o:hrnoshade="t" o:hr="t" fillcolor="#d1d5db" stroked="f"/>
+        </w:pict>
+      </w:r>
+    </w:p>
+    <w:p>
+      <w:pPr>
+        <w:spacing w:after="0" w:line="240" w:lineRule="auto"/>
+        <w:rPr>
+          <w:lang w:val="en-US"/>
+        </w:rPr>
+      </w:pPr>
+      <w:r>
+        <w:rPr>
+          <w:b/>
+          <w:bCs/>
+          <w:lang w:val="en-US"/>
+        </w:rPr>
+        <w:br/>
+      </w:r>
+      <w:r>
+        <w:rPr>
+          <w:b/>
+          <w:bCs/>
+          <w:lang w:val="en-US"/>
+        </w:rPr>
+        <w:t>Chapter 3</w:t>
+      </w:r>
+      <w:r>
+        <w:rPr>
+          <w:b/>
+          <w:bCs/>
+          <w:lang w:val="en-US"/>
+        </w:rPr>
+        <w:t xml:space="preserve"> </w:t>
+      </w:r>
+      <w:r>
+        <w:rPr>
+          <w:b/>
+          <w:bCs/>
+          <w:lang w:val="en-US"/>
+        </w:rPr>
+        <w:t>Reflections</w:t>
+      </w:r>
+      <w:r>
+        <w:rPr>
+          <w:lang w:val="en-US"/>
+        </w:rPr>
+        <w:t>:</w:t>
+      </w:r>
+      <w:r>
+        <w:rPr>
+          <w:lang w:val="en-US"/>
+        </w:rPr>
+        <w:t xml:space="preserve"> In Chapter 3, </w:t>
+      </w:r>
+      <w:proofErr w:type="gramStart"/>
+      <w:r>
+        <w:rPr>
+          <w:lang w:val="en-US"/>
+        </w:rPr>
+        <w:t>we</w:t>
+      </w:r>
+      <w:proofErr w:type="gramEnd"/>
+      <w:r>
+        <w:rPr>
+          <w:lang w:val="en-US"/>
+        </w:rPr>
+        <w:t xml:space="preserve"> dived into the world of effort, cost, schedule, and resource estimation. The challenge posed by exercise #3.2 underscored the significance of precision in estimation processes. The chapter shed light on the value of agile methodology, emphasizing its ability to streamline project management efforts and enhance effectiveness through improved collaboration and project flexibility.</w:t>
+      </w:r>
+    </w:p>
+    <w:p>
+      <w:pPr>
+        <w:spacing w:after="0" w:line="240" w:lineRule="auto"/>
+        <w:rPr>
+          <w:b/>
+          <w:bCs/>
+          <w:lang w:val="en-US"/>
+        </w:rPr>
+      </w:pPr>
+    </w:p>
+    <w:p>
+      <w:pPr>
+        <w:spacing w:after="0" w:line="240" w:lineRule="auto"/>
+        <w:rPr>
+          <w:lang w:val="en-US"/>
+        </w:rPr>
+      </w:pPr>
+      <w:r>
+        <w:rPr>
+          <w:b/>
+          <w:bCs/>
+          <w:lang w:val="en-US"/>
+        </w:rPr>
+        <w:t xml:space="preserve">Chapter </w:t>
+      </w:r>
+      <w:r>
+        <w:rPr>
+          <w:b/>
+          <w:bCs/>
+          <w:lang w:val="en-US"/>
+        </w:rPr>
+        <w:t>4</w:t>
+      </w:r>
+      <w:r>
+        <w:rPr>
+          <w:b/>
+          <w:bCs/>
+          <w:lang w:val="en-US"/>
+        </w:rPr>
+        <w:t xml:space="preserve"> </w:t>
+      </w:r>
+      <w:r>
+        <w:rPr>
+          <w:b/>
+          <w:bCs/>
+          <w:lang w:val="en-US"/>
+        </w:rPr>
+        <w:t>Reflections</w:t>
+      </w:r>
+      <w:r>
+        <w:rPr>
+          <w:lang w:val="en-US"/>
+        </w:rPr>
+        <w:t>:</w:t>
+      </w:r>
+      <w:r>
+        <w:rPr>
+          <w:b/>
+          <w:bCs/>
+          <w:lang w:val="en-US"/>
+        </w:rPr>
+        <w:t xml:space="preserve"> </w:t>
+      </w:r>
+      <w:r>
+        <w:rPr>
+          <w:lang w:val="en-US"/>
+        </w:rPr>
+        <w:t>Chapter 4 unfolded the intricacies of project management by exploring the realm of risks. It emphasized the dynamic nature of this field and the critical role of identifying, assessing, and planning for risks in ensuring successful project delivery. The chapter delved into various types and categories of risks, providing insights into effective risk mitigation strategies.</w:t>
+      </w:r>
+    </w:p>
+    <w:p>
+      <w:pPr>
+        <w:spacing w:after="0" w:line="240" w:lineRule="auto"/>
+      </w:pPr>
     </w:p>
     <w:p>
       <w:pPr>
@@ -985,6 +2535,151 @@
 <file path=word/numbering.xml><?xml version="1.0" encoding="utf-8"?>
 <w:numbering xmlns:wpc="http://schemas.microsoft.com/office/word/2010/wordprocessingCanvas" xmlns:cx="http://schemas.microsoft.com/office/drawing/2014/chartex" xmlns:cx1="http://schemas.microsoft.com/office/drawing/2015/9/8/chartex" xmlns:cx2="http://schemas.microsoft.com/office/drawing/2015/10/21/chartex" xmlns:cx3="http://schemas.microsoft.com/office/drawing/2016/5/9/chartex" xmlns:cx4="http://schemas.microsoft.com/office/drawing/2016/5/10/chartex" xmlns:cx5="http://schemas.microsoft.com/office/drawing/2016/5/11/chartex" xmlns:cx6="http://schemas.microsoft.com/office/drawing/2016/5/12/chartex" xmlns:cx7="http://schemas.microsoft.com/office/drawing/2016/5/13/chartex" xmlns:cx8="http://schemas.microsoft.com/office/drawing/2016/5/14/chartex" xmlns:mc="http://schemas.openxmlformats.org/markup-compatibility/2006" xmlns:aink="http://schemas.microsoft.com/office/drawing/2016/ink" xmlns:am3d="http://schemas.microsoft.com/office/drawing/2017/model3d" xmlns:o="urn:schemas-microsoft-com:office:office" xmlns:oel="http://schemas.microsoft.com/office/2019/extlst" xmlns:r="http://schemas.openxmlformats.org/officeDocument/2006/relationships" xmlns:m="http://schemas.openxmlformats.org/officeDocument/2006/math" xmlns:v="urn:schemas-microsoft-com:vml" xmlns:wp14="http://schemas.microsoft.com/office/word/2010/wordprocessingDrawing" xmlns:wp="http://schemas.openxmlformats.org/drawingml/2006/wordprocessingDrawing" xmlns:w10="urn:schemas-microsoft-com:office:word" xmlns:w="http://schemas.openxmlformats.org/wordprocessingml/2006/main" xmlns:w14="http://schemas.microsoft.com/office/word/2010/wordml" xmlns:w15="http://schemas.microsoft.com/office/word/2012/wordml" xmlns:w16cex="http://schemas.microsoft.com/office/word/2018/wordml/cex" xmlns:w16cid="http://schemas.microsoft.com/office/word/2016/wordml/cid" xmlns:w16="http://schemas.microsoft.com/office/word/2018/wordml" xmlns:w16sdtdh="http://schemas.microsoft.com/office/word/2020/wordml/sdtdatahash" xmlns:w16se="http://schemas.microsoft.com/office/word/2015/wordml/symex" xmlns:wpg="http://schemas.microsoft.com/office/word/2010/wordprocessingGroup" xmlns:wpi="http://schemas.microsoft.com/office/word/2010/wordprocessingInk" xmlns:wne="http://schemas.microsoft.com/office/word/2006/wordml" xmlns:wps="http://schemas.microsoft.com/office/word/2010/wordprocessingShape" mc:Ignorable="w14 w15 w16se w16cid w16 w16cex w16sdtdh wp14">
   <w:abstractNum w:abstractNumId="0" w15:restartNumberingAfterBreak="0">
+    <w:nsid w:val="03143267"/>
+    <w:multiLevelType w:val="multilevel"/>
+    <w:tmpl w:val="83F25480"/>
+    <w:lvl w:ilvl="0">
+      <w:start w:val="1"/>
+      <w:numFmt w:val="bullet"/>
+      <w:lvlText w:val=""/>
+      <w:lvlJc w:val="left"/>
+      <w:pPr>
+        <w:tabs>
+          <w:tab w:val="num" w:pos="720"/>
+        </w:tabs>
+        <w:ind w:left="720" w:hanging="360"/>
+      </w:pPr>
+      <w:rPr>
+        <w:rFonts w:ascii="Symbol" w:hAnsi="Symbol" w:hint="default"/>
+        <w:sz w:val="20"/>
+      </w:rPr>
+    </w:lvl>
+    <w:lvl w:ilvl="1">
+      <w:start w:val="1"/>
+      <w:numFmt w:val="decimal"/>
+      <w:lvlText w:val="%2."/>
+      <w:lvlJc w:val="left"/>
+      <w:pPr>
+        <w:ind w:left="1440" w:hanging="360"/>
+      </w:pPr>
+      <w:rPr>
+        <w:rFonts w:hint="default"/>
+      </w:rPr>
+    </w:lvl>
+    <w:lvl w:ilvl="2" w:tentative="1">
+      <w:start w:val="1"/>
+      <w:numFmt w:val="bullet"/>
+      <w:lvlText w:val=""/>
+      <w:lvlJc w:val="left"/>
+      <w:pPr>
+        <w:tabs>
+          <w:tab w:val="num" w:pos="2160"/>
+        </w:tabs>
+        <w:ind w:left="2160" w:hanging="360"/>
+      </w:pPr>
+      <w:rPr>
+        <w:rFonts w:ascii="Symbol" w:hAnsi="Symbol" w:hint="default"/>
+        <w:sz w:val="20"/>
+      </w:rPr>
+    </w:lvl>
+    <w:lvl w:ilvl="3" w:tentative="1">
+      <w:start w:val="1"/>
+      <w:numFmt w:val="bullet"/>
+      <w:lvlText w:val=""/>
+      <w:lvlJc w:val="left"/>
+      <w:pPr>
+        <w:tabs>
+          <w:tab w:val="num" w:pos="2880"/>
+        </w:tabs>
+        <w:ind w:left="2880" w:hanging="360"/>
+      </w:pPr>
+      <w:rPr>
+        <w:rFonts w:ascii="Symbol" w:hAnsi="Symbol" w:hint="default"/>
+        <w:sz w:val="20"/>
+      </w:rPr>
+    </w:lvl>
+    <w:lvl w:ilvl="4" w:tentative="1">
+      <w:start w:val="1"/>
+      <w:numFmt w:val="bullet"/>
+      <w:lvlText w:val=""/>
+      <w:lvlJc w:val="left"/>
+      <w:pPr>
+        <w:tabs>
+          <w:tab w:val="num" w:pos="3600"/>
+        </w:tabs>
+        <w:ind w:left="3600" w:hanging="360"/>
+      </w:pPr>
+      <w:rPr>
+        <w:rFonts w:ascii="Symbol" w:hAnsi="Symbol" w:hint="default"/>
+        <w:sz w:val="20"/>
+      </w:rPr>
+    </w:lvl>
+    <w:lvl w:ilvl="5" w:tentative="1">
+      <w:start w:val="1"/>
+      <w:numFmt w:val="bullet"/>
+      <w:lvlText w:val=""/>
+      <w:lvlJc w:val="left"/>
+      <w:pPr>
+        <w:tabs>
+          <w:tab w:val="num" w:pos="4320"/>
+        </w:tabs>
+        <w:ind w:left="4320" w:hanging="360"/>
+      </w:pPr>
+      <w:rPr>
+        <w:rFonts w:ascii="Symbol" w:hAnsi="Symbol" w:hint="default"/>
+        <w:sz w:val="20"/>
+      </w:rPr>
+    </w:lvl>
+    <w:lvl w:ilvl="6" w:tentative="1">
+      <w:start w:val="1"/>
+      <w:numFmt w:val="bullet"/>
+      <w:lvlText w:val=""/>
+      <w:lvlJc w:val="left"/>
+      <w:pPr>
+        <w:tabs>
+          <w:tab w:val="num" w:pos="5040"/>
+        </w:tabs>
+        <w:ind w:left="5040" w:hanging="360"/>
+      </w:pPr>
+      <w:rPr>
+        <w:rFonts w:ascii="Symbol" w:hAnsi="Symbol" w:hint="default"/>
+        <w:sz w:val="20"/>
+      </w:rPr>
+    </w:lvl>
+    <w:lvl w:ilvl="7" w:tentative="1">
+      <w:start w:val="1"/>
+      <w:numFmt w:val="bullet"/>
+      <w:lvlText w:val=""/>
+      <w:lvlJc w:val="left"/>
+      <w:pPr>
+        <w:tabs>
+          <w:tab w:val="num" w:pos="5760"/>
+        </w:tabs>
+        <w:ind w:left="5760" w:hanging="360"/>
+      </w:pPr>
+      <w:rPr>
+        <w:rFonts w:ascii="Symbol" w:hAnsi="Symbol" w:hint="default"/>
+        <w:sz w:val="20"/>
+      </w:rPr>
+    </w:lvl>
+    <w:lvl w:ilvl="8" w:tentative="1">
+      <w:start w:val="1"/>
+      <w:numFmt w:val="bullet"/>
+      <w:lvlText w:val=""/>
+      <w:lvlJc w:val="left"/>
+      <w:pPr>
+        <w:tabs>
+          <w:tab w:val="num" w:pos="6480"/>
+        </w:tabs>
+        <w:ind w:left="6480" w:hanging="360"/>
+      </w:pPr>
+      <w:rPr>
+        <w:rFonts w:ascii="Symbol" w:hAnsi="Symbol" w:hint="default"/>
+        <w:sz w:val="20"/>
+      </w:rPr>
+    </w:lvl>
+  </w:abstractNum>
+  <w:abstractNum w:abstractNumId="1" w15:restartNumberingAfterBreak="0">
     <w:nsid w:val="17374949"/>
     <w:multiLevelType w:val="multilevel"/>
     <w:tmpl w:val="5B761D0A"/>
@@ -1097,7 +2792,716 @@
       </w:pPr>
     </w:lvl>
   </w:abstractNum>
-  <w:abstractNum w:abstractNumId="1" w15:restartNumberingAfterBreak="0">
+  <w:abstractNum w:abstractNumId="2" w15:restartNumberingAfterBreak="0">
+    <w:nsid w:val="198D6FA5"/>
+    <w:multiLevelType w:val="multilevel"/>
+    <w:tmpl w:val="DC487010"/>
+    <w:lvl w:ilvl="0">
+      <w:start w:val="1"/>
+      <w:numFmt w:val="bullet"/>
+      <w:lvlText w:val=""/>
+      <w:lvlJc w:val="left"/>
+      <w:pPr>
+        <w:tabs>
+          <w:tab w:val="num" w:pos="720"/>
+        </w:tabs>
+        <w:ind w:left="720" w:hanging="360"/>
+      </w:pPr>
+      <w:rPr>
+        <w:rFonts w:ascii="Symbol" w:hAnsi="Symbol" w:hint="default"/>
+        <w:sz w:val="20"/>
+      </w:rPr>
+    </w:lvl>
+    <w:lvl w:ilvl="1" w:tentative="1">
+      <w:start w:val="1"/>
+      <w:numFmt w:val="bullet"/>
+      <w:lvlText w:val=""/>
+      <w:lvlJc w:val="left"/>
+      <w:pPr>
+        <w:tabs>
+          <w:tab w:val="num" w:pos="1440"/>
+        </w:tabs>
+        <w:ind w:left="1440" w:hanging="360"/>
+      </w:pPr>
+      <w:rPr>
+        <w:rFonts w:ascii="Symbol" w:hAnsi="Symbol" w:hint="default"/>
+        <w:sz w:val="20"/>
+      </w:rPr>
+    </w:lvl>
+    <w:lvl w:ilvl="2" w:tentative="1">
+      <w:start w:val="1"/>
+      <w:numFmt w:val="bullet"/>
+      <w:lvlText w:val=""/>
+      <w:lvlJc w:val="left"/>
+      <w:pPr>
+        <w:tabs>
+          <w:tab w:val="num" w:pos="2160"/>
+        </w:tabs>
+        <w:ind w:left="2160" w:hanging="360"/>
+      </w:pPr>
+      <w:rPr>
+        <w:rFonts w:ascii="Symbol" w:hAnsi="Symbol" w:hint="default"/>
+        <w:sz w:val="20"/>
+      </w:rPr>
+    </w:lvl>
+    <w:lvl w:ilvl="3" w:tentative="1">
+      <w:start w:val="1"/>
+      <w:numFmt w:val="bullet"/>
+      <w:lvlText w:val=""/>
+      <w:lvlJc w:val="left"/>
+      <w:pPr>
+        <w:tabs>
+          <w:tab w:val="num" w:pos="2880"/>
+        </w:tabs>
+        <w:ind w:left="2880" w:hanging="360"/>
+      </w:pPr>
+      <w:rPr>
+        <w:rFonts w:ascii="Symbol" w:hAnsi="Symbol" w:hint="default"/>
+        <w:sz w:val="20"/>
+      </w:rPr>
+    </w:lvl>
+    <w:lvl w:ilvl="4" w:tentative="1">
+      <w:start w:val="1"/>
+      <w:numFmt w:val="bullet"/>
+      <w:lvlText w:val=""/>
+      <w:lvlJc w:val="left"/>
+      <w:pPr>
+        <w:tabs>
+          <w:tab w:val="num" w:pos="3600"/>
+        </w:tabs>
+        <w:ind w:left="3600" w:hanging="360"/>
+      </w:pPr>
+      <w:rPr>
+        <w:rFonts w:ascii="Symbol" w:hAnsi="Symbol" w:hint="default"/>
+        <w:sz w:val="20"/>
+      </w:rPr>
+    </w:lvl>
+    <w:lvl w:ilvl="5" w:tentative="1">
+      <w:start w:val="1"/>
+      <w:numFmt w:val="bullet"/>
+      <w:lvlText w:val=""/>
+      <w:lvlJc w:val="left"/>
+      <w:pPr>
+        <w:tabs>
+          <w:tab w:val="num" w:pos="4320"/>
+        </w:tabs>
+        <w:ind w:left="4320" w:hanging="360"/>
+      </w:pPr>
+      <w:rPr>
+        <w:rFonts w:ascii="Symbol" w:hAnsi="Symbol" w:hint="default"/>
+        <w:sz w:val="20"/>
+      </w:rPr>
+    </w:lvl>
+    <w:lvl w:ilvl="6" w:tentative="1">
+      <w:start w:val="1"/>
+      <w:numFmt w:val="bullet"/>
+      <w:lvlText w:val=""/>
+      <w:lvlJc w:val="left"/>
+      <w:pPr>
+        <w:tabs>
+          <w:tab w:val="num" w:pos="5040"/>
+        </w:tabs>
+        <w:ind w:left="5040" w:hanging="360"/>
+      </w:pPr>
+      <w:rPr>
+        <w:rFonts w:ascii="Symbol" w:hAnsi="Symbol" w:hint="default"/>
+        <w:sz w:val="20"/>
+      </w:rPr>
+    </w:lvl>
+    <w:lvl w:ilvl="7" w:tentative="1">
+      <w:start w:val="1"/>
+      <w:numFmt w:val="bullet"/>
+      <w:lvlText w:val=""/>
+      <w:lvlJc w:val="left"/>
+      <w:pPr>
+        <w:tabs>
+          <w:tab w:val="num" w:pos="5760"/>
+        </w:tabs>
+        <w:ind w:left="5760" w:hanging="360"/>
+      </w:pPr>
+      <w:rPr>
+        <w:rFonts w:ascii="Symbol" w:hAnsi="Symbol" w:hint="default"/>
+        <w:sz w:val="20"/>
+      </w:rPr>
+    </w:lvl>
+    <w:lvl w:ilvl="8" w:tentative="1">
+      <w:start w:val="1"/>
+      <w:numFmt w:val="bullet"/>
+      <w:lvlText w:val=""/>
+      <w:lvlJc w:val="left"/>
+      <w:pPr>
+        <w:tabs>
+          <w:tab w:val="num" w:pos="6480"/>
+        </w:tabs>
+        <w:ind w:left="6480" w:hanging="360"/>
+      </w:pPr>
+      <w:rPr>
+        <w:rFonts w:ascii="Symbol" w:hAnsi="Symbol" w:hint="default"/>
+        <w:sz w:val="20"/>
+      </w:rPr>
+    </w:lvl>
+  </w:abstractNum>
+  <w:abstractNum w:abstractNumId="3" w15:restartNumberingAfterBreak="0">
+    <w:nsid w:val="39732225"/>
+    <w:multiLevelType w:val="multilevel"/>
+    <w:tmpl w:val="309C27C8"/>
+    <w:lvl w:ilvl="0">
+      <w:start w:val="1"/>
+      <w:numFmt w:val="decimal"/>
+      <w:lvlText w:val="%1."/>
+      <w:lvlJc w:val="left"/>
+      <w:pPr>
+        <w:tabs>
+          <w:tab w:val="num" w:pos="720"/>
+        </w:tabs>
+        <w:ind w:left="720" w:hanging="360"/>
+      </w:pPr>
+    </w:lvl>
+    <w:lvl w:ilvl="1" w:tentative="1">
+      <w:start w:val="1"/>
+      <w:numFmt w:val="decimal"/>
+      <w:lvlText w:val="%2."/>
+      <w:lvlJc w:val="left"/>
+      <w:pPr>
+        <w:tabs>
+          <w:tab w:val="num" w:pos="1440"/>
+        </w:tabs>
+        <w:ind w:left="1440" w:hanging="360"/>
+      </w:pPr>
+    </w:lvl>
+    <w:lvl w:ilvl="2" w:tentative="1">
+      <w:start w:val="1"/>
+      <w:numFmt w:val="decimal"/>
+      <w:lvlText w:val="%3."/>
+      <w:lvlJc w:val="left"/>
+      <w:pPr>
+        <w:tabs>
+          <w:tab w:val="num" w:pos="2160"/>
+        </w:tabs>
+        <w:ind w:left="2160" w:hanging="360"/>
+      </w:pPr>
+    </w:lvl>
+    <w:lvl w:ilvl="3" w:tentative="1">
+      <w:start w:val="1"/>
+      <w:numFmt w:val="decimal"/>
+      <w:lvlText w:val="%4."/>
+      <w:lvlJc w:val="left"/>
+      <w:pPr>
+        <w:tabs>
+          <w:tab w:val="num" w:pos="2880"/>
+        </w:tabs>
+        <w:ind w:left="2880" w:hanging="360"/>
+      </w:pPr>
+    </w:lvl>
+    <w:lvl w:ilvl="4" w:tentative="1">
+      <w:start w:val="1"/>
+      <w:numFmt w:val="decimal"/>
+      <w:lvlText w:val="%5."/>
+      <w:lvlJc w:val="left"/>
+      <w:pPr>
+        <w:tabs>
+          <w:tab w:val="num" w:pos="3600"/>
+        </w:tabs>
+        <w:ind w:left="3600" w:hanging="360"/>
+      </w:pPr>
+    </w:lvl>
+    <w:lvl w:ilvl="5" w:tentative="1">
+      <w:start w:val="1"/>
+      <w:numFmt w:val="decimal"/>
+      <w:lvlText w:val="%6."/>
+      <w:lvlJc w:val="left"/>
+      <w:pPr>
+        <w:tabs>
+          <w:tab w:val="num" w:pos="4320"/>
+        </w:tabs>
+        <w:ind w:left="4320" w:hanging="360"/>
+      </w:pPr>
+    </w:lvl>
+    <w:lvl w:ilvl="6" w:tentative="1">
+      <w:start w:val="1"/>
+      <w:numFmt w:val="decimal"/>
+      <w:lvlText w:val="%7."/>
+      <w:lvlJc w:val="left"/>
+      <w:pPr>
+        <w:tabs>
+          <w:tab w:val="num" w:pos="5040"/>
+        </w:tabs>
+        <w:ind w:left="5040" w:hanging="360"/>
+      </w:pPr>
+    </w:lvl>
+    <w:lvl w:ilvl="7" w:tentative="1">
+      <w:start w:val="1"/>
+      <w:numFmt w:val="decimal"/>
+      <w:lvlText w:val="%8."/>
+      <w:lvlJc w:val="left"/>
+      <w:pPr>
+        <w:tabs>
+          <w:tab w:val="num" w:pos="5760"/>
+        </w:tabs>
+        <w:ind w:left="5760" w:hanging="360"/>
+      </w:pPr>
+    </w:lvl>
+    <w:lvl w:ilvl="8" w:tentative="1">
+      <w:start w:val="1"/>
+      <w:numFmt w:val="decimal"/>
+      <w:lvlText w:val="%9."/>
+      <w:lvlJc w:val="left"/>
+      <w:pPr>
+        <w:tabs>
+          <w:tab w:val="num" w:pos="6480"/>
+        </w:tabs>
+        <w:ind w:left="6480" w:hanging="360"/>
+      </w:pPr>
+    </w:lvl>
+  </w:abstractNum>
+  <w:abstractNum w:abstractNumId="4" w15:restartNumberingAfterBreak="0">
+    <w:nsid w:val="3B3F12CE"/>
+    <w:multiLevelType w:val="multilevel"/>
+    <w:tmpl w:val="22CC4C4A"/>
+    <w:lvl w:ilvl="0">
+      <w:start w:val="1"/>
+      <w:numFmt w:val="bullet"/>
+      <w:lvlText w:val=""/>
+      <w:lvlJc w:val="left"/>
+      <w:pPr>
+        <w:tabs>
+          <w:tab w:val="num" w:pos="720"/>
+        </w:tabs>
+        <w:ind w:left="720" w:hanging="360"/>
+      </w:pPr>
+      <w:rPr>
+        <w:rFonts w:ascii="Symbol" w:hAnsi="Symbol" w:hint="default"/>
+        <w:sz w:val="20"/>
+      </w:rPr>
+    </w:lvl>
+    <w:lvl w:ilvl="1" w:tentative="1">
+      <w:start w:val="1"/>
+      <w:numFmt w:val="bullet"/>
+      <w:lvlText w:val=""/>
+      <w:lvlJc w:val="left"/>
+      <w:pPr>
+        <w:tabs>
+          <w:tab w:val="num" w:pos="1440"/>
+        </w:tabs>
+        <w:ind w:left="1440" w:hanging="360"/>
+      </w:pPr>
+      <w:rPr>
+        <w:rFonts w:ascii="Symbol" w:hAnsi="Symbol" w:hint="default"/>
+        <w:sz w:val="20"/>
+      </w:rPr>
+    </w:lvl>
+    <w:lvl w:ilvl="2" w:tentative="1">
+      <w:start w:val="1"/>
+      <w:numFmt w:val="bullet"/>
+      <w:lvlText w:val=""/>
+      <w:lvlJc w:val="left"/>
+      <w:pPr>
+        <w:tabs>
+          <w:tab w:val="num" w:pos="2160"/>
+        </w:tabs>
+        <w:ind w:left="2160" w:hanging="360"/>
+      </w:pPr>
+      <w:rPr>
+        <w:rFonts w:ascii="Symbol" w:hAnsi="Symbol" w:hint="default"/>
+        <w:sz w:val="20"/>
+      </w:rPr>
+    </w:lvl>
+    <w:lvl w:ilvl="3" w:tentative="1">
+      <w:start w:val="1"/>
+      <w:numFmt w:val="bullet"/>
+      <w:lvlText w:val=""/>
+      <w:lvlJc w:val="left"/>
+      <w:pPr>
+        <w:tabs>
+          <w:tab w:val="num" w:pos="2880"/>
+        </w:tabs>
+        <w:ind w:left="2880" w:hanging="360"/>
+      </w:pPr>
+      <w:rPr>
+        <w:rFonts w:ascii="Symbol" w:hAnsi="Symbol" w:hint="default"/>
+        <w:sz w:val="20"/>
+      </w:rPr>
+    </w:lvl>
+    <w:lvl w:ilvl="4" w:tentative="1">
+      <w:start w:val="1"/>
+      <w:numFmt w:val="bullet"/>
+      <w:lvlText w:val=""/>
+      <w:lvlJc w:val="left"/>
+      <w:pPr>
+        <w:tabs>
+          <w:tab w:val="num" w:pos="3600"/>
+        </w:tabs>
+        <w:ind w:left="3600" w:hanging="360"/>
+      </w:pPr>
+      <w:rPr>
+        <w:rFonts w:ascii="Symbol" w:hAnsi="Symbol" w:hint="default"/>
+        <w:sz w:val="20"/>
+      </w:rPr>
+    </w:lvl>
+    <w:lvl w:ilvl="5" w:tentative="1">
+      <w:start w:val="1"/>
+      <w:numFmt w:val="bullet"/>
+      <w:lvlText w:val=""/>
+      <w:lvlJc w:val="left"/>
+      <w:pPr>
+        <w:tabs>
+          <w:tab w:val="num" w:pos="4320"/>
+        </w:tabs>
+        <w:ind w:left="4320" w:hanging="360"/>
+      </w:pPr>
+      <w:rPr>
+        <w:rFonts w:ascii="Symbol" w:hAnsi="Symbol" w:hint="default"/>
+        <w:sz w:val="20"/>
+      </w:rPr>
+    </w:lvl>
+    <w:lvl w:ilvl="6" w:tentative="1">
+      <w:start w:val="1"/>
+      <w:numFmt w:val="bullet"/>
+      <w:lvlText w:val=""/>
+      <w:lvlJc w:val="left"/>
+      <w:pPr>
+        <w:tabs>
+          <w:tab w:val="num" w:pos="5040"/>
+        </w:tabs>
+        <w:ind w:left="5040" w:hanging="360"/>
+      </w:pPr>
+      <w:rPr>
+        <w:rFonts w:ascii="Symbol" w:hAnsi="Symbol" w:hint="default"/>
+        <w:sz w:val="20"/>
+      </w:rPr>
+    </w:lvl>
+    <w:lvl w:ilvl="7" w:tentative="1">
+      <w:start w:val="1"/>
+      <w:numFmt w:val="bullet"/>
+      <w:lvlText w:val=""/>
+      <w:lvlJc w:val="left"/>
+      <w:pPr>
+        <w:tabs>
+          <w:tab w:val="num" w:pos="5760"/>
+        </w:tabs>
+        <w:ind w:left="5760" w:hanging="360"/>
+      </w:pPr>
+      <w:rPr>
+        <w:rFonts w:ascii="Symbol" w:hAnsi="Symbol" w:hint="default"/>
+        <w:sz w:val="20"/>
+      </w:rPr>
+    </w:lvl>
+    <w:lvl w:ilvl="8" w:tentative="1">
+      <w:start w:val="1"/>
+      <w:numFmt w:val="bullet"/>
+      <w:lvlText w:val=""/>
+      <w:lvlJc w:val="left"/>
+      <w:pPr>
+        <w:tabs>
+          <w:tab w:val="num" w:pos="6480"/>
+        </w:tabs>
+        <w:ind w:left="6480" w:hanging="360"/>
+      </w:pPr>
+      <w:rPr>
+        <w:rFonts w:ascii="Symbol" w:hAnsi="Symbol" w:hint="default"/>
+        <w:sz w:val="20"/>
+      </w:rPr>
+    </w:lvl>
+  </w:abstractNum>
+  <w:abstractNum w:abstractNumId="5" w15:restartNumberingAfterBreak="0">
+    <w:nsid w:val="3E173548"/>
+    <w:multiLevelType w:val="multilevel"/>
+    <w:tmpl w:val="935CA4B2"/>
+    <w:lvl w:ilvl="0">
+      <w:start w:val="1"/>
+      <w:numFmt w:val="bullet"/>
+      <w:lvlText w:val=""/>
+      <w:lvlJc w:val="left"/>
+      <w:pPr>
+        <w:tabs>
+          <w:tab w:val="num" w:pos="720"/>
+        </w:tabs>
+        <w:ind w:left="720" w:hanging="360"/>
+      </w:pPr>
+      <w:rPr>
+        <w:rFonts w:ascii="Symbol" w:hAnsi="Symbol" w:hint="default"/>
+        <w:sz w:val="20"/>
+      </w:rPr>
+    </w:lvl>
+    <w:lvl w:ilvl="1" w:tentative="1">
+      <w:start w:val="1"/>
+      <w:numFmt w:val="bullet"/>
+      <w:lvlText w:val=""/>
+      <w:lvlJc w:val="left"/>
+      <w:pPr>
+        <w:tabs>
+          <w:tab w:val="num" w:pos="1440"/>
+        </w:tabs>
+        <w:ind w:left="1440" w:hanging="360"/>
+      </w:pPr>
+      <w:rPr>
+        <w:rFonts w:ascii="Symbol" w:hAnsi="Symbol" w:hint="default"/>
+        <w:sz w:val="20"/>
+      </w:rPr>
+    </w:lvl>
+    <w:lvl w:ilvl="2" w:tentative="1">
+      <w:start w:val="1"/>
+      <w:numFmt w:val="bullet"/>
+      <w:lvlText w:val=""/>
+      <w:lvlJc w:val="left"/>
+      <w:pPr>
+        <w:tabs>
+          <w:tab w:val="num" w:pos="2160"/>
+        </w:tabs>
+        <w:ind w:left="2160" w:hanging="360"/>
+      </w:pPr>
+      <w:rPr>
+        <w:rFonts w:ascii="Symbol" w:hAnsi="Symbol" w:hint="default"/>
+        <w:sz w:val="20"/>
+      </w:rPr>
+    </w:lvl>
+    <w:lvl w:ilvl="3" w:tentative="1">
+      <w:start w:val="1"/>
+      <w:numFmt w:val="bullet"/>
+      <w:lvlText w:val=""/>
+      <w:lvlJc w:val="left"/>
+      <w:pPr>
+        <w:tabs>
+          <w:tab w:val="num" w:pos="2880"/>
+        </w:tabs>
+        <w:ind w:left="2880" w:hanging="360"/>
+      </w:pPr>
+      <w:rPr>
+        <w:rFonts w:ascii="Symbol" w:hAnsi="Symbol" w:hint="default"/>
+        <w:sz w:val="20"/>
+      </w:rPr>
+    </w:lvl>
+    <w:lvl w:ilvl="4" w:tentative="1">
+      <w:start w:val="1"/>
+      <w:numFmt w:val="bullet"/>
+      <w:lvlText w:val=""/>
+      <w:lvlJc w:val="left"/>
+      <w:pPr>
+        <w:tabs>
+          <w:tab w:val="num" w:pos="3600"/>
+        </w:tabs>
+        <w:ind w:left="3600" w:hanging="360"/>
+      </w:pPr>
+      <w:rPr>
+        <w:rFonts w:ascii="Symbol" w:hAnsi="Symbol" w:hint="default"/>
+        <w:sz w:val="20"/>
+      </w:rPr>
+    </w:lvl>
+    <w:lvl w:ilvl="5" w:tentative="1">
+      <w:start w:val="1"/>
+      <w:numFmt w:val="bullet"/>
+      <w:lvlText w:val=""/>
+      <w:lvlJc w:val="left"/>
+      <w:pPr>
+        <w:tabs>
+          <w:tab w:val="num" w:pos="4320"/>
+        </w:tabs>
+        <w:ind w:left="4320" w:hanging="360"/>
+      </w:pPr>
+      <w:rPr>
+        <w:rFonts w:ascii="Symbol" w:hAnsi="Symbol" w:hint="default"/>
+        <w:sz w:val="20"/>
+      </w:rPr>
+    </w:lvl>
+    <w:lvl w:ilvl="6" w:tentative="1">
+      <w:start w:val="1"/>
+      <w:numFmt w:val="bullet"/>
+      <w:lvlText w:val=""/>
+      <w:lvlJc w:val="left"/>
+      <w:pPr>
+        <w:tabs>
+          <w:tab w:val="num" w:pos="5040"/>
+        </w:tabs>
+        <w:ind w:left="5040" w:hanging="360"/>
+      </w:pPr>
+      <w:rPr>
+        <w:rFonts w:ascii="Symbol" w:hAnsi="Symbol" w:hint="default"/>
+        <w:sz w:val="20"/>
+      </w:rPr>
+    </w:lvl>
+    <w:lvl w:ilvl="7" w:tentative="1">
+      <w:start w:val="1"/>
+      <w:numFmt w:val="bullet"/>
+      <w:lvlText w:val=""/>
+      <w:lvlJc w:val="left"/>
+      <w:pPr>
+        <w:tabs>
+          <w:tab w:val="num" w:pos="5760"/>
+        </w:tabs>
+        <w:ind w:left="5760" w:hanging="360"/>
+      </w:pPr>
+      <w:rPr>
+        <w:rFonts w:ascii="Symbol" w:hAnsi="Symbol" w:hint="default"/>
+        <w:sz w:val="20"/>
+      </w:rPr>
+    </w:lvl>
+    <w:lvl w:ilvl="8" w:tentative="1">
+      <w:start w:val="1"/>
+      <w:numFmt w:val="bullet"/>
+      <w:lvlText w:val=""/>
+      <w:lvlJc w:val="left"/>
+      <w:pPr>
+        <w:tabs>
+          <w:tab w:val="num" w:pos="6480"/>
+        </w:tabs>
+        <w:ind w:left="6480" w:hanging="360"/>
+      </w:pPr>
+      <w:rPr>
+        <w:rFonts w:ascii="Symbol" w:hAnsi="Symbol" w:hint="default"/>
+        <w:sz w:val="20"/>
+      </w:rPr>
+    </w:lvl>
+  </w:abstractNum>
+  <w:abstractNum w:abstractNumId="6" w15:restartNumberingAfterBreak="0">
+    <w:nsid w:val="51D1189B"/>
+    <w:multiLevelType w:val="multilevel"/>
+    <w:tmpl w:val="60786128"/>
+    <w:lvl w:ilvl="0">
+      <w:start w:val="1"/>
+      <w:numFmt w:val="bullet"/>
+      <w:lvlText w:val=""/>
+      <w:lvlJc w:val="left"/>
+      <w:pPr>
+        <w:tabs>
+          <w:tab w:val="num" w:pos="720"/>
+        </w:tabs>
+        <w:ind w:left="720" w:hanging="360"/>
+      </w:pPr>
+      <w:rPr>
+        <w:rFonts w:ascii="Symbol" w:hAnsi="Symbol" w:hint="default"/>
+        <w:sz w:val="20"/>
+      </w:rPr>
+    </w:lvl>
+    <w:lvl w:ilvl="1" w:tentative="1">
+      <w:start w:val="1"/>
+      <w:numFmt w:val="bullet"/>
+      <w:lvlText w:val=""/>
+      <w:lvlJc w:val="left"/>
+      <w:pPr>
+        <w:tabs>
+          <w:tab w:val="num" w:pos="1440"/>
+        </w:tabs>
+        <w:ind w:left="1440" w:hanging="360"/>
+      </w:pPr>
+      <w:rPr>
+        <w:rFonts w:ascii="Symbol" w:hAnsi="Symbol" w:hint="default"/>
+        <w:sz w:val="20"/>
+      </w:rPr>
+    </w:lvl>
+    <w:lvl w:ilvl="2" w:tentative="1">
+      <w:start w:val="1"/>
+      <w:numFmt w:val="bullet"/>
+      <w:lvlText w:val=""/>
+      <w:lvlJc w:val="left"/>
+      <w:pPr>
+        <w:tabs>
+          <w:tab w:val="num" w:pos="2160"/>
+        </w:tabs>
+        <w:ind w:left="2160" w:hanging="360"/>
+      </w:pPr>
+      <w:rPr>
+        <w:rFonts w:ascii="Symbol" w:hAnsi="Symbol" w:hint="default"/>
+        <w:sz w:val="20"/>
+      </w:rPr>
+    </w:lvl>
+    <w:lvl w:ilvl="3" w:tentative="1">
+      <w:start w:val="1"/>
+      <w:numFmt w:val="bullet"/>
+      <w:lvlText w:val=""/>
+      <w:lvlJc w:val="left"/>
+      <w:pPr>
+        <w:tabs>
+          <w:tab w:val="num" w:pos="2880"/>
+        </w:tabs>
+        <w:ind w:left="2880" w:hanging="360"/>
+      </w:pPr>
+      <w:rPr>
+        <w:rFonts w:ascii="Symbol" w:hAnsi="Symbol" w:hint="default"/>
+        <w:sz w:val="20"/>
+      </w:rPr>
+    </w:lvl>
+    <w:lvl w:ilvl="4" w:tentative="1">
+      <w:start w:val="1"/>
+      <w:numFmt w:val="bullet"/>
+      <w:lvlText w:val=""/>
+      <w:lvlJc w:val="left"/>
+      <w:pPr>
+        <w:tabs>
+          <w:tab w:val="num" w:pos="3600"/>
+        </w:tabs>
+        <w:ind w:left="3600" w:hanging="360"/>
+      </w:pPr>
+      <w:rPr>
+        <w:rFonts w:ascii="Symbol" w:hAnsi="Symbol" w:hint="default"/>
+        <w:sz w:val="20"/>
+      </w:rPr>
+    </w:lvl>
+    <w:lvl w:ilvl="5" w:tentative="1">
+      <w:start w:val="1"/>
+      <w:numFmt w:val="bullet"/>
+      <w:lvlText w:val=""/>
+      <w:lvlJc w:val="left"/>
+      <w:pPr>
+        <w:tabs>
+          <w:tab w:val="num" w:pos="4320"/>
+        </w:tabs>
+        <w:ind w:left="4320" w:hanging="360"/>
+      </w:pPr>
+      <w:rPr>
+        <w:rFonts w:ascii="Symbol" w:hAnsi="Symbol" w:hint="default"/>
+        <w:sz w:val="20"/>
+      </w:rPr>
+    </w:lvl>
+    <w:lvl w:ilvl="6" w:tentative="1">
+      <w:start w:val="1"/>
+      <w:numFmt w:val="bullet"/>
+      <w:lvlText w:val=""/>
+      <w:lvlJc w:val="left"/>
+      <w:pPr>
+        <w:tabs>
+          <w:tab w:val="num" w:pos="5040"/>
+        </w:tabs>
+        <w:ind w:left="5040" w:hanging="360"/>
+      </w:pPr>
+      <w:rPr>
+        <w:rFonts w:ascii="Symbol" w:hAnsi="Symbol" w:hint="default"/>
+        <w:sz w:val="20"/>
+      </w:rPr>
+    </w:lvl>
+    <w:lvl w:ilvl="7" w:tentative="1">
+      <w:start w:val="1"/>
+      <w:numFmt w:val="bullet"/>
+      <w:lvlText w:val=""/>
+      <w:lvlJc w:val="left"/>
+      <w:pPr>
+        <w:tabs>
+          <w:tab w:val="num" w:pos="5760"/>
+        </w:tabs>
+        <w:ind w:left="5760" w:hanging="360"/>
+      </w:pPr>
+      <w:rPr>
+        <w:rFonts w:ascii="Symbol" w:hAnsi="Symbol" w:hint="default"/>
+        <w:sz w:val="20"/>
+      </w:rPr>
+    </w:lvl>
+    <w:lvl w:ilvl="8" w:tentative="1">
+      <w:start w:val="1"/>
+      <w:numFmt w:val="bullet"/>
+      <w:lvlText w:val=""/>
+      <w:lvlJc w:val="left"/>
+      <w:pPr>
+        <w:tabs>
+          <w:tab w:val="num" w:pos="6480"/>
+        </w:tabs>
+        <w:ind w:left="6480" w:hanging="360"/>
+      </w:pPr>
+      <w:rPr>
+        <w:rFonts w:ascii="Symbol" w:hAnsi="Symbol" w:hint="default"/>
+        <w:sz w:val="20"/>
+      </w:rPr>
+    </w:lvl>
+  </w:abstractNum>
+  <w:abstractNum w:abstractNumId="7" w15:restartNumberingAfterBreak="0">
     <w:nsid w:val="5DD32C1B"/>
     <w:multiLevelType w:val="multilevel"/>
     <w:tmpl w:val="9C90DCD0"/>
@@ -1214,11 +3618,333 @@
       </w:pPr>
     </w:lvl>
   </w:abstractNum>
+  <w:abstractNum w:abstractNumId="8" w15:restartNumberingAfterBreak="0">
+    <w:nsid w:val="767F332A"/>
+    <w:multiLevelType w:val="multilevel"/>
+    <w:tmpl w:val="FEFC98B4"/>
+    <w:lvl w:ilvl="0">
+      <w:start w:val="1"/>
+      <w:numFmt w:val="bullet"/>
+      <w:lvlText w:val=""/>
+      <w:lvlJc w:val="left"/>
+      <w:pPr>
+        <w:tabs>
+          <w:tab w:val="num" w:pos="720"/>
+        </w:tabs>
+        <w:ind w:left="720" w:hanging="360"/>
+      </w:pPr>
+      <w:rPr>
+        <w:rFonts w:ascii="Symbol" w:hAnsi="Symbol" w:hint="default"/>
+        <w:sz w:val="20"/>
+      </w:rPr>
+    </w:lvl>
+    <w:lvl w:ilvl="1" w:tentative="1">
+      <w:start w:val="1"/>
+      <w:numFmt w:val="bullet"/>
+      <w:lvlText w:val=""/>
+      <w:lvlJc w:val="left"/>
+      <w:pPr>
+        <w:tabs>
+          <w:tab w:val="num" w:pos="1440"/>
+        </w:tabs>
+        <w:ind w:left="1440" w:hanging="360"/>
+      </w:pPr>
+      <w:rPr>
+        <w:rFonts w:ascii="Symbol" w:hAnsi="Symbol" w:hint="default"/>
+        <w:sz w:val="20"/>
+      </w:rPr>
+    </w:lvl>
+    <w:lvl w:ilvl="2" w:tentative="1">
+      <w:start w:val="1"/>
+      <w:numFmt w:val="bullet"/>
+      <w:lvlText w:val=""/>
+      <w:lvlJc w:val="left"/>
+      <w:pPr>
+        <w:tabs>
+          <w:tab w:val="num" w:pos="2160"/>
+        </w:tabs>
+        <w:ind w:left="2160" w:hanging="360"/>
+      </w:pPr>
+      <w:rPr>
+        <w:rFonts w:ascii="Symbol" w:hAnsi="Symbol" w:hint="default"/>
+        <w:sz w:val="20"/>
+      </w:rPr>
+    </w:lvl>
+    <w:lvl w:ilvl="3" w:tentative="1">
+      <w:start w:val="1"/>
+      <w:numFmt w:val="bullet"/>
+      <w:lvlText w:val=""/>
+      <w:lvlJc w:val="left"/>
+      <w:pPr>
+        <w:tabs>
+          <w:tab w:val="num" w:pos="2880"/>
+        </w:tabs>
+        <w:ind w:left="2880" w:hanging="360"/>
+      </w:pPr>
+      <w:rPr>
+        <w:rFonts w:ascii="Symbol" w:hAnsi="Symbol" w:hint="default"/>
+        <w:sz w:val="20"/>
+      </w:rPr>
+    </w:lvl>
+    <w:lvl w:ilvl="4" w:tentative="1">
+      <w:start w:val="1"/>
+      <w:numFmt w:val="bullet"/>
+      <w:lvlText w:val=""/>
+      <w:lvlJc w:val="left"/>
+      <w:pPr>
+        <w:tabs>
+          <w:tab w:val="num" w:pos="3600"/>
+        </w:tabs>
+        <w:ind w:left="3600" w:hanging="360"/>
+      </w:pPr>
+      <w:rPr>
+        <w:rFonts w:ascii="Symbol" w:hAnsi="Symbol" w:hint="default"/>
+        <w:sz w:val="20"/>
+      </w:rPr>
+    </w:lvl>
+    <w:lvl w:ilvl="5" w:tentative="1">
+      <w:start w:val="1"/>
+      <w:numFmt w:val="bullet"/>
+      <w:lvlText w:val=""/>
+      <w:lvlJc w:val="left"/>
+      <w:pPr>
+        <w:tabs>
+          <w:tab w:val="num" w:pos="4320"/>
+        </w:tabs>
+        <w:ind w:left="4320" w:hanging="360"/>
+      </w:pPr>
+      <w:rPr>
+        <w:rFonts w:ascii="Symbol" w:hAnsi="Symbol" w:hint="default"/>
+        <w:sz w:val="20"/>
+      </w:rPr>
+    </w:lvl>
+    <w:lvl w:ilvl="6" w:tentative="1">
+      <w:start w:val="1"/>
+      <w:numFmt w:val="bullet"/>
+      <w:lvlText w:val=""/>
+      <w:lvlJc w:val="left"/>
+      <w:pPr>
+        <w:tabs>
+          <w:tab w:val="num" w:pos="5040"/>
+        </w:tabs>
+        <w:ind w:left="5040" w:hanging="360"/>
+      </w:pPr>
+      <w:rPr>
+        <w:rFonts w:ascii="Symbol" w:hAnsi="Symbol" w:hint="default"/>
+        <w:sz w:val="20"/>
+      </w:rPr>
+    </w:lvl>
+    <w:lvl w:ilvl="7" w:tentative="1">
+      <w:start w:val="1"/>
+      <w:numFmt w:val="bullet"/>
+      <w:lvlText w:val=""/>
+      <w:lvlJc w:val="left"/>
+      <w:pPr>
+        <w:tabs>
+          <w:tab w:val="num" w:pos="5760"/>
+        </w:tabs>
+        <w:ind w:left="5760" w:hanging="360"/>
+      </w:pPr>
+      <w:rPr>
+        <w:rFonts w:ascii="Symbol" w:hAnsi="Symbol" w:hint="default"/>
+        <w:sz w:val="20"/>
+      </w:rPr>
+    </w:lvl>
+    <w:lvl w:ilvl="8" w:tentative="1">
+      <w:start w:val="1"/>
+      <w:numFmt w:val="bullet"/>
+      <w:lvlText w:val=""/>
+      <w:lvlJc w:val="left"/>
+      <w:pPr>
+        <w:tabs>
+          <w:tab w:val="num" w:pos="6480"/>
+        </w:tabs>
+        <w:ind w:left="6480" w:hanging="360"/>
+      </w:pPr>
+      <w:rPr>
+        <w:rFonts w:ascii="Symbol" w:hAnsi="Symbol" w:hint="default"/>
+        <w:sz w:val="20"/>
+      </w:rPr>
+    </w:lvl>
+  </w:abstractNum>
+  <w:abstractNum w:abstractNumId="9" w15:restartNumberingAfterBreak="0">
+    <w:nsid w:val="7F0E1701"/>
+    <w:multiLevelType w:val="multilevel"/>
+    <w:tmpl w:val="6D9EC894"/>
+    <w:lvl w:ilvl="0">
+      <w:start w:val="1"/>
+      <w:numFmt w:val="bullet"/>
+      <w:lvlText w:val=""/>
+      <w:lvlJc w:val="left"/>
+      <w:pPr>
+        <w:tabs>
+          <w:tab w:val="num" w:pos="720"/>
+        </w:tabs>
+        <w:ind w:left="720" w:hanging="360"/>
+      </w:pPr>
+      <w:rPr>
+        <w:rFonts w:ascii="Symbol" w:hAnsi="Symbol" w:hint="default"/>
+        <w:sz w:val="20"/>
+      </w:rPr>
+    </w:lvl>
+    <w:lvl w:ilvl="1" w:tentative="1">
+      <w:start w:val="1"/>
+      <w:numFmt w:val="bullet"/>
+      <w:lvlText w:val=""/>
+      <w:lvlJc w:val="left"/>
+      <w:pPr>
+        <w:tabs>
+          <w:tab w:val="num" w:pos="1440"/>
+        </w:tabs>
+        <w:ind w:left="1440" w:hanging="360"/>
+      </w:pPr>
+      <w:rPr>
+        <w:rFonts w:ascii="Symbol" w:hAnsi="Symbol" w:hint="default"/>
+        <w:sz w:val="20"/>
+      </w:rPr>
+    </w:lvl>
+    <w:lvl w:ilvl="2" w:tentative="1">
+      <w:start w:val="1"/>
+      <w:numFmt w:val="bullet"/>
+      <w:lvlText w:val=""/>
+      <w:lvlJc w:val="left"/>
+      <w:pPr>
+        <w:tabs>
+          <w:tab w:val="num" w:pos="2160"/>
+        </w:tabs>
+        <w:ind w:left="2160" w:hanging="360"/>
+      </w:pPr>
+      <w:rPr>
+        <w:rFonts w:ascii="Symbol" w:hAnsi="Symbol" w:hint="default"/>
+        <w:sz w:val="20"/>
+      </w:rPr>
+    </w:lvl>
+    <w:lvl w:ilvl="3" w:tentative="1">
+      <w:start w:val="1"/>
+      <w:numFmt w:val="bullet"/>
+      <w:lvlText w:val=""/>
+      <w:lvlJc w:val="left"/>
+      <w:pPr>
+        <w:tabs>
+          <w:tab w:val="num" w:pos="2880"/>
+        </w:tabs>
+        <w:ind w:left="2880" w:hanging="360"/>
+      </w:pPr>
+      <w:rPr>
+        <w:rFonts w:ascii="Symbol" w:hAnsi="Symbol" w:hint="default"/>
+        <w:sz w:val="20"/>
+      </w:rPr>
+    </w:lvl>
+    <w:lvl w:ilvl="4" w:tentative="1">
+      <w:start w:val="1"/>
+      <w:numFmt w:val="bullet"/>
+      <w:lvlText w:val=""/>
+      <w:lvlJc w:val="left"/>
+      <w:pPr>
+        <w:tabs>
+          <w:tab w:val="num" w:pos="3600"/>
+        </w:tabs>
+        <w:ind w:left="3600" w:hanging="360"/>
+      </w:pPr>
+      <w:rPr>
+        <w:rFonts w:ascii="Symbol" w:hAnsi="Symbol" w:hint="default"/>
+        <w:sz w:val="20"/>
+      </w:rPr>
+    </w:lvl>
+    <w:lvl w:ilvl="5" w:tentative="1">
+      <w:start w:val="1"/>
+      <w:numFmt w:val="bullet"/>
+      <w:lvlText w:val=""/>
+      <w:lvlJc w:val="left"/>
+      <w:pPr>
+        <w:tabs>
+          <w:tab w:val="num" w:pos="4320"/>
+        </w:tabs>
+        <w:ind w:left="4320" w:hanging="360"/>
+      </w:pPr>
+      <w:rPr>
+        <w:rFonts w:ascii="Symbol" w:hAnsi="Symbol" w:hint="default"/>
+        <w:sz w:val="20"/>
+      </w:rPr>
+    </w:lvl>
+    <w:lvl w:ilvl="6" w:tentative="1">
+      <w:start w:val="1"/>
+      <w:numFmt w:val="bullet"/>
+      <w:lvlText w:val=""/>
+      <w:lvlJc w:val="left"/>
+      <w:pPr>
+        <w:tabs>
+          <w:tab w:val="num" w:pos="5040"/>
+        </w:tabs>
+        <w:ind w:left="5040" w:hanging="360"/>
+      </w:pPr>
+      <w:rPr>
+        <w:rFonts w:ascii="Symbol" w:hAnsi="Symbol" w:hint="default"/>
+        <w:sz w:val="20"/>
+      </w:rPr>
+    </w:lvl>
+    <w:lvl w:ilvl="7" w:tentative="1">
+      <w:start w:val="1"/>
+      <w:numFmt w:val="bullet"/>
+      <w:lvlText w:val=""/>
+      <w:lvlJc w:val="left"/>
+      <w:pPr>
+        <w:tabs>
+          <w:tab w:val="num" w:pos="5760"/>
+        </w:tabs>
+        <w:ind w:left="5760" w:hanging="360"/>
+      </w:pPr>
+      <w:rPr>
+        <w:rFonts w:ascii="Symbol" w:hAnsi="Symbol" w:hint="default"/>
+        <w:sz w:val="20"/>
+      </w:rPr>
+    </w:lvl>
+    <w:lvl w:ilvl="8" w:tentative="1">
+      <w:start w:val="1"/>
+      <w:numFmt w:val="bullet"/>
+      <w:lvlText w:val=""/>
+      <w:lvlJc w:val="left"/>
+      <w:pPr>
+        <w:tabs>
+          <w:tab w:val="num" w:pos="6480"/>
+        </w:tabs>
+        <w:ind w:left="6480" w:hanging="360"/>
+      </w:pPr>
+      <w:rPr>
+        <w:rFonts w:ascii="Symbol" w:hAnsi="Symbol" w:hint="default"/>
+        <w:sz w:val="20"/>
+      </w:rPr>
+    </w:lvl>
+  </w:abstractNum>
   <w:num w:numId="1" w16cid:durableId="934171376">
+    <w:abstractNumId w:val="1"/>
+  </w:num>
+  <w:num w:numId="2" w16cid:durableId="1469008966">
+    <w:abstractNumId w:val="7"/>
+  </w:num>
+  <w:num w:numId="3" w16cid:durableId="808061418">
+    <w:abstractNumId w:val="9"/>
+  </w:num>
+  <w:num w:numId="4" w16cid:durableId="1424641073">
+    <w:abstractNumId w:val="2"/>
+  </w:num>
+  <w:num w:numId="5" w16cid:durableId="417292342">
+    <w:abstractNumId w:val="4"/>
+  </w:num>
+  <w:num w:numId="6" w16cid:durableId="1768964138">
+    <w:abstractNumId w:val="5"/>
+  </w:num>
+  <w:num w:numId="7" w16cid:durableId="1686247244">
+    <w:abstractNumId w:val="6"/>
+  </w:num>
+  <w:num w:numId="8" w16cid:durableId="440608816">
     <w:abstractNumId w:val="0"/>
   </w:num>
-  <w:num w:numId="2" w16cid:durableId="1469008966">
-    <w:abstractNumId w:val="1"/>
+  <w:num w:numId="9" w16cid:durableId="1737705560">
+    <w:abstractNumId w:val="8"/>
+  </w:num>
+  <w:num w:numId="10" w16cid:durableId="963925831">
+    <w:abstractNumId w:val="3"/>
   </w:num>
 </w:numbering>
 </file>
@@ -1826,7 +4552,6 @@
   <w:style w:type="character" w:default="1" w:styleId="DefaultParagraphFont">
     <w:name w:val="Default Paragraph Font"/>
     <w:uiPriority w:val="1"/>
-    <w:semiHidden/>
     <w:unhideWhenUsed/>
   </w:style>
   <w:style w:type="table" w:default="1" w:styleId="TableNormal">

</xml_diff>

<commit_message>
Week 3 journal Added
</commit_message>
<xml_diff>
--- a/Learning_Journal_40226105.docx
+++ b/Learning_Journal_40226105.docx
@@ -30,16 +30,7 @@
           <w:sz w:val="28"/>
           <w:szCs w:val="28"/>
         </w:rPr>
-        <w:t xml:space="preserve">– Week </w:t>
-      </w:r>
-      <w:r>
-        <w:rPr>
-          <w:b/>
-          <w:bCs/>
-          <w:sz w:val="28"/>
-          <w:szCs w:val="28"/>
-        </w:rPr>
-        <w:t>1</w:t>
+        <w:t>– Week 1</w:t>
       </w:r>
     </w:p>
     <w:p>
@@ -64,10 +55,7 @@
         <w:t xml:space="preserve">Student Name: </w:t>
       </w:r>
       <w:r>
-        <w:t>Aksharkumar Yogeshkumar Patel</w:t>
-      </w:r>
-      <w:r>
-        <w:t xml:space="preserve"> - 40226105</w:t>
+        <w:t>Aksharkumar Yogeshkumar Patel - 40226105</w:t>
       </w:r>
     </w:p>
     <w:p>
@@ -87,10 +75,7 @@
         <w:t>Course:</w:t>
       </w:r>
       <w:r>
-        <w:t xml:space="preserve"> </w:t>
-      </w:r>
-      <w:r>
-        <w:t>SOEN 6841</w:t>
+        <w:t xml:space="preserve"> SOEN 6841</w:t>
       </w:r>
     </w:p>
     <w:p>
@@ -110,10 +95,7 @@
         <w:t>Journal URL:</w:t>
       </w:r>
       <w:r>
-        <w:t xml:space="preserve"> </w:t>
-      </w:r>
-      <w:r>
-        <w:t xml:space="preserve"> </w:t>
+        <w:t xml:space="preserve">  </w:t>
       </w:r>
       <w:r>
         <w:t>https://github.com/aksharpatel17/SOEN_6841</w:t>
@@ -136,16 +118,7 @@
         <w:t>Week 1:</w:t>
       </w:r>
       <w:r>
-        <w:t xml:space="preserve"> </w:t>
-      </w:r>
-      <w:r>
-        <w:t>1/18/2024 – 1/2</w:t>
-      </w:r>
-      <w:r>
-        <w:t>7</w:t>
-      </w:r>
-      <w:r>
-        <w:t>/2024</w:t>
+        <w:t xml:space="preserve"> 1/18/2024 – 1/27/2024</w:t>
       </w:r>
     </w:p>
     <w:p>
@@ -200,25 +173,7 @@
         <w:rPr>
           <w:lang w:val="en-US"/>
         </w:rPr>
-        <w:t xml:space="preserve"> began with the </w:t>
-      </w:r>
-      <w:r>
-        <w:rPr>
-          <w:lang w:val="en-US"/>
-        </w:rPr>
-        <w:t xml:space="preserve">discussion of the question </w:t>
-      </w:r>
-      <w:r>
-        <w:rPr>
-          <w:lang w:val="en-US"/>
-        </w:rPr>
-        <w:t>“What is p</w:t>
-      </w:r>
-      <w:r>
-        <w:rPr>
-          <w:lang w:val="en-US"/>
-        </w:rPr>
-        <w:t>roject management?” Then</w:t>
+        <w:t xml:space="preserve"> began with the discussion of the question “What is project management?” Then</w:t>
       </w:r>
       <w:r>
         <w:rPr>
@@ -242,8 +197,8 @@
           <w:bCs/>
           <w:lang w:val="en-US"/>
         </w:rPr>
-        <w:pict w14:anchorId="599A2267">
-          <v:rect id="_x0000_i1025" style="width:0;height:0" o:hralign="center" o:hrstd="t" o:hrnoshade="t" o:hr="t" fillcolor="#d1d5db" stroked="f"/>
+        <w:pict w14:anchorId="192CD837">
+          <v:rect id="_x0000_i1051" style="width:0;height:0" o:hralign="center" o:hrstd="t" o:hrnoshade="t" o:hr="t" fillcolor="#d1d5db" stroked="f"/>
         </w:pict>
       </w:r>
     </w:p>
@@ -577,8 +532,8 @@
           <w:bCs/>
           <w:lang w:val="en-US"/>
         </w:rPr>
-        <w:pict w14:anchorId="0926B4CB">
-          <v:rect id="_x0000_i1026" style="width:0;height:0" o:hralign="center" o:hrstd="t" o:hrnoshade="t" o:hr="t" fillcolor="#d1d5db" stroked="f"/>
+        <w:pict w14:anchorId="686F7FC8">
+          <v:rect id="_x0000_i1052" style="width:0;height:0" o:hralign="center" o:hrstd="t" o:hrnoshade="t" o:hr="t" fillcolor="#d1d5db" stroked="f"/>
         </w:pict>
       </w:r>
     </w:p>
@@ -618,8 +573,8 @@
           <w:bCs/>
           <w:lang w:val="en-US"/>
         </w:rPr>
-        <w:pict w14:anchorId="2CF28E63">
-          <v:rect id="_x0000_i1027" style="width:0;height:0" o:hralign="center" o:hrstd="t" o:hrnoshade="t" o:hr="t" fillcolor="#d1d5db" stroked="f"/>
+        <w:pict w14:anchorId="188618A4">
+          <v:rect id="_x0000_i1053" style="width:0;height:0" o:hralign="center" o:hrstd="t" o:hrnoshade="t" o:hr="t" fillcolor="#d1d5db" stroked="f"/>
         </w:pict>
       </w:r>
     </w:p>
@@ -657,8 +612,8 @@
           <w:bCs/>
           <w:lang w:val="en-US"/>
         </w:rPr>
-        <w:pict w14:anchorId="704D401B">
-          <v:rect id="_x0000_i1028" style="width:0;height:0" o:hralign="center" o:hrstd="t" o:hrnoshade="t" o:hr="t" fillcolor="#d1d5db" stroked="f"/>
+        <w:pict w14:anchorId="6B6BFE27">
+          <v:rect id="_x0000_i1054" style="width:0;height:0" o:hralign="center" o:hrstd="t" o:hrnoshade="t" o:hr="t" fillcolor="#d1d5db" stroked="f"/>
         </w:pict>
       </w:r>
     </w:p>
@@ -699,8 +654,8 @@
           <w:bCs/>
           <w:lang w:val="en-US"/>
         </w:rPr>
-        <w:pict w14:anchorId="5EA14B56">
-          <v:rect id="_x0000_i1029" style="width:0;height:0" o:hralign="center" o:hrstd="t" o:hrnoshade="t" o:hr="t" fillcolor="#d1d5db" stroked="f"/>
+        <w:pict w14:anchorId="29020F50">
+          <v:rect id="_x0000_i1055" style="width:0;height:0" o:hralign="center" o:hrstd="t" o:hrnoshade="t" o:hr="t" fillcolor="#d1d5db" stroked="f"/>
         </w:pict>
       </w:r>
     </w:p>
@@ -833,8 +788,8 @@
           <w:bCs/>
           <w:lang w:val="en-US"/>
         </w:rPr>
-        <w:pict w14:anchorId="6CD40213">
-          <v:rect id="_x0000_i1030" style="width:0;height:0" o:hralign="center" o:hrstd="t" o:hrnoshade="t" o:hr="t" fillcolor="#d1d5db" stroked="f"/>
+        <w:pict w14:anchorId="4F122E54">
+          <v:rect id="_x0000_i1056" style="width:0;height:0" o:hralign="center" o:hrstd="t" o:hrnoshade="t" o:hr="t" fillcolor="#d1d5db" stroked="f"/>
         </w:pict>
       </w:r>
     </w:p>
@@ -882,8 +837,8 @@
           <w:bCs/>
           <w:lang w:val="en-US"/>
         </w:rPr>
-        <w:pict w14:anchorId="1C6078F5">
-          <v:rect id="_x0000_i1031" style="width:0;height:0" o:hralign="center" o:hrstd="t" o:hrnoshade="t" o:hr="t" fillcolor="#d1d5db" stroked="f"/>
+        <w:pict w14:anchorId="0788242F">
+          <v:rect id="_x0000_i1057" style="width:0;height:0" o:hralign="center" o:hrstd="t" o:hrnoshade="t" o:hr="t" fillcolor="#d1d5db" stroked="f"/>
         </w:pict>
       </w:r>
     </w:p>
@@ -1264,13 +1219,7 @@
         <w:rPr>
           <w:lang w:val="en-US"/>
         </w:rPr>
-        <w:t xml:space="preserve"> </w:t>
-      </w:r>
-      <w:r>
-        <w:rPr>
-          <w:lang w:val="en-US"/>
-        </w:rPr>
-        <w:t xml:space="preserve">we </w:t>
+        <w:t xml:space="preserve"> we </w:t>
       </w:r>
       <w:r>
         <w:rPr>
@@ -1689,8 +1638,8 @@
           <w:lang w:val="en-US"/>
         </w:rPr>
         <w:lastRenderedPageBreak/>
-        <w:pict w14:anchorId="2284E14C">
-          <v:rect id="_x0000_i1032" style="width:0;height:0" o:hralign="center" o:hrstd="t" o:hrnoshade="t" o:hr="t" fillcolor="#d1d5db" stroked="f"/>
+        <w:pict w14:anchorId="0CE0E67C">
+          <v:rect id="_x0000_i1058" style="width:0;height:0" o:hralign="center" o:hrstd="t" o:hrnoshade="t" o:hr="t" fillcolor="#d1d5db" stroked="f"/>
         </w:pict>
       </w:r>
     </w:p>
@@ -1815,8 +1764,8 @@
           <w:bCs/>
           <w:lang w:val="en-US"/>
         </w:rPr>
-        <w:pict w14:anchorId="5EC3D296">
-          <v:rect id="_x0000_i1033" style="width:0;height:0" o:hralign="center" o:hrstd="t" o:hrnoshade="t" o:hr="t" fillcolor="#d1d5db" stroked="f"/>
+        <w:pict w14:anchorId="2AF6DA7F">
+          <v:rect id="_x0000_i1059" style="width:0;height:0" o:hralign="center" o:hrstd="t" o:hrnoshade="t" o:hr="t" fillcolor="#d1d5db" stroked="f"/>
         </w:pict>
       </w:r>
     </w:p>
@@ -1944,8 +1893,8 @@
           <w:bCs/>
           <w:lang w:val="en-US"/>
         </w:rPr>
-        <w:pict w14:anchorId="1972A441">
-          <v:rect id="_x0000_i1034" style="width:0;height:0" o:hralign="center" o:hrstd="t" o:hrnoshade="t" o:hr="t" fillcolor="#d1d5db" stroked="f"/>
+        <w:pict w14:anchorId="5B28FD7F">
+          <v:rect id="_x0000_i1060" style="width:0;height:0" o:hralign="center" o:hrstd="t" o:hrnoshade="t" o:hr="t" fillcolor="#d1d5db" stroked="f"/>
         </w:pict>
       </w:r>
     </w:p>
@@ -2045,8 +1994,8 @@
           <w:bCs/>
           <w:lang w:val="en-US"/>
         </w:rPr>
-        <w:pict w14:anchorId="5E140A55">
-          <v:rect id="_x0000_i1035" style="width:0;height:0" o:hralign="center" o:hrstd="t" o:hrnoshade="t" o:hr="t" fillcolor="#d1d5db" stroked="f"/>
+        <w:pict w14:anchorId="4E91D64A">
+          <v:rect id="_x0000_i1061" style="width:0;height:0" o:hralign="center" o:hrstd="t" o:hrnoshade="t" o:hr="t" fillcolor="#d1d5db" stroked="f"/>
         </w:pict>
       </w:r>
     </w:p>
@@ -2150,8 +2099,8 @@
           <w:bCs/>
           <w:lang w:val="en-US"/>
         </w:rPr>
-        <w:pict w14:anchorId="41DD4BFA">
-          <v:rect id="_x0000_i1036" style="width:0;height:0" o:hralign="center" o:hrstd="t" o:hrnoshade="t" o:hr="t" fillcolor="#d1d5db" stroked="f"/>
+        <w:pict w14:anchorId="4BD6B6F7">
+          <v:rect id="_x0000_i1062" style="width:0;height:0" o:hralign="center" o:hrstd="t" o:hrnoshade="t" o:hr="t" fillcolor="#d1d5db" stroked="f"/>
         </w:pict>
       </w:r>
     </w:p>
@@ -2261,8 +2210,8 @@
           <w:bCs/>
           <w:lang w:val="en-US"/>
         </w:rPr>
-        <w:pict w14:anchorId="61B87B47">
-          <v:rect id="_x0000_i1037" style="width:0;height:0" o:hralign="center" o:hrstd="t" o:hrnoshade="t" o:hr="t" fillcolor="#d1d5db" stroked="f"/>
+        <w:pict w14:anchorId="0735F2A8">
+          <v:rect id="_x0000_i1063" style="width:0;height:0" o:hralign="center" o:hrstd="t" o:hrnoshade="t" o:hr="t" fillcolor="#d1d5db" stroked="f"/>
         </w:pict>
       </w:r>
     </w:p>
@@ -2415,6 +2364,1293 @@
         <w:spacing w:after="0" w:line="240" w:lineRule="auto"/>
       </w:pPr>
     </w:p>
+    <w:p>
+      <w:pPr>
+        <w:spacing w:after="0" w:line="240" w:lineRule="auto"/>
+      </w:pPr>
+    </w:p>
+    <w:p>
+      <w:pPr>
+        <w:spacing w:after="0" w:line="240" w:lineRule="auto"/>
+      </w:pPr>
+    </w:p>
+    <w:p>
+      <w:pPr>
+        <w:spacing w:after="0" w:line="240" w:lineRule="auto"/>
+      </w:pPr>
+    </w:p>
+    <w:p>
+      <w:pPr>
+        <w:spacing w:after="0" w:line="240" w:lineRule="auto"/>
+      </w:pPr>
+    </w:p>
+    <w:p>
+      <w:pPr>
+        <w:spacing w:after="0" w:line="240" w:lineRule="auto"/>
+      </w:pPr>
+    </w:p>
+    <w:p>
+      <w:pPr>
+        <w:spacing w:after="0" w:line="240" w:lineRule="auto"/>
+      </w:pPr>
+    </w:p>
+    <w:p>
+      <w:pPr>
+        <w:spacing w:after="0" w:line="240" w:lineRule="auto"/>
+      </w:pPr>
+    </w:p>
+    <w:p>
+      <w:pPr>
+        <w:spacing w:after="0" w:line="240" w:lineRule="auto"/>
+      </w:pPr>
+    </w:p>
+    <w:p>
+      <w:pPr>
+        <w:spacing w:after="0" w:line="240" w:lineRule="auto"/>
+      </w:pPr>
+    </w:p>
+    <w:p>
+      <w:pPr>
+        <w:spacing w:after="0" w:line="240" w:lineRule="auto"/>
+      </w:pPr>
+    </w:p>
+    <w:p>
+      <w:pPr>
+        <w:spacing w:after="0" w:line="240" w:lineRule="auto"/>
+      </w:pPr>
+    </w:p>
+    <w:p>
+      <w:pPr>
+        <w:spacing w:after="0" w:line="240" w:lineRule="auto"/>
+      </w:pPr>
+    </w:p>
+    <w:p>
+      <w:pPr>
+        <w:spacing w:after="0" w:line="240" w:lineRule="auto"/>
+      </w:pPr>
+    </w:p>
+    <w:p>
+      <w:pPr>
+        <w:spacing w:after="0" w:line="240" w:lineRule="auto"/>
+      </w:pPr>
+    </w:p>
+    <w:p>
+      <w:pPr>
+        <w:spacing w:after="0" w:line="240" w:lineRule="auto"/>
+      </w:pPr>
+    </w:p>
+    <w:p>
+      <w:pPr>
+        <w:spacing w:after="0" w:line="240" w:lineRule="auto"/>
+      </w:pPr>
+    </w:p>
+    <w:p>
+      <w:pPr>
+        <w:spacing w:after="0" w:line="240" w:lineRule="auto"/>
+      </w:pPr>
+    </w:p>
+    <w:p>
+      <w:pPr>
+        <w:spacing w:after="0" w:line="240" w:lineRule="auto"/>
+      </w:pPr>
+    </w:p>
+    <w:p>
+      <w:pPr>
+        <w:spacing w:after="0" w:line="240" w:lineRule="auto"/>
+      </w:pPr>
+    </w:p>
+    <w:p>
+      <w:pPr>
+        <w:spacing w:after="0" w:line="240" w:lineRule="auto"/>
+      </w:pPr>
+    </w:p>
+    <w:p>
+      <w:pPr>
+        <w:spacing w:after="0" w:line="240" w:lineRule="auto"/>
+      </w:pPr>
+    </w:p>
+    <w:p>
+      <w:pPr>
+        <w:spacing w:after="0" w:line="240" w:lineRule="auto"/>
+        <w:ind w:firstLine="720"/>
+        <w:jc w:val="center"/>
+        <w:rPr>
+          <w:b/>
+          <w:bCs/>
+          <w:sz w:val="28"/>
+          <w:szCs w:val="28"/>
+        </w:rPr>
+      </w:pPr>
+      <w:r>
+        <w:rPr>
+          <w:b/>
+          <w:bCs/>
+          <w:sz w:val="28"/>
+          <w:szCs w:val="28"/>
+        </w:rPr>
+        <w:t xml:space="preserve">Learning Journal – Week </w:t>
+      </w:r>
+      <w:r>
+        <w:rPr>
+          <w:b/>
+          <w:bCs/>
+          <w:sz w:val="28"/>
+          <w:szCs w:val="28"/>
+        </w:rPr>
+        <w:t>3</w:t>
+      </w:r>
+    </w:p>
+    <w:p>
+      <w:pPr>
+        <w:spacing w:after="0" w:line="240" w:lineRule="auto"/>
+        <w:jc w:val="center"/>
+        <w:rPr>
+          <w:b/>
+          <w:bCs/>
+        </w:rPr>
+      </w:pPr>
+    </w:p>
+    <w:p>
+      <w:pPr>
+        <w:spacing w:after="0" w:line="240" w:lineRule="auto"/>
+      </w:pPr>
+      <w:r>
+        <w:rPr>
+          <w:b/>
+          <w:bCs/>
+        </w:rPr>
+        <w:t xml:space="preserve">Student Name: </w:t>
+      </w:r>
+      <w:r>
+        <w:t>Aksharkumar Yogeshkumar Patel - 40226105</w:t>
+      </w:r>
+    </w:p>
+    <w:p>
+      <w:pPr>
+        <w:spacing w:after="0" w:line="240" w:lineRule="auto"/>
+      </w:pPr>
+    </w:p>
+    <w:p>
+      <w:pPr>
+        <w:spacing w:after="0" w:line="240" w:lineRule="auto"/>
+      </w:pPr>
+      <w:r>
+        <w:rPr>
+          <w:b/>
+          <w:bCs/>
+        </w:rPr>
+        <w:t>Course:</w:t>
+      </w:r>
+      <w:r>
+        <w:t xml:space="preserve"> SOEN 6841</w:t>
+      </w:r>
+    </w:p>
+    <w:p>
+      <w:pPr>
+        <w:spacing w:after="0" w:line="240" w:lineRule="auto"/>
+      </w:pPr>
+    </w:p>
+    <w:p>
+      <w:pPr>
+        <w:spacing w:after="0" w:line="240" w:lineRule="auto"/>
+      </w:pPr>
+      <w:r>
+        <w:rPr>
+          <w:b/>
+          <w:bCs/>
+        </w:rPr>
+        <w:t>Journal URL:</w:t>
+      </w:r>
+      <w:r>
+        <w:t xml:space="preserve">  </w:t>
+      </w:r>
+      <w:r>
+        <w:t>https://github.com/aksharpatel17/SOEN_6841</w:t>
+      </w:r>
+    </w:p>
+    <w:p>
+      <w:pPr>
+        <w:spacing w:after="0" w:line="240" w:lineRule="auto"/>
+      </w:pPr>
+    </w:p>
+    <w:p>
+      <w:pPr>
+        <w:spacing w:after="0" w:line="240" w:lineRule="auto"/>
+      </w:pPr>
+      <w:r>
+        <w:rPr>
+          <w:b/>
+          <w:bCs/>
+        </w:rPr>
+        <w:t xml:space="preserve">Week </w:t>
+      </w:r>
+      <w:r>
+        <w:rPr>
+          <w:b/>
+          <w:bCs/>
+        </w:rPr>
+        <w:t>3</w:t>
+      </w:r>
+      <w:r>
+        <w:rPr>
+          <w:b/>
+          <w:bCs/>
+        </w:rPr>
+        <w:t>:</w:t>
+      </w:r>
+      <w:r>
+        <w:t xml:space="preserve"> 2/4/2024 – 2/10/2024</w:t>
+      </w:r>
+    </w:p>
+    <w:p>
+      <w:pPr>
+        <w:spacing w:after="0" w:line="240" w:lineRule="auto"/>
+      </w:pPr>
+    </w:p>
+    <w:p>
+      <w:pPr>
+        <w:spacing w:after="0" w:line="240" w:lineRule="auto"/>
+      </w:pPr>
+      <w:r>
+        <w:rPr>
+          <w:b/>
+          <w:bCs/>
+        </w:rPr>
+        <w:t xml:space="preserve">Date: </w:t>
+      </w:r>
+      <w:r>
+        <w:t>2/10/2024</w:t>
+      </w:r>
+    </w:p>
+    <w:p>
+      <w:pPr>
+        <w:spacing w:after="0" w:line="240" w:lineRule="auto"/>
+      </w:pPr>
+    </w:p>
+    <w:p>
+      <w:pPr>
+        <w:spacing w:after="0" w:line="240" w:lineRule="auto"/>
+        <w:rPr>
+          <w:lang w:val="en-US"/>
+        </w:rPr>
+      </w:pPr>
+      <w:r>
+        <w:rPr>
+          <w:b/>
+          <w:bCs/>
+          <w:lang w:val="en-US"/>
+        </w:rPr>
+        <w:t xml:space="preserve">Key Concepts Learned: </w:t>
+      </w:r>
+      <w:r>
+        <w:rPr>
+          <w:lang w:val="en-US"/>
+        </w:rPr>
+        <w:t>During this week's session, we focused on Software Configuration Management (SCM) and Software Project Planning (SPP). Discussions on SCM emphasized controlling software evolution via version control systems and configuration auditing. Meanwhile, SPP analysis highlighted core project planning steps like scope definition, task breakdown, and risk analysis. We refined our skills in estimating timelines and resource needs, aligning them with organizational goals. Project scheduling, budgeting, and manpower planning emerged as pivotal components, with methodologies like top-down and bottom-up planning shaping our approach. The session fortified our grasp of SCM and SPP, providing crucial insights for navigating future project complexities.</w:t>
+      </w:r>
+      <w:r>
+        <w:rPr>
+          <w:lang w:val="en-US"/>
+        </w:rPr>
+        <w:t xml:space="preserve"> </w:t>
+      </w:r>
+      <w:r>
+        <w:rPr>
+          <w:lang w:val="en-US"/>
+        </w:rPr>
+        <w:t>Key concepts grasped this week include:</w:t>
+      </w:r>
+    </w:p>
+    <w:p>
+      <w:pPr>
+        <w:spacing w:after="0" w:line="240" w:lineRule="auto"/>
+        <w:rPr>
+          <w:lang w:val="en-US"/>
+        </w:rPr>
+      </w:pPr>
+    </w:p>
+    <w:p>
+      <w:pPr>
+        <w:spacing w:after="0" w:line="240" w:lineRule="auto"/>
+        <w:rPr>
+          <w:b/>
+          <w:bCs/>
+          <w:lang w:val="en-US"/>
+        </w:rPr>
+      </w:pPr>
+      <w:r>
+        <w:rPr>
+          <w:b/>
+          <w:bCs/>
+          <w:lang w:val="en-US"/>
+        </w:rPr>
+        <w:t>Software Configuration Management System</w:t>
+      </w:r>
+      <w:r>
+        <w:rPr>
+          <w:b/>
+          <w:bCs/>
+          <w:lang w:val="en-US"/>
+        </w:rPr>
+        <w:t>:</w:t>
+      </w:r>
+    </w:p>
+    <w:p>
+      <w:pPr>
+        <w:spacing w:after="0" w:line="240" w:lineRule="auto"/>
+        <w:rPr>
+          <w:lang w:val="en-US"/>
+        </w:rPr>
+      </w:pPr>
+    </w:p>
+    <w:p>
+      <w:pPr>
+        <w:spacing w:after="0" w:line="240" w:lineRule="auto"/>
+        <w:rPr>
+          <w:lang w:val="en-US"/>
+        </w:rPr>
+      </w:pPr>
+      <w:r>
+        <w:rPr>
+          <w:lang w:val="en-US"/>
+        </w:rPr>
+        <w:t>Understanding software configuration management, particularly managing change requests and software versions, I learned to prioritize and evaluate change requests meticulously, considering their impact on project scope. Additionally, I explored maintaining version histories and tracking dependencies to ensure consistency across software releases, enhancing overall quality.</w:t>
+      </w:r>
+    </w:p>
+    <w:p>
+      <w:pPr>
+        <w:spacing w:after="0" w:line="240" w:lineRule="auto"/>
+        <w:rPr>
+          <w:lang w:val="en-US"/>
+        </w:rPr>
+      </w:pPr>
+    </w:p>
+    <w:p>
+      <w:pPr>
+        <w:spacing w:after="0" w:line="240" w:lineRule="auto"/>
+        <w:rPr>
+          <w:b/>
+          <w:bCs/>
+          <w:lang w:val="en-US"/>
+        </w:rPr>
+      </w:pPr>
+      <w:r>
+        <w:rPr>
+          <w:b/>
+          <w:bCs/>
+          <w:lang w:val="en-US"/>
+        </w:rPr>
+        <w:t>Key Functions of Configuration Management System</w:t>
+      </w:r>
+      <w:r>
+        <w:rPr>
+          <w:b/>
+          <w:bCs/>
+          <w:lang w:val="en-US"/>
+        </w:rPr>
+        <w:t>:</w:t>
+      </w:r>
+    </w:p>
+    <w:p>
+      <w:pPr>
+        <w:numPr>
+          <w:ilvl w:val="0"/>
+          <w:numId w:val="5"/>
+        </w:numPr>
+        <w:spacing w:after="0" w:line="240" w:lineRule="auto"/>
+        <w:rPr>
+          <w:lang w:val="en-US"/>
+        </w:rPr>
+      </w:pPr>
+      <w:r>
+        <w:rPr>
+          <w:lang w:val="en-US"/>
+        </w:rPr>
+        <w:t>Identification: Understanding the importance of unique labeling and tracking each software component within the Configuration Management System (CMS).</w:t>
+      </w:r>
+    </w:p>
+    <w:p>
+      <w:pPr>
+        <w:numPr>
+          <w:ilvl w:val="0"/>
+          <w:numId w:val="5"/>
+        </w:numPr>
+        <w:spacing w:after="0" w:line="240" w:lineRule="auto"/>
+        <w:rPr>
+          <w:lang w:val="en-US"/>
+        </w:rPr>
+      </w:pPr>
+      <w:r>
+        <w:rPr>
+          <w:lang w:val="en-US"/>
+        </w:rPr>
+        <w:t>Change Control: Learning to systematically manage alterations to software configurations, including evaluating, approving, and implementing changes to maintain integrity and stability.</w:t>
+      </w:r>
+    </w:p>
+    <w:p>
+      <w:pPr>
+        <w:numPr>
+          <w:ilvl w:val="0"/>
+          <w:numId w:val="5"/>
+        </w:numPr>
+        <w:spacing w:after="0" w:line="240" w:lineRule="auto"/>
+        <w:rPr>
+          <w:lang w:val="en-US"/>
+        </w:rPr>
+      </w:pPr>
+      <w:r>
+        <w:rPr>
+          <w:lang w:val="en-US"/>
+        </w:rPr>
+        <w:t>Auditing: Exploring the role of regular audits in ensuring transparency and accountability within the CMS, identifying, and addressing discrepancies and inconsistencies promptly.</w:t>
+      </w:r>
+    </w:p>
+    <w:p>
+      <w:pPr>
+        <w:numPr>
+          <w:ilvl w:val="0"/>
+          <w:numId w:val="5"/>
+        </w:numPr>
+        <w:spacing w:after="0" w:line="240" w:lineRule="auto"/>
+        <w:rPr>
+          <w:lang w:val="en-US"/>
+        </w:rPr>
+      </w:pPr>
+      <w:r>
+        <w:rPr>
+          <w:lang w:val="en-US"/>
+        </w:rPr>
+        <w:t>Status Accountability: Recognizing the necessity of tracking and documenting the status of software components accurately, facilitating informed decision-making and effective project management.</w:t>
+      </w:r>
+    </w:p>
+    <w:p>
+      <w:pPr>
+        <w:spacing w:after="0" w:line="240" w:lineRule="auto"/>
+        <w:ind w:left="360"/>
+        <w:rPr>
+          <w:lang w:val="en-US"/>
+        </w:rPr>
+      </w:pPr>
+    </w:p>
+    <w:p>
+      <w:pPr>
+        <w:spacing w:after="0" w:line="240" w:lineRule="auto"/>
+        <w:ind w:left="720"/>
+        <w:rPr>
+          <w:lang w:val="en-US"/>
+        </w:rPr>
+      </w:pPr>
+    </w:p>
+    <w:p>
+      <w:pPr>
+        <w:spacing w:after="0" w:line="240" w:lineRule="auto"/>
+        <w:rPr>
+          <w:b/>
+          <w:bCs/>
+          <w:lang w:val="en-US"/>
+        </w:rPr>
+      </w:pPr>
+      <w:r>
+        <w:rPr>
+          <w:b/>
+          <w:bCs/>
+          <w:lang w:val="en-US"/>
+        </w:rPr>
+        <w:t>Key concepts for Software Project Plan</w:t>
+      </w:r>
+      <w:r>
+        <w:rPr>
+          <w:b/>
+          <w:bCs/>
+          <w:lang w:val="en-US"/>
+        </w:rPr>
+        <w:t>:</w:t>
+      </w:r>
+    </w:p>
+    <w:p>
+      <w:pPr>
+        <w:numPr>
+          <w:ilvl w:val="0"/>
+          <w:numId w:val="6"/>
+        </w:numPr>
+        <w:spacing w:after="0" w:line="240" w:lineRule="auto"/>
+        <w:rPr>
+          <w:lang w:val="en-US"/>
+        </w:rPr>
+      </w:pPr>
+      <w:r>
+        <w:rPr>
+          <w:lang w:val="en-US"/>
+        </w:rPr>
+        <w:t>Elaborate Planning: Understanding that project planning involves detailed planning for all project components to establish a baseline structure.</w:t>
+      </w:r>
+    </w:p>
+    <w:p>
+      <w:pPr>
+        <w:numPr>
+          <w:ilvl w:val="0"/>
+          <w:numId w:val="6"/>
+        </w:numPr>
+        <w:spacing w:after="0" w:line="240" w:lineRule="auto"/>
+        <w:rPr>
+          <w:lang w:val="en-US"/>
+        </w:rPr>
+      </w:pPr>
+      <w:r>
+        <w:rPr>
+          <w:lang w:val="en-US"/>
+        </w:rPr>
+        <w:lastRenderedPageBreak/>
+        <w:t>Project Components: Recognizing that project planning includes scheduling, budgeting, manpower planning, communication planning, and quality planning.</w:t>
+      </w:r>
+    </w:p>
+    <w:p>
+      <w:pPr>
+        <w:numPr>
+          <w:ilvl w:val="0"/>
+          <w:numId w:val="6"/>
+        </w:numPr>
+        <w:spacing w:after="0" w:line="240" w:lineRule="auto"/>
+        <w:rPr>
+          <w:lang w:val="en-US"/>
+        </w:rPr>
+      </w:pPr>
+      <w:r>
+        <w:rPr>
+          <w:lang w:val="en-US"/>
+        </w:rPr>
+        <w:t>Scheduling Methods: Learning about top-down and bottom-up planning approaches for project scheduling.</w:t>
+      </w:r>
+    </w:p>
+    <w:p>
+      <w:pPr>
+        <w:numPr>
+          <w:ilvl w:val="0"/>
+          <w:numId w:val="6"/>
+        </w:numPr>
+        <w:spacing w:after="0" w:line="240" w:lineRule="auto"/>
+        <w:rPr>
+          <w:lang w:val="en-US"/>
+        </w:rPr>
+      </w:pPr>
+      <w:r>
+        <w:rPr>
+          <w:lang w:val="en-US"/>
+        </w:rPr>
+        <w:t>Task Breakdown: Realizing the necessity of breaking down the project work into manageable tasks before scheduling.</w:t>
+      </w:r>
+    </w:p>
+    <w:p>
+      <w:pPr>
+        <w:numPr>
+          <w:ilvl w:val="0"/>
+          <w:numId w:val="6"/>
+        </w:numPr>
+        <w:spacing w:after="0" w:line="240" w:lineRule="auto"/>
+        <w:rPr>
+          <w:lang w:val="en-US"/>
+        </w:rPr>
+      </w:pPr>
+      <w:r>
+        <w:rPr>
+          <w:lang w:val="en-US"/>
+        </w:rPr>
+        <w:t>Baseline Structure: Understanding that the baseline structure created during planning guides project execution, monitoring, and control.</w:t>
+      </w:r>
+    </w:p>
+    <w:p>
+      <w:pPr>
+        <w:spacing w:after="0" w:line="240" w:lineRule="auto"/>
+        <w:rPr>
+          <w:b/>
+          <w:bCs/>
+          <w:lang w:val="en-US"/>
+        </w:rPr>
+      </w:pPr>
+      <w:r>
+        <w:rPr>
+          <w:b/>
+          <w:bCs/>
+          <w:lang w:val="en-US"/>
+        </w:rPr>
+        <w:pict w14:anchorId="3BAAD11A">
+          <v:rect id="_x0000_i1064" style="width:0;height:0" o:hralign="center" o:hrstd="t" o:hrnoshade="t" o:hr="t" fillcolor="#d1d5db" stroked="f"/>
+        </w:pict>
+      </w:r>
+    </w:p>
+    <w:p>
+      <w:pPr>
+        <w:spacing w:after="0" w:line="240" w:lineRule="auto"/>
+        <w:rPr>
+          <w:lang w:val="en-US"/>
+        </w:rPr>
+      </w:pPr>
+      <w:r>
+        <w:rPr>
+          <w:b/>
+          <w:bCs/>
+          <w:lang w:val="en-US"/>
+        </w:rPr>
+        <w:t xml:space="preserve">Application in Real Projects: </w:t>
+      </w:r>
+      <w:r>
+        <w:rPr>
+          <w:lang w:val="en-US"/>
+        </w:rPr>
+        <w:t>In real-world software projects, the application of Software Configuration Management (SCM) and Software Project Planning (SPP) can be observed across various industries and domains. For instance, consider a large-scale software development project undertaken by a multinational corporation to create a new e-commerce platform. In this project:</w:t>
+      </w:r>
+    </w:p>
+    <w:p>
+      <w:pPr>
+        <w:spacing w:after="0" w:line="240" w:lineRule="auto"/>
+        <w:rPr>
+          <w:lang w:val="en-US"/>
+        </w:rPr>
+      </w:pPr>
+    </w:p>
+    <w:p>
+      <w:pPr>
+        <w:spacing w:after="0" w:line="240" w:lineRule="auto"/>
+        <w:rPr>
+          <w:lang w:val="en-US"/>
+        </w:rPr>
+      </w:pPr>
+      <w:r>
+        <w:rPr>
+          <w:lang w:val="en-US"/>
+        </w:rPr>
+        <w:t>SCM is employed to manage the evolution of the software product throughout its lifecycle. Version control systems such as Git are utilized to track changes to the source code, enabling multiple developers to work on different features concurrently without risking code conflicts. Configuration identification ensures that each software component is uniquely labeled and tracked, facilitating organization and clarity within the development process. Additionally, change control mechanisms are implemented to evaluate and approve modifications to the software, ensuring that only authorized and tested changes are integrated into the codebase.</w:t>
+      </w:r>
+    </w:p>
+    <w:p>
+      <w:pPr>
+        <w:spacing w:after="0" w:line="240" w:lineRule="auto"/>
+        <w:rPr>
+          <w:lang w:val="en-US"/>
+        </w:rPr>
+      </w:pPr>
+    </w:p>
+    <w:p>
+      <w:pPr>
+        <w:spacing w:after="0" w:line="240" w:lineRule="auto"/>
+        <w:rPr>
+          <w:lang w:val="en-US"/>
+        </w:rPr>
+      </w:pPr>
+      <w:r>
+        <w:rPr>
+          <w:lang w:val="en-US"/>
+        </w:rPr>
+        <w:t>On the other hand, SPP guides the project planning phase, beginning with scope definition to outline the features and functionalities of the e-commerce platform. Task breakdown involves breaking down the project into manageable units, such as user authentication, product catalog management, and payment processing. Project scheduling utilizes a top-down approach to allocate time durations to major project phases, followed by bottom-up planning to allocate time durations to individual tasks. Resource allocation ensures that developers, designers, and testers are assigned to tasks based on their skills and availability. Risk analysis helps identify potential threats such as security vulnerabilities or scalability issues, enabling proactive mitigation strategies to be implemented. Finally, quality planning includes defining testing procedures and performance benchmarks to ensure the platform meets quality standards and user expectations.</w:t>
+      </w:r>
+    </w:p>
+    <w:p>
+      <w:pPr>
+        <w:spacing w:after="0" w:line="240" w:lineRule="auto"/>
+        <w:rPr>
+          <w:lang w:val="en-US"/>
+        </w:rPr>
+      </w:pPr>
+    </w:p>
+    <w:p>
+      <w:pPr>
+        <w:spacing w:after="0" w:line="240" w:lineRule="auto"/>
+        <w:rPr>
+          <w:lang w:val="en-US"/>
+        </w:rPr>
+      </w:pPr>
+    </w:p>
+    <w:p>
+      <w:pPr>
+        <w:spacing w:after="0" w:line="240" w:lineRule="auto"/>
+        <w:rPr>
+          <w:b/>
+          <w:bCs/>
+          <w:lang w:val="en-US"/>
+        </w:rPr>
+      </w:pPr>
+    </w:p>
+    <w:p>
+      <w:pPr>
+        <w:spacing w:after="0" w:line="240" w:lineRule="auto"/>
+        <w:rPr>
+          <w:b/>
+          <w:bCs/>
+          <w:lang w:val="en-US"/>
+        </w:rPr>
+      </w:pPr>
+      <w:r>
+        <w:rPr>
+          <w:b/>
+          <w:bCs/>
+          <w:lang w:val="en-US"/>
+        </w:rPr>
+        <w:pict w14:anchorId="2324A385">
+          <v:rect id="_x0000_i1065" style="width:0;height:0" o:hralign="center" o:hrstd="t" o:hrnoshade="t" o:hr="t" fillcolor="#d1d5db" stroked="f"/>
+        </w:pict>
+      </w:r>
+    </w:p>
+    <w:p>
+      <w:pPr>
+        <w:spacing w:after="0" w:line="240" w:lineRule="auto"/>
+        <w:rPr>
+          <w:lang w:val="en-US"/>
+        </w:rPr>
+      </w:pPr>
+      <w:r>
+        <w:rPr>
+          <w:b/>
+          <w:bCs/>
+          <w:lang w:val="en-US"/>
+        </w:rPr>
+        <w:t xml:space="preserve">Peer Interactions: </w:t>
+      </w:r>
+      <w:r>
+        <w:t xml:space="preserve">During our peer interaction, we focused on our project, "Personalized Learning Path Generator." </w:t>
+      </w:r>
+      <w:r>
+        <w:rPr>
+          <w:lang w:val="en-US"/>
+        </w:rPr>
+        <w:t xml:space="preserve">We had this fantastic mix of different perspectives and skills within the team, making the whole process quite dynamic and enriching. </w:t>
+      </w:r>
+    </w:p>
+    <w:p>
+      <w:pPr>
+        <w:spacing w:after="0" w:line="240" w:lineRule="auto"/>
+        <w:rPr>
+          <w:lang w:val="en-US"/>
+        </w:rPr>
+      </w:pPr>
+    </w:p>
+    <w:p>
+      <w:pPr>
+        <w:spacing w:after="0" w:line="240" w:lineRule="auto"/>
+        <w:rPr>
+          <w:lang w:val="en-US"/>
+        </w:rPr>
+      </w:pPr>
+      <w:r>
+        <w:rPr>
+          <w:lang w:val="en-US"/>
+        </w:rPr>
+        <w:t xml:space="preserve">The group project meetings were filled with collective brainstorming and strategic planning, especially when it came to those essential steps in project initiation. We made sure to bring everyone's strengths to the table, and it made our approach to project management feel like a joint effort. Working together during these meetings built a strong foundation for our project, aligning all our different skills toward common goals and creating a sense of togetherness within the team. </w:t>
+      </w:r>
+    </w:p>
+    <w:p>
+      <w:pPr>
+        <w:spacing w:after="0" w:line="240" w:lineRule="auto"/>
+        <w:rPr>
+          <w:lang w:val="en-US"/>
+        </w:rPr>
+      </w:pPr>
+    </w:p>
+    <w:p>
+      <w:pPr>
+        <w:spacing w:after="0" w:line="240" w:lineRule="auto"/>
+        <w:rPr>
+          <w:b/>
+          <w:bCs/>
+          <w:lang w:val="en-US"/>
+        </w:rPr>
+      </w:pPr>
+      <w:r>
+        <w:lastRenderedPageBreak/>
+        <w:t>Engaged in group discussions to explore challenges faced in implementing SCM and project planning in different organizational contexts and exchanged strategies for overcoming these challenges. Also discussed with professor regarding Project Planning initiation during class hours.</w:t>
+      </w:r>
+    </w:p>
+    <w:p>
+      <w:pPr>
+        <w:spacing w:after="0" w:line="240" w:lineRule="auto"/>
+        <w:rPr>
+          <w:b/>
+          <w:bCs/>
+          <w:lang w:val="en-US"/>
+        </w:rPr>
+      </w:pPr>
+      <w:r>
+        <w:rPr>
+          <w:b/>
+          <w:bCs/>
+          <w:lang w:val="en-US"/>
+        </w:rPr>
+        <w:pict w14:anchorId="4FA1ED52">
+          <v:rect id="_x0000_i1066" style="width:0;height:0" o:hralign="center" o:hrstd="t" o:hrnoshade="t" o:hr="t" fillcolor="#d1d5db" stroked="f"/>
+        </w:pict>
+      </w:r>
+    </w:p>
+    <w:p>
+      <w:pPr>
+        <w:spacing w:after="0" w:line="240" w:lineRule="auto"/>
+        <w:rPr>
+          <w:lang w:val="en-US"/>
+        </w:rPr>
+      </w:pPr>
+      <w:r>
+        <w:rPr>
+          <w:b/>
+          <w:bCs/>
+          <w:lang w:val="en-US"/>
+        </w:rPr>
+        <w:t xml:space="preserve">Challenges Faced: </w:t>
+      </w:r>
+    </w:p>
+    <w:p>
+      <w:pPr>
+        <w:spacing w:after="0" w:line="240" w:lineRule="auto"/>
+        <w:rPr>
+          <w:lang w:val="en-US"/>
+        </w:rPr>
+      </w:pPr>
+    </w:p>
+    <w:p>
+      <w:pPr>
+        <w:spacing w:after="0" w:line="240" w:lineRule="auto"/>
+        <w:rPr>
+          <w:lang w:val="en-US"/>
+        </w:rPr>
+      </w:pPr>
+      <w:r>
+        <w:rPr>
+          <w:lang w:val="en-US"/>
+        </w:rPr>
+        <w:t>W</w:t>
+      </w:r>
+      <w:r>
+        <w:rPr>
+          <w:lang w:val="en-US"/>
+        </w:rPr>
+        <w:t>hile delving into the realms of software configuration management (SCM) and software project planning (SPP)</w:t>
+      </w:r>
+      <w:r>
+        <w:rPr>
+          <w:lang w:val="en-US"/>
+        </w:rPr>
+        <w:t xml:space="preserve"> I encountered several challenges</w:t>
+      </w:r>
+      <w:r>
+        <w:rPr>
+          <w:lang w:val="en-US"/>
+        </w:rPr>
+        <w:t>. As I embarked on this learning journey, I grappled with the complexity of concepts, including version control systems and project scheduling techniques. Additionally, mastering the technical tools associated with these practices proved to be daunting, requiring dedicated time and effort. Integrating these practices into existing development processes also presented challenges, as I sought to understand how they align with Agile or Waterfall methodologies. Furthermore, while I grasped these concepts theoretically, applying them in real-world projects demanded practical experience and problem-solving skills</w:t>
+      </w:r>
+      <w:r>
+        <w:rPr>
+          <w:lang w:val="en-US"/>
+        </w:rPr>
+        <w:t>.</w:t>
+      </w:r>
+    </w:p>
+    <w:p>
+      <w:pPr>
+        <w:spacing w:after="0" w:line="240" w:lineRule="auto"/>
+        <w:rPr>
+          <w:lang w:val="en-US"/>
+        </w:rPr>
+      </w:pPr>
+    </w:p>
+    <w:p>
+      <w:pPr>
+        <w:spacing w:after="0" w:line="240" w:lineRule="auto"/>
+        <w:rPr>
+          <w:lang w:val="en-US"/>
+        </w:rPr>
+      </w:pPr>
+      <w:r>
+        <w:rPr>
+          <w:lang w:val="en-US"/>
+        </w:rPr>
+        <w:t>On another note, maintaining a balance in group dynamics and ensuring effective communication during project meetings presented its own set of challenges. Achieving synergy among team members, accommodating diverse viewpoints, and fostering an environment where everyone feels heard requires a delicate balance. Striking this equilibrium becomes pivotal in harnessing the collective strengths of the team and ensuring that project meetings are not only productive but also conducive to open dialogue and constructive collaboration. It involves being attuned to the individual contributions of team members and fostering an atmosphere that encourages active participation and effective communication, contributing significantly to the overall success of the project.</w:t>
+      </w:r>
+    </w:p>
+    <w:p>
+      <w:pPr>
+        <w:spacing w:after="0" w:line="240" w:lineRule="auto"/>
+        <w:rPr>
+          <w:lang w:val="en-US"/>
+        </w:rPr>
+      </w:pPr>
+    </w:p>
+    <w:p>
+      <w:pPr>
+        <w:spacing w:after="0" w:line="240" w:lineRule="auto"/>
+        <w:rPr>
+          <w:b/>
+          <w:bCs/>
+          <w:lang w:val="en-US"/>
+        </w:rPr>
+      </w:pPr>
+      <w:r>
+        <w:rPr>
+          <w:b/>
+          <w:bCs/>
+          <w:lang w:val="en-US"/>
+        </w:rPr>
+        <w:pict w14:anchorId="121A51FC">
+          <v:rect id="_x0000_i1067" style="width:0;height:0" o:hralign="center" o:hrstd="t" o:hrnoshade="t" o:hr="t" fillcolor="#d1d5db" stroked="f"/>
+        </w:pict>
+      </w:r>
+    </w:p>
+    <w:p>
+      <w:pPr>
+        <w:spacing w:after="0" w:line="240" w:lineRule="auto"/>
+      </w:pPr>
+      <w:r>
+        <w:rPr>
+          <w:b/>
+          <w:bCs/>
+          <w:lang w:val="en-US"/>
+        </w:rPr>
+        <w:t xml:space="preserve">Personal Development Activities: </w:t>
+      </w:r>
+      <w:r>
+        <w:t>In my journey to grow professionally, I took some time to dive into two interesting case studies that were part of our course materials.</w:t>
+      </w:r>
+    </w:p>
+    <w:p>
+      <w:pPr>
+        <w:spacing w:after="0" w:line="240" w:lineRule="auto"/>
+      </w:pPr>
+    </w:p>
+    <w:p>
+      <w:pPr>
+        <w:spacing w:after="0" w:line="240" w:lineRule="auto"/>
+      </w:pPr>
+    </w:p>
+    <w:p>
+      <w:pPr>
+        <w:spacing w:after="0" w:line="240" w:lineRule="auto"/>
+        <w:rPr>
+          <w:lang w:val="en-US"/>
+        </w:rPr>
+      </w:pPr>
+      <w:r>
+        <w:rPr>
+          <w:lang w:val="en-US"/>
+        </w:rPr>
+        <w:t xml:space="preserve">In </w:t>
+      </w:r>
+      <w:r>
+        <w:rPr>
+          <w:lang w:val="en-US"/>
+        </w:rPr>
+        <w:t>case study</w:t>
+      </w:r>
+      <w:r>
+        <w:rPr>
+          <w:lang w:val="en-US"/>
+        </w:rPr>
+        <w:t xml:space="preserve"> 4, the focus shifted to the intricacies of risk management within a Software as a Service (SaaS) vendor project. The case study underscored the significance of market analysis in developing a robust strategy, emphasizing the need to assess risks associated with the venture. Notably, the risks identified included viability of offshore teams, attrition, communication gaps, development costs, schedule adherence, and software product quality. To mitigate these risks, various strategies were employed, such as standardized communication templates, virtual meetings, schedule buffers, and prioritized feature development. This exploration provided me with a deeper understanding of the challenges involved in risk management and the strategic approaches to overcome them.</w:t>
+      </w:r>
+    </w:p>
+    <w:p>
+      <w:pPr>
+        <w:spacing w:after="0" w:line="240" w:lineRule="auto"/>
+        <w:rPr>
+          <w:lang w:val="en-US"/>
+        </w:rPr>
+      </w:pPr>
+    </w:p>
+    <w:p>
+      <w:pPr>
+        <w:spacing w:after="0" w:line="240" w:lineRule="auto"/>
+        <w:rPr>
+          <w:lang w:val="en-US"/>
+        </w:rPr>
+      </w:pPr>
+      <w:r>
+        <w:rPr>
+          <w:lang w:val="en-US"/>
+        </w:rPr>
+        <w:t xml:space="preserve">In </w:t>
+      </w:r>
+      <w:r>
+        <w:rPr>
+          <w:lang w:val="en-US"/>
+        </w:rPr>
+        <w:t>case study</w:t>
+      </w:r>
+      <w:r>
+        <w:rPr>
+          <w:lang w:val="en-US"/>
+        </w:rPr>
+        <w:t xml:space="preserve"> 5, a U.S.-based mid-market software vendor adopted a central configuration management system for a project serving retailers, distributors, and manufacturers. This system facilitated seamless collaboration between internal teams and offshore service providers, ensuring continuous development with minimal downtime. Rigorous security measures and automated smoke testing were implemented to maintain data integrity and enhance software quality, emphasizing the importance of efficient configuration management in supporting distributed development teams.</w:t>
+      </w:r>
+    </w:p>
+    <w:p>
+      <w:pPr>
+        <w:spacing w:after="0" w:line="240" w:lineRule="auto"/>
+        <w:rPr>
+          <w:lang w:val="en-US"/>
+        </w:rPr>
+      </w:pPr>
+    </w:p>
+    <w:p>
+      <w:pPr>
+        <w:spacing w:after="0" w:line="240" w:lineRule="auto"/>
+        <w:rPr>
+          <w:b/>
+          <w:bCs/>
+          <w:lang w:val="en-US"/>
+        </w:rPr>
+      </w:pPr>
+      <w:r>
+        <w:rPr>
+          <w:b/>
+          <w:bCs/>
+          <w:lang w:val="en-US"/>
+        </w:rPr>
+        <w:lastRenderedPageBreak/>
+        <w:pict w14:anchorId="16C7F94E">
+          <v:rect id="_x0000_i1068" style="width:0;height:0" o:hralign="center" o:hrstd="t" o:hrnoshade="t" o:hr="t" fillcolor="#d1d5db" stroked="f"/>
+        </w:pict>
+      </w:r>
+    </w:p>
+    <w:p>
+      <w:pPr>
+        <w:spacing w:after="0" w:line="240" w:lineRule="auto"/>
+        <w:rPr>
+          <w:b/>
+          <w:bCs/>
+          <w:lang w:val="en-US"/>
+        </w:rPr>
+      </w:pPr>
+      <w:r>
+        <w:rPr>
+          <w:b/>
+          <w:bCs/>
+          <w:lang w:val="en-US"/>
+        </w:rPr>
+        <w:t>Goals for the Next Week:</w:t>
+      </w:r>
+    </w:p>
+    <w:p>
+      <w:pPr>
+        <w:spacing w:after="0" w:line="240" w:lineRule="auto"/>
+        <w:rPr>
+          <w:b/>
+          <w:bCs/>
+          <w:lang w:val="en-US"/>
+        </w:rPr>
+      </w:pPr>
+    </w:p>
+    <w:p>
+      <w:pPr>
+        <w:pStyle w:val="ListParagraph"/>
+        <w:numPr>
+          <w:ilvl w:val="0"/>
+          <w:numId w:val="11"/>
+        </w:numPr>
+        <w:spacing w:after="0" w:line="240" w:lineRule="auto"/>
+        <w:rPr>
+          <w:lang w:val="en-US"/>
+        </w:rPr>
+      </w:pPr>
+      <w:r>
+        <w:t xml:space="preserve">Actively participate in SCM simulation exercises to gain practical experience in implementing SCM principles and strategies. </w:t>
+      </w:r>
+    </w:p>
+    <w:p>
+      <w:pPr>
+        <w:pStyle w:val="ListParagraph"/>
+        <w:numPr>
+          <w:ilvl w:val="0"/>
+          <w:numId w:val="11"/>
+        </w:numPr>
+        <w:spacing w:after="0" w:line="240" w:lineRule="auto"/>
+        <w:rPr>
+          <w:lang w:val="en-US"/>
+        </w:rPr>
+      </w:pPr>
+      <w:r>
+        <w:t xml:space="preserve"> Further refine project planning skills by applying advanced project management techniques and tools to create comprehensive project plans. </w:t>
+      </w:r>
+    </w:p>
+    <w:p>
+      <w:pPr>
+        <w:pStyle w:val="ListParagraph"/>
+        <w:numPr>
+          <w:ilvl w:val="0"/>
+          <w:numId w:val="11"/>
+        </w:numPr>
+        <w:spacing w:after="0" w:line="240" w:lineRule="auto"/>
+        <w:rPr>
+          <w:lang w:val="en-US"/>
+        </w:rPr>
+      </w:pPr>
+      <w:r>
+        <w:t xml:space="preserve">Share insights and best practices with peers during group discussions and project meetings to foster a collaborative learning environment. </w:t>
+      </w:r>
+    </w:p>
+    <w:p>
+      <w:pPr>
+        <w:pStyle w:val="ListParagraph"/>
+        <w:numPr>
+          <w:ilvl w:val="0"/>
+          <w:numId w:val="11"/>
+        </w:numPr>
+        <w:spacing w:after="0" w:line="240" w:lineRule="auto"/>
+        <w:rPr>
+          <w:lang w:val="en-US"/>
+        </w:rPr>
+      </w:pPr>
+      <w:r>
+        <w:t xml:space="preserve">Seek feedback from professor and teaching assistants to identify areas for improvement and fine-tune group project. </w:t>
+      </w:r>
+    </w:p>
+    <w:p>
+      <w:pPr>
+        <w:pStyle w:val="ListParagraph"/>
+        <w:numPr>
+          <w:ilvl w:val="0"/>
+          <w:numId w:val="11"/>
+        </w:numPr>
+        <w:spacing w:after="0" w:line="240" w:lineRule="auto"/>
+        <w:rPr>
+          <w:lang w:val="en-US"/>
+        </w:rPr>
+      </w:pPr>
+      <w:r>
+        <w:t>Enhance group communication and collaboration during project meetings.</w:t>
+      </w:r>
+    </w:p>
+    <w:p>
+      <w:pPr>
+        <w:spacing w:after="0" w:line="240" w:lineRule="auto"/>
+        <w:rPr>
+          <w:lang w:val="en-US"/>
+        </w:rPr>
+      </w:pPr>
+      <w:r>
+        <w:rPr>
+          <w:b/>
+          <w:bCs/>
+          <w:lang w:val="en-US"/>
+        </w:rPr>
+        <w:br/>
+        <w:t xml:space="preserve">Chapter </w:t>
+      </w:r>
+      <w:r>
+        <w:rPr>
+          <w:b/>
+          <w:bCs/>
+          <w:lang w:val="en-US"/>
+        </w:rPr>
+        <w:t>5</w:t>
+      </w:r>
+      <w:r>
+        <w:rPr>
+          <w:b/>
+          <w:bCs/>
+          <w:lang w:val="en-US"/>
+        </w:rPr>
+        <w:t xml:space="preserve"> Reflections</w:t>
+      </w:r>
+      <w:r>
+        <w:rPr>
+          <w:lang w:val="en-US"/>
+        </w:rPr>
+        <w:t xml:space="preserve">: </w:t>
+      </w:r>
+      <w:r>
+        <w:t>Chapter 5 provided a comprehensive overview of SCM, highlighting its significance in maintaining the integrity and manageability of software projects. Understanding the components and deployment strategies of SCM is crucial for ensuring smooth project execution and product delivery.</w:t>
+      </w:r>
+    </w:p>
+    <w:p>
+      <w:pPr>
+        <w:spacing w:after="0" w:line="240" w:lineRule="auto"/>
+        <w:rPr>
+          <w:b/>
+          <w:bCs/>
+          <w:lang w:val="en-US"/>
+        </w:rPr>
+      </w:pPr>
+    </w:p>
+    <w:p>
+      <w:pPr>
+        <w:spacing w:after="0" w:line="240" w:lineRule="auto"/>
+        <w:rPr>
+          <w:lang w:val="en-US"/>
+        </w:rPr>
+      </w:pPr>
+      <w:r>
+        <w:rPr>
+          <w:b/>
+          <w:bCs/>
+          <w:lang w:val="en-US"/>
+        </w:rPr>
+        <w:t>Chapter 6</w:t>
+      </w:r>
+      <w:r>
+        <w:rPr>
+          <w:b/>
+          <w:bCs/>
+          <w:lang w:val="en-US"/>
+        </w:rPr>
+        <w:t xml:space="preserve"> </w:t>
+      </w:r>
+      <w:r>
+        <w:rPr>
+          <w:b/>
+          <w:bCs/>
+          <w:lang w:val="en-US"/>
+        </w:rPr>
+        <w:t>Reflections</w:t>
+      </w:r>
+      <w:r>
+        <w:rPr>
+          <w:lang w:val="en-US"/>
+        </w:rPr>
+        <w:t>:</w:t>
+      </w:r>
+      <w:r>
+        <w:rPr>
+          <w:b/>
+          <w:bCs/>
+          <w:lang w:val="en-US"/>
+        </w:rPr>
+        <w:t xml:space="preserve"> </w:t>
+      </w:r>
+      <w:r>
+        <w:t>Chapter 6 delved into software project plans, emphasizing their role in guiding project execution and monitoring progress. Learning about the components, types, inputs, and techniques associated with software project plans lays a strong foundation for effective project management practices. It provided a clear idea of project activities and the tasks included in it.</w:t>
+      </w:r>
+    </w:p>
+    <w:p>
+      <w:pPr>
+        <w:spacing w:after="0" w:line="240" w:lineRule="auto"/>
+      </w:pPr>
+    </w:p>
+    <w:p>
+      <w:pPr>
+        <w:spacing w:after="0" w:line="240" w:lineRule="auto"/>
+      </w:pPr>
+    </w:p>
+    <w:p>
+      <w:pPr>
+        <w:spacing w:after="0" w:line="240" w:lineRule="auto"/>
+      </w:pPr>
+    </w:p>
+    <w:p>
+      <w:pPr>
+        <w:spacing w:after="0" w:line="240" w:lineRule="auto"/>
+      </w:pPr>
+    </w:p>
+    <w:p>
+      <w:pPr>
+        <w:spacing w:after="0" w:line="240" w:lineRule="auto"/>
+      </w:pPr>
+    </w:p>
+    <w:p>
+      <w:pPr>
+        <w:spacing w:after="0" w:line="240" w:lineRule="auto"/>
+      </w:pPr>
+    </w:p>
+    <w:p>
+      <w:pPr>
+        <w:spacing w:after="0" w:line="240" w:lineRule="auto"/>
+      </w:pPr>
+    </w:p>
+    <w:p/>
     <w:sectPr>
       <w:pgSz w:w="12240" w:h="15840"/>
       <w:pgMar w:top="1440" w:right="1440" w:bottom="1440" w:left="1440" w:header="708" w:footer="708" w:gutter="0"/>
@@ -3246,6 +4482,92 @@
     </w:lvl>
   </w:abstractNum>
   <w:abstractNum w:abstractNumId="6" w15:restartNumberingAfterBreak="0">
+    <w:nsid w:val="4849496A"/>
+    <w:multiLevelType w:val="hybridMultilevel"/>
+    <w:tmpl w:val="4B28A070"/>
+    <w:lvl w:ilvl="0" w:tplc="0409000F">
+      <w:start w:val="1"/>
+      <w:numFmt w:val="decimal"/>
+      <w:lvlText w:val="%1."/>
+      <w:lvlJc w:val="left"/>
+      <w:pPr>
+        <w:ind w:left="1440" w:hanging="360"/>
+      </w:pPr>
+    </w:lvl>
+    <w:lvl w:ilvl="1" w:tplc="04090019" w:tentative="1">
+      <w:start w:val="1"/>
+      <w:numFmt w:val="lowerLetter"/>
+      <w:lvlText w:val="%2."/>
+      <w:lvlJc w:val="left"/>
+      <w:pPr>
+        <w:ind w:left="2160" w:hanging="360"/>
+      </w:pPr>
+    </w:lvl>
+    <w:lvl w:ilvl="2" w:tplc="0409001B" w:tentative="1">
+      <w:start w:val="1"/>
+      <w:numFmt w:val="lowerRoman"/>
+      <w:lvlText w:val="%3."/>
+      <w:lvlJc w:val="right"/>
+      <w:pPr>
+        <w:ind w:left="2880" w:hanging="180"/>
+      </w:pPr>
+    </w:lvl>
+    <w:lvl w:ilvl="3" w:tplc="0409000F" w:tentative="1">
+      <w:start w:val="1"/>
+      <w:numFmt w:val="decimal"/>
+      <w:lvlText w:val="%4."/>
+      <w:lvlJc w:val="left"/>
+      <w:pPr>
+        <w:ind w:left="3600" w:hanging="360"/>
+      </w:pPr>
+    </w:lvl>
+    <w:lvl w:ilvl="4" w:tplc="04090019" w:tentative="1">
+      <w:start w:val="1"/>
+      <w:numFmt w:val="lowerLetter"/>
+      <w:lvlText w:val="%5."/>
+      <w:lvlJc w:val="left"/>
+      <w:pPr>
+        <w:ind w:left="4320" w:hanging="360"/>
+      </w:pPr>
+    </w:lvl>
+    <w:lvl w:ilvl="5" w:tplc="0409001B" w:tentative="1">
+      <w:start w:val="1"/>
+      <w:numFmt w:val="lowerRoman"/>
+      <w:lvlText w:val="%6."/>
+      <w:lvlJc w:val="right"/>
+      <w:pPr>
+        <w:ind w:left="5040" w:hanging="180"/>
+      </w:pPr>
+    </w:lvl>
+    <w:lvl w:ilvl="6" w:tplc="0409000F" w:tentative="1">
+      <w:start w:val="1"/>
+      <w:numFmt w:val="decimal"/>
+      <w:lvlText w:val="%7."/>
+      <w:lvlJc w:val="left"/>
+      <w:pPr>
+        <w:ind w:left="5760" w:hanging="360"/>
+      </w:pPr>
+    </w:lvl>
+    <w:lvl w:ilvl="7" w:tplc="04090019" w:tentative="1">
+      <w:start w:val="1"/>
+      <w:numFmt w:val="lowerLetter"/>
+      <w:lvlText w:val="%8."/>
+      <w:lvlJc w:val="left"/>
+      <w:pPr>
+        <w:ind w:left="6480" w:hanging="360"/>
+      </w:pPr>
+    </w:lvl>
+    <w:lvl w:ilvl="8" w:tplc="0409001B" w:tentative="1">
+      <w:start w:val="1"/>
+      <w:numFmt w:val="lowerRoman"/>
+      <w:lvlText w:val="%9."/>
+      <w:lvlJc w:val="right"/>
+      <w:pPr>
+        <w:ind w:left="7200" w:hanging="180"/>
+      </w:pPr>
+    </w:lvl>
+  </w:abstractNum>
+  <w:abstractNum w:abstractNumId="7" w15:restartNumberingAfterBreak="0">
     <w:nsid w:val="51D1189B"/>
     <w:multiLevelType w:val="multilevel"/>
     <w:tmpl w:val="60786128"/>
@@ -3394,7 +4716,7 @@
       </w:rPr>
     </w:lvl>
   </w:abstractNum>
-  <w:abstractNum w:abstractNumId="7" w15:restartNumberingAfterBreak="0">
+  <w:abstractNum w:abstractNumId="8" w15:restartNumberingAfterBreak="0">
     <w:nsid w:val="5DD32C1B"/>
     <w:multiLevelType w:val="multilevel"/>
     <w:tmpl w:val="9C90DCD0"/>
@@ -3511,7 +4833,7 @@
       </w:pPr>
     </w:lvl>
   </w:abstractNum>
-  <w:abstractNum w:abstractNumId="8" w15:restartNumberingAfterBreak="0">
+  <w:abstractNum w:abstractNumId="9" w15:restartNumberingAfterBreak="0">
     <w:nsid w:val="767F332A"/>
     <w:multiLevelType w:val="multilevel"/>
     <w:tmpl w:val="FEFC98B4"/>
@@ -3660,7 +4982,7 @@
       </w:rPr>
     </w:lvl>
   </w:abstractNum>
-  <w:abstractNum w:abstractNumId="9" w15:restartNumberingAfterBreak="0">
+  <w:abstractNum w:abstractNumId="10" w15:restartNumberingAfterBreak="0">
     <w:nsid w:val="7F0E1701"/>
     <w:multiLevelType w:val="multilevel"/>
     <w:tmpl w:val="6D9EC894"/>
@@ -3813,10 +5135,10 @@
     <w:abstractNumId w:val="1"/>
   </w:num>
   <w:num w:numId="2" w16cid:durableId="1469008966">
-    <w:abstractNumId w:val="7"/>
+    <w:abstractNumId w:val="8"/>
   </w:num>
   <w:num w:numId="3" w16cid:durableId="808061418">
-    <w:abstractNumId w:val="9"/>
+    <w:abstractNumId w:val="10"/>
   </w:num>
   <w:num w:numId="4" w16cid:durableId="1424641073">
     <w:abstractNumId w:val="2"/>
@@ -3828,16 +5150,19 @@
     <w:abstractNumId w:val="5"/>
   </w:num>
   <w:num w:numId="7" w16cid:durableId="1686247244">
-    <w:abstractNumId w:val="6"/>
+    <w:abstractNumId w:val="7"/>
   </w:num>
   <w:num w:numId="8" w16cid:durableId="440608816">
     <w:abstractNumId w:val="0"/>
   </w:num>
   <w:num w:numId="9" w16cid:durableId="1737705560">
-    <w:abstractNumId w:val="8"/>
+    <w:abstractNumId w:val="9"/>
   </w:num>
   <w:num w:numId="10" w16cid:durableId="963925831">
     <w:abstractNumId w:val="3"/>
+  </w:num>
+  <w:num w:numId="11" w16cid:durableId="20323241">
+    <w:abstractNumId w:val="6"/>
   </w:num>
 </w:numbering>
 </file>
@@ -4242,6 +5567,7 @@
   <w:style w:type="paragraph" w:default="1" w:styleId="Normal">
     <w:name w:val="Normal"/>
     <w:qFormat/>
+    <w:rsid w:val="000411D8"/>
   </w:style>
   <w:style w:type="paragraph" w:styleId="Heading1">
     <w:name w:val="heading 1"/>

</xml_diff>

<commit_message>
Week 4 journal added
</commit_message>
<xml_diff>
--- a/Learning_Journal_40226105.docx
+++ b/Learning_Journal_40226105.docx
@@ -97,9 +97,11 @@
       <w:r>
         <w:t xml:space="preserve">  </w:t>
       </w:r>
+      <w:proofErr w:type="gramStart"/>
       <w:r>
         <w:t>https://github.com/aksharpatel17/SOEN_6841</w:t>
       </w:r>
+      <w:proofErr w:type="gramEnd"/>
     </w:p>
     <w:p>
       <w:pPr>
@@ -198,7 +200,7 @@
           <w:lang w:val="en-US"/>
         </w:rPr>
         <w:pict w14:anchorId="192CD837">
-          <v:rect id="_x0000_i1051" style="width:0;height:0" o:hralign="center" o:hrstd="t" o:hrnoshade="t" o:hr="t" fillcolor="#d1d5db" stroked="f"/>
+          <v:rect id="_x0000_i1025" style="width:0;height:0" o:hralign="center" o:hrstd="t" o:hrnoshade="t" o:hr="t" fillcolor="#d1d5db" stroked="f"/>
         </w:pict>
       </w:r>
     </w:p>
@@ -458,7 +460,21 @@
         <w:rPr>
           <w:lang w:val="en-US"/>
         </w:rPr>
-        <w:t xml:space="preserve"> By applying project management principles, the development team can create a detailed project schedule, breaking down tasks and dependencies. This results in improved planning, ensuring that milestones are met and potential risks are identified and mitigated early in the project lifecycle.</w:t>
+        <w:t xml:space="preserve"> By applying project management principles, the development team can create a detailed project schedule, breaking down tasks and dependencies. This results in improved planning, ensuring that milestones are </w:t>
+      </w:r>
+      <w:proofErr w:type="gramStart"/>
+      <w:r>
+        <w:rPr>
+          <w:lang w:val="en-US"/>
+        </w:rPr>
+        <w:t>met</w:t>
+      </w:r>
+      <w:proofErr w:type="gramEnd"/>
+      <w:r>
+        <w:rPr>
+          <w:lang w:val="en-US"/>
+        </w:rPr>
+        <w:t xml:space="preserve"> and potential risks are identified and mitigated early in the project lifecycle.</w:t>
       </w:r>
     </w:p>
     <w:p>
@@ -533,7 +549,7 @@
           <w:lang w:val="en-US"/>
         </w:rPr>
         <w:pict w14:anchorId="686F7FC8">
-          <v:rect id="_x0000_i1052" style="width:0;height:0" o:hralign="center" o:hrstd="t" o:hrnoshade="t" o:hr="t" fillcolor="#d1d5db" stroked="f"/>
+          <v:rect id="_x0000_i1026" style="width:0;height:0" o:hralign="center" o:hrstd="t" o:hrnoshade="t" o:hr="t" fillcolor="#d1d5db" stroked="f"/>
         </w:pict>
       </w:r>
     </w:p>
@@ -574,7 +590,7 @@
           <w:lang w:val="en-US"/>
         </w:rPr>
         <w:pict w14:anchorId="188618A4">
-          <v:rect id="_x0000_i1053" style="width:0;height:0" o:hralign="center" o:hrstd="t" o:hrnoshade="t" o:hr="t" fillcolor="#d1d5db" stroked="f"/>
+          <v:rect id="_x0000_i1027" style="width:0;height:0" o:hralign="center" o:hrstd="t" o:hrnoshade="t" o:hr="t" fillcolor="#d1d5db" stroked="f"/>
         </w:pict>
       </w:r>
     </w:p>
@@ -613,7 +629,7 @@
           <w:lang w:val="en-US"/>
         </w:rPr>
         <w:pict w14:anchorId="6B6BFE27">
-          <v:rect id="_x0000_i1054" style="width:0;height:0" o:hralign="center" o:hrstd="t" o:hrnoshade="t" o:hr="t" fillcolor="#d1d5db" stroked="f"/>
+          <v:rect id="_x0000_i1028" style="width:0;height:0" o:hralign="center" o:hrstd="t" o:hrnoshade="t" o:hr="t" fillcolor="#d1d5db" stroked="f"/>
         </w:pict>
       </w:r>
     </w:p>
@@ -655,7 +671,7 @@
           <w:lang w:val="en-US"/>
         </w:rPr>
         <w:pict w14:anchorId="29020F50">
-          <v:rect id="_x0000_i1055" style="width:0;height:0" o:hralign="center" o:hrstd="t" o:hrnoshade="t" o:hr="t" fillcolor="#d1d5db" stroked="f"/>
+          <v:rect id="_x0000_i1029" style="width:0;height:0" o:hralign="center" o:hrstd="t" o:hrnoshade="t" o:hr="t" fillcolor="#d1d5db" stroked="f"/>
         </w:pict>
       </w:r>
     </w:p>
@@ -789,7 +805,7 @@
           <w:lang w:val="en-US"/>
         </w:rPr>
         <w:pict w14:anchorId="4F122E54">
-          <v:rect id="_x0000_i1056" style="width:0;height:0" o:hralign="center" o:hrstd="t" o:hrnoshade="t" o:hr="t" fillcolor="#d1d5db" stroked="f"/>
+          <v:rect id="_x0000_i1030" style="width:0;height:0" o:hralign="center" o:hrstd="t" o:hrnoshade="t" o:hr="t" fillcolor="#d1d5db" stroked="f"/>
         </w:pict>
       </w:r>
     </w:p>
@@ -838,7 +854,7 @@
           <w:lang w:val="en-US"/>
         </w:rPr>
         <w:pict w14:anchorId="0788242F">
-          <v:rect id="_x0000_i1057" style="width:0;height:0" o:hralign="center" o:hrstd="t" o:hrnoshade="t" o:hr="t" fillcolor="#d1d5db" stroked="f"/>
+          <v:rect id="_x0000_i1031" style="width:0;height:0" o:hralign="center" o:hrstd="t" o:hrnoshade="t" o:hr="t" fillcolor="#d1d5db" stroked="f"/>
         </w:pict>
       </w:r>
     </w:p>
@@ -1113,9 +1129,11 @@
       <w:r>
         <w:t xml:space="preserve">  </w:t>
       </w:r>
+      <w:proofErr w:type="gramStart"/>
       <w:r>
         <w:t>https://github.com/aksharpatel17/SOEN_6841</w:t>
       </w:r>
+      <w:proofErr w:type="gramEnd"/>
     </w:p>
     <w:p>
       <w:pPr>
@@ -1639,7 +1657,7 @@
         </w:rPr>
         <w:lastRenderedPageBreak/>
         <w:pict w14:anchorId="0CE0E67C">
-          <v:rect id="_x0000_i1058" style="width:0;height:0" o:hralign="center" o:hrstd="t" o:hrnoshade="t" o:hr="t" fillcolor="#d1d5db" stroked="f"/>
+          <v:rect id="_x0000_i1032" style="width:0;height:0" o:hralign="center" o:hrstd="t" o:hrnoshade="t" o:hr="t" fillcolor="#d1d5db" stroked="f"/>
         </w:pict>
       </w:r>
     </w:p>
@@ -1765,7 +1783,7 @@
           <w:lang w:val="en-US"/>
         </w:rPr>
         <w:pict w14:anchorId="2AF6DA7F">
-          <v:rect id="_x0000_i1059" style="width:0;height:0" o:hralign="center" o:hrstd="t" o:hrnoshade="t" o:hr="t" fillcolor="#d1d5db" stroked="f"/>
+          <v:rect id="_x0000_i1033" style="width:0;height:0" o:hralign="center" o:hrstd="t" o:hrnoshade="t" o:hr="t" fillcolor="#d1d5db" stroked="f"/>
         </w:pict>
       </w:r>
     </w:p>
@@ -1835,7 +1853,21 @@
         <w:rPr>
           <w:lang w:val="en-US"/>
         </w:rPr>
-        <w:t>Not only this we also had o</w:t>
+        <w:t xml:space="preserve">Not only </w:t>
+      </w:r>
+      <w:proofErr w:type="gramStart"/>
+      <w:r>
+        <w:rPr>
+          <w:lang w:val="en-US"/>
+        </w:rPr>
+        <w:t>this</w:t>
+      </w:r>
+      <w:proofErr w:type="gramEnd"/>
+      <w:r>
+        <w:rPr>
+          <w:lang w:val="en-US"/>
+        </w:rPr>
+        <w:t xml:space="preserve"> we also had o</w:t>
       </w:r>
       <w:r>
         <w:rPr>
@@ -1853,13 +1885,27 @@
         <w:rPr>
           <w:lang w:val="en-US"/>
         </w:rPr>
-        <w:t xml:space="preserve">were not just about studying </w:t>
-      </w:r>
-      <w:r>
-        <w:rPr>
-          <w:lang w:val="en-US"/>
-        </w:rPr>
-        <w:t xml:space="preserve"> but they</w:t>
+        <w:t xml:space="preserve">were not just about </w:t>
+      </w:r>
+      <w:proofErr w:type="gramStart"/>
+      <w:r>
+        <w:rPr>
+          <w:lang w:val="en-US"/>
+        </w:rPr>
+        <w:t xml:space="preserve">studying </w:t>
+      </w:r>
+      <w:r>
+        <w:rPr>
+          <w:lang w:val="en-US"/>
+        </w:rPr>
+        <w:t xml:space="preserve"> but</w:t>
+      </w:r>
+      <w:proofErr w:type="gramEnd"/>
+      <w:r>
+        <w:rPr>
+          <w:lang w:val="en-US"/>
+        </w:rPr>
+        <w:t xml:space="preserve"> they</w:t>
       </w:r>
       <w:r>
         <w:rPr>
@@ -1894,7 +1940,7 @@
           <w:lang w:val="en-US"/>
         </w:rPr>
         <w:pict w14:anchorId="5B28FD7F">
-          <v:rect id="_x0000_i1060" style="width:0;height:0" o:hralign="center" o:hrstd="t" o:hrnoshade="t" o:hr="t" fillcolor="#d1d5db" stroked="f"/>
+          <v:rect id="_x0000_i1034" style="width:0;height:0" o:hralign="center" o:hrstd="t" o:hrnoshade="t" o:hr="t" fillcolor="#d1d5db" stroked="f"/>
         </w:pict>
       </w:r>
     </w:p>
@@ -1995,7 +2041,7 @@
           <w:lang w:val="en-US"/>
         </w:rPr>
         <w:pict w14:anchorId="4E91D64A">
-          <v:rect id="_x0000_i1061" style="width:0;height:0" o:hralign="center" o:hrstd="t" o:hrnoshade="t" o:hr="t" fillcolor="#d1d5db" stroked="f"/>
+          <v:rect id="_x0000_i1035" style="width:0;height:0" o:hralign="center" o:hrstd="t" o:hrnoshade="t" o:hr="t" fillcolor="#d1d5db" stroked="f"/>
         </w:pict>
       </w:r>
     </w:p>
@@ -2012,7 +2058,15 @@
         <w:t xml:space="preserve">Personal Development Activities: </w:t>
       </w:r>
       <w:r>
-        <w:t>In my journey to grow professionally, I took some time to dive into two really interesting case studies that were part of our course materials.</w:t>
+        <w:t xml:space="preserve">In my journey to grow professionally, I took some time to dive into two </w:t>
+      </w:r>
+      <w:proofErr w:type="gramStart"/>
+      <w:r>
+        <w:t>really interesting</w:t>
+      </w:r>
+      <w:proofErr w:type="gramEnd"/>
+      <w:r>
+        <w:t xml:space="preserve"> case studies that were part of our course materials.</w:t>
       </w:r>
     </w:p>
     <w:p>
@@ -2100,7 +2154,7 @@
           <w:lang w:val="en-US"/>
         </w:rPr>
         <w:pict w14:anchorId="4BD6B6F7">
-          <v:rect id="_x0000_i1062" style="width:0;height:0" o:hralign="center" o:hrstd="t" o:hrnoshade="t" o:hr="t" fillcolor="#d1d5db" stroked="f"/>
+          <v:rect id="_x0000_i1036" style="width:0;height:0" o:hralign="center" o:hrstd="t" o:hrnoshade="t" o:hr="t" fillcolor="#d1d5db" stroked="f"/>
         </w:pict>
       </w:r>
     </w:p>
@@ -2211,7 +2265,7 @@
           <w:lang w:val="en-US"/>
         </w:rPr>
         <w:pict w14:anchorId="0735F2A8">
-          <v:rect id="_x0000_i1063" style="width:0;height:0" o:hralign="center" o:hrstd="t" o:hrnoshade="t" o:hr="t" fillcolor="#d1d5db" stroked="f"/>
+          <v:rect id="_x0000_i1037" style="width:0;height:0" o:hralign="center" o:hrstd="t" o:hrnoshade="t" o:hr="t" fillcolor="#d1d5db" stroked="f"/>
         </w:pict>
       </w:r>
     </w:p>
@@ -2264,7 +2318,21 @@
         <w:rPr>
           <w:lang w:val="en-US"/>
         </w:rPr>
-        <w:t xml:space="preserve"> In Chapter 3, we dived into the world of effort, cost, schedule, and resource estimation. The challenge posed by exercise #3.2 underscored the significance of precision in estimation processes. The chapter shed light on the value of agile methodology, emphasizing its ability to streamline project management efforts and enhance effectiveness through improved collaboration and project flexibility.</w:t>
+        <w:t xml:space="preserve"> In Chapter 3, </w:t>
+      </w:r>
+      <w:proofErr w:type="gramStart"/>
+      <w:r>
+        <w:rPr>
+          <w:lang w:val="en-US"/>
+        </w:rPr>
+        <w:t>we</w:t>
+      </w:r>
+      <w:proofErr w:type="gramEnd"/>
+      <w:r>
+        <w:rPr>
+          <w:lang w:val="en-US"/>
+        </w:rPr>
+        <w:t xml:space="preserve"> dived into the world of effort, cost, schedule, and resource estimation. The challenge posed by exercise #3.2 underscored the significance of precision in estimation processes. The chapter shed light on the value of agile methodology, emphasizing its ability to streamline project management efforts and enhance effectiveness through improved collaboration and project flexibility.</w:t>
       </w:r>
     </w:p>
     <w:p>
@@ -2564,9 +2632,11 @@
       <w:r>
         <w:t xml:space="preserve">  </w:t>
       </w:r>
+      <w:proofErr w:type="gramStart"/>
       <w:r>
         <w:t>https://github.com/aksharpatel17/SOEN_6841</w:t>
       </w:r>
+      <w:proofErr w:type="gramEnd"/>
     </w:p>
     <w:p>
       <w:pPr>
@@ -2974,7 +3044,7 @@
           <w:lang w:val="en-US"/>
         </w:rPr>
         <w:pict w14:anchorId="3BAAD11A">
-          <v:rect id="_x0000_i1064" style="width:0;height:0" o:hralign="center" o:hrstd="t" o:hrnoshade="t" o:hr="t" fillcolor="#d1d5db" stroked="f"/>
+          <v:rect id="_x0000_i1038" style="width:0;height:0" o:hralign="center" o:hrstd="t" o:hrnoshade="t" o:hr="t" fillcolor="#d1d5db" stroked="f"/>
         </w:pict>
       </w:r>
     </w:p>
@@ -3086,7 +3156,7 @@
           <w:lang w:val="en-US"/>
         </w:rPr>
         <w:pict w14:anchorId="2324A385">
-          <v:rect id="_x0000_i1065" style="width:0;height:0" o:hralign="center" o:hrstd="t" o:hrnoshade="t" o:hr="t" fillcolor="#d1d5db" stroked="f"/>
+          <v:rect id="_x0000_i1039" style="width:0;height:0" o:hralign="center" o:hrstd="t" o:hrnoshade="t" o:hr="t" fillcolor="#d1d5db" stroked="f"/>
         </w:pict>
       </w:r>
     </w:p>
@@ -3175,7 +3245,7 @@
           <w:lang w:val="en-US"/>
         </w:rPr>
         <w:pict w14:anchorId="4FA1ED52">
-          <v:rect id="_x0000_i1066" style="width:0;height:0" o:hralign="center" o:hrstd="t" o:hrnoshade="t" o:hr="t" fillcolor="#d1d5db" stroked="f"/>
+          <v:rect id="_x0000_i1040" style="width:0;height:0" o:hralign="center" o:hrstd="t" o:hrnoshade="t" o:hr="t" fillcolor="#d1d5db" stroked="f"/>
         </w:pict>
       </w:r>
     </w:p>
@@ -3287,7 +3357,7 @@
           <w:lang w:val="en-US"/>
         </w:rPr>
         <w:pict w14:anchorId="121A51FC">
-          <v:rect id="_x0000_i1067" style="width:0;height:0" o:hralign="center" o:hrstd="t" o:hrnoshade="t" o:hr="t" fillcolor="#d1d5db" stroked="f"/>
+          <v:rect id="_x0000_i1041" style="width:0;height:0" o:hralign="center" o:hrstd="t" o:hrnoshade="t" o:hr="t" fillcolor="#d1d5db" stroked="f"/>
         </w:pict>
       </w:r>
     </w:p>
@@ -3402,7 +3472,7 @@
         </w:rPr>
         <w:lastRenderedPageBreak/>
         <w:pict w14:anchorId="16C7F94E">
-          <v:rect id="_x0000_i1068" style="width:0;height:0" o:hralign="center" o:hrstd="t" o:hrnoshade="t" o:hr="t" fillcolor="#d1d5db" stroked="f"/>
+          <v:rect id="_x0000_i1042" style="width:0;height:0" o:hralign="center" o:hrstd="t" o:hrnoshade="t" o:hr="t" fillcolor="#d1d5db" stroked="f"/>
         </w:pict>
       </w:r>
     </w:p>
@@ -3644,6 +3714,1263 @@
       <w:pPr>
         <w:spacing w:after="0" w:line="240" w:lineRule="auto"/>
       </w:pPr>
+    </w:p>
+    <w:p>
+      <w:pPr>
+        <w:spacing w:after="0" w:line="240" w:lineRule="auto"/>
+      </w:pPr>
+    </w:p>
+    <w:p/>
+    <w:p/>
+    <w:p/>
+    <w:p/>
+    <w:p/>
+    <w:p/>
+    <w:p/>
+    <w:p/>
+    <w:p/>
+    <w:p/>
+    <w:p/>
+    <w:p>
+      <w:pPr>
+        <w:spacing w:after="0" w:line="240" w:lineRule="auto"/>
+        <w:ind w:firstLine="720"/>
+        <w:jc w:val="center"/>
+        <w:rPr>
+          <w:b/>
+          <w:bCs/>
+          <w:sz w:val="28"/>
+          <w:szCs w:val="28"/>
+        </w:rPr>
+      </w:pPr>
+      <w:r>
+        <w:rPr>
+          <w:b/>
+          <w:bCs/>
+          <w:sz w:val="28"/>
+          <w:szCs w:val="28"/>
+        </w:rPr>
+        <w:lastRenderedPageBreak/>
+        <w:t xml:space="preserve">Learning Journal – Week </w:t>
+      </w:r>
+      <w:r>
+        <w:rPr>
+          <w:b/>
+          <w:bCs/>
+          <w:sz w:val="28"/>
+          <w:szCs w:val="28"/>
+        </w:rPr>
+        <w:t>4</w:t>
+      </w:r>
+    </w:p>
+    <w:p>
+      <w:pPr>
+        <w:spacing w:after="0" w:line="240" w:lineRule="auto"/>
+        <w:jc w:val="center"/>
+        <w:rPr>
+          <w:b/>
+          <w:bCs/>
+        </w:rPr>
+      </w:pPr>
+    </w:p>
+    <w:p>
+      <w:pPr>
+        <w:spacing w:after="0" w:line="240" w:lineRule="auto"/>
+      </w:pPr>
+      <w:r>
+        <w:rPr>
+          <w:b/>
+          <w:bCs/>
+        </w:rPr>
+        <w:t xml:space="preserve">Student Name: </w:t>
+      </w:r>
+      <w:r>
+        <w:t>Aksharkumar Yogeshkumar Patel - 40226105</w:t>
+      </w:r>
+    </w:p>
+    <w:p>
+      <w:pPr>
+        <w:spacing w:after="0" w:line="240" w:lineRule="auto"/>
+      </w:pPr>
+    </w:p>
+    <w:p>
+      <w:pPr>
+        <w:spacing w:after="0" w:line="240" w:lineRule="auto"/>
+      </w:pPr>
+      <w:r>
+        <w:rPr>
+          <w:b/>
+          <w:bCs/>
+        </w:rPr>
+        <w:t>Course:</w:t>
+      </w:r>
+      <w:r>
+        <w:t xml:space="preserve"> SOEN 6841</w:t>
+      </w:r>
+    </w:p>
+    <w:p>
+      <w:pPr>
+        <w:spacing w:after="0" w:line="240" w:lineRule="auto"/>
+      </w:pPr>
+    </w:p>
+    <w:p>
+      <w:pPr>
+        <w:spacing w:after="0" w:line="240" w:lineRule="auto"/>
+      </w:pPr>
+      <w:r>
+        <w:rPr>
+          <w:b/>
+          <w:bCs/>
+        </w:rPr>
+        <w:t>Journal URL:</w:t>
+      </w:r>
+      <w:r>
+        <w:t xml:space="preserve">  </w:t>
+      </w:r>
+      <w:proofErr w:type="gramStart"/>
+      <w:r>
+        <w:t>https://github.com/aksharpatel17/SOEN_6841</w:t>
+      </w:r>
+      <w:proofErr w:type="gramEnd"/>
+    </w:p>
+    <w:p>
+      <w:pPr>
+        <w:spacing w:after="0" w:line="240" w:lineRule="auto"/>
+      </w:pPr>
+    </w:p>
+    <w:p>
+      <w:pPr>
+        <w:spacing w:after="0" w:line="240" w:lineRule="auto"/>
+      </w:pPr>
+      <w:r>
+        <w:rPr>
+          <w:b/>
+          <w:bCs/>
+        </w:rPr>
+        <w:t xml:space="preserve">Week </w:t>
+      </w:r>
+      <w:r>
+        <w:rPr>
+          <w:b/>
+          <w:bCs/>
+        </w:rPr>
+        <w:t>3</w:t>
+      </w:r>
+      <w:r>
+        <w:rPr>
+          <w:b/>
+          <w:bCs/>
+        </w:rPr>
+        <w:t>:</w:t>
+      </w:r>
+      <w:r>
+        <w:t xml:space="preserve"> 2/</w:t>
+      </w:r>
+      <w:r>
+        <w:t>11</w:t>
+      </w:r>
+      <w:r>
+        <w:t>/2024 – 2/1</w:t>
+      </w:r>
+      <w:r>
+        <w:t>7</w:t>
+      </w:r>
+      <w:r>
+        <w:t>/2024</w:t>
+      </w:r>
+    </w:p>
+    <w:p>
+      <w:pPr>
+        <w:spacing w:after="0" w:line="240" w:lineRule="auto"/>
+      </w:pPr>
+    </w:p>
+    <w:p>
+      <w:pPr>
+        <w:spacing w:after="0" w:line="240" w:lineRule="auto"/>
+      </w:pPr>
+      <w:r>
+        <w:rPr>
+          <w:b/>
+          <w:bCs/>
+        </w:rPr>
+        <w:t xml:space="preserve">Date: </w:t>
+      </w:r>
+      <w:r>
+        <w:t>2/1</w:t>
+      </w:r>
+      <w:r>
+        <w:t>7</w:t>
+      </w:r>
+      <w:r>
+        <w:t>/2024</w:t>
+      </w:r>
+    </w:p>
+    <w:p>
+      <w:pPr>
+        <w:spacing w:after="0" w:line="240" w:lineRule="auto"/>
+      </w:pPr>
+    </w:p>
+    <w:p>
+      <w:pPr>
+        <w:spacing w:after="0" w:line="240" w:lineRule="auto"/>
+        <w:rPr>
+          <w:lang w:val="en-US"/>
+        </w:rPr>
+      </w:pPr>
+      <w:r>
+        <w:rPr>
+          <w:b/>
+          <w:bCs/>
+          <w:lang w:val="en-US"/>
+        </w:rPr>
+        <w:t xml:space="preserve">Key Concepts Learned: </w:t>
+      </w:r>
+    </w:p>
+    <w:p>
+      <w:pPr>
+        <w:spacing w:after="0" w:line="240" w:lineRule="auto"/>
+        <w:rPr>
+          <w:lang w:val="en-US"/>
+        </w:rPr>
+      </w:pPr>
+    </w:p>
+    <w:p>
+      <w:pPr>
+        <w:spacing w:after="0" w:line="240" w:lineRule="auto"/>
+        <w:rPr>
+          <w:lang w:val="en-US"/>
+        </w:rPr>
+      </w:pPr>
+      <w:r>
+        <w:rPr>
+          <w:b/>
+          <w:bCs/>
+          <w:lang w:val="en-US"/>
+        </w:rPr>
+        <w:t>Project Planning:</w:t>
+      </w:r>
+      <w:r>
+        <w:rPr>
+          <w:lang w:val="en-US"/>
+        </w:rPr>
+        <w:t xml:space="preserve"> We learned that project planning is a comprehensive process that involves detailed plans for various project components such as scheduling, budgeting, manpower planning, communication planning, and quality planning. These plans are crucial for the successful execution of a project.</w:t>
+      </w:r>
+    </w:p>
+    <w:p>
+      <w:pPr>
+        <w:spacing w:after="0" w:line="240" w:lineRule="auto"/>
+        <w:rPr>
+          <w:lang w:val="en-US"/>
+        </w:rPr>
+      </w:pPr>
+    </w:p>
+    <w:p>
+      <w:pPr>
+        <w:spacing w:after="0" w:line="240" w:lineRule="auto"/>
+        <w:rPr>
+          <w:lang w:val="en-US"/>
+        </w:rPr>
+      </w:pPr>
+      <w:r>
+        <w:rPr>
+          <w:b/>
+          <w:bCs/>
+          <w:lang w:val="en-US"/>
+        </w:rPr>
+        <w:t>Project Scheduling:</w:t>
+      </w:r>
+      <w:r>
+        <w:rPr>
+          <w:lang w:val="en-US"/>
+        </w:rPr>
+        <w:t xml:space="preserve"> This concept involves breaking down project work into manageable tasks and estimating the time and resources required for each task. Effective project scheduling ensures that work is completed in a timely manner and within budget.</w:t>
+      </w:r>
+    </w:p>
+    <w:p>
+      <w:pPr>
+        <w:spacing w:after="0" w:line="240" w:lineRule="auto"/>
+        <w:rPr>
+          <w:lang w:val="en-US"/>
+        </w:rPr>
+      </w:pPr>
+    </w:p>
+    <w:p>
+      <w:pPr>
+        <w:spacing w:after="0" w:line="240" w:lineRule="auto"/>
+        <w:rPr>
+          <w:lang w:val="en-US"/>
+        </w:rPr>
+      </w:pPr>
+      <w:r>
+        <w:rPr>
+          <w:b/>
+          <w:bCs/>
+          <w:lang w:val="en-US"/>
+        </w:rPr>
+        <w:t>Top-down vs. Bottom-up Planning:</w:t>
+      </w:r>
+      <w:r>
+        <w:rPr>
+          <w:lang w:val="en-US"/>
+        </w:rPr>
+        <w:t xml:space="preserve"> We explored two approaches to project scheduling. In top-down planning, time duration is first assigned to the entire project, followed by allocation to smaller tasks. In bottom-up planning, time duration is assigned to small tasks first, which are then aggregated to larger tasks. Each approach has its advantages and is used based on the project's requirements.</w:t>
+      </w:r>
+    </w:p>
+    <w:p>
+      <w:pPr>
+        <w:spacing w:after="0" w:line="240" w:lineRule="auto"/>
+        <w:rPr>
+          <w:lang w:val="en-US"/>
+        </w:rPr>
+      </w:pPr>
+    </w:p>
+    <w:p>
+      <w:pPr>
+        <w:spacing w:after="0" w:line="240" w:lineRule="auto"/>
+        <w:rPr>
+          <w:lang w:val="en-US"/>
+        </w:rPr>
+      </w:pPr>
+      <w:r>
+        <w:rPr>
+          <w:b/>
+          <w:bCs/>
+          <w:lang w:val="en-US"/>
+        </w:rPr>
+        <w:t>Work Breakdown Structure (WBS):</w:t>
+      </w:r>
+      <w:r>
+        <w:rPr>
+          <w:lang w:val="en-US"/>
+        </w:rPr>
+        <w:t xml:space="preserve"> We learned about the WBS, which is a systematic method for breaking down project work into smaller, manageable tasks. The WBS helps in maintaining task relationships and ensuring that all aspects of the project are accounted for.</w:t>
+      </w:r>
+    </w:p>
+    <w:p>
+      <w:pPr>
+        <w:spacing w:after="0" w:line="240" w:lineRule="auto"/>
+        <w:rPr>
+          <w:lang w:val="en-US"/>
+        </w:rPr>
+      </w:pPr>
+    </w:p>
+    <w:p>
+      <w:pPr>
+        <w:spacing w:after="0" w:line="240" w:lineRule="auto"/>
+        <w:rPr>
+          <w:lang w:val="en-US"/>
+        </w:rPr>
+      </w:pPr>
+      <w:r>
+        <w:rPr>
+          <w:b/>
+          <w:bCs/>
+          <w:lang w:val="en-US"/>
+        </w:rPr>
+        <w:t>Resource Allocation:</w:t>
+      </w:r>
+      <w:r>
+        <w:rPr>
+          <w:lang w:val="en-US"/>
+        </w:rPr>
+        <w:t xml:space="preserve"> This concept involves assigning resources to tasks based on required skills and effort estimates. Proper resource allocation is essential for ensuring timely completion of tasks and the overall project.</w:t>
+      </w:r>
+    </w:p>
+    <w:p>
+      <w:pPr>
+        <w:spacing w:after="0" w:line="240" w:lineRule="auto"/>
+        <w:rPr>
+          <w:lang w:val="en-US"/>
+        </w:rPr>
+      </w:pPr>
+    </w:p>
+    <w:p>
+      <w:pPr>
+        <w:spacing w:after="0" w:line="240" w:lineRule="auto"/>
+        <w:rPr>
+          <w:lang w:val="en-US"/>
+        </w:rPr>
+      </w:pPr>
+      <w:r>
+        <w:rPr>
+          <w:b/>
+          <w:bCs/>
+          <w:lang w:val="en-US"/>
+        </w:rPr>
+        <w:t>Communication Planning:</w:t>
+      </w:r>
+      <w:r>
+        <w:rPr>
+          <w:lang w:val="en-US"/>
+        </w:rPr>
+        <w:t xml:space="preserve"> We discussed the importance of establishing clear communication channels, tools, and techniques to prevent miscommunication and loss of information. Effective communication is crucial for project success.</w:t>
+      </w:r>
+    </w:p>
+    <w:p>
+      <w:pPr>
+        <w:spacing w:after="0" w:line="240" w:lineRule="auto"/>
+        <w:rPr>
+          <w:lang w:val="en-US"/>
+        </w:rPr>
+      </w:pPr>
+    </w:p>
+    <w:p>
+      <w:pPr>
+        <w:spacing w:after="0" w:line="240" w:lineRule="auto"/>
+        <w:rPr>
+          <w:lang w:val="en-US"/>
+        </w:rPr>
+      </w:pPr>
+      <w:r>
+        <w:rPr>
+          <w:b/>
+          <w:bCs/>
+          <w:lang w:val="en-US"/>
+        </w:rPr>
+        <w:t>Quality Assurance:</w:t>
+      </w:r>
+      <w:r>
+        <w:rPr>
+          <w:lang w:val="en-US"/>
+        </w:rPr>
+        <w:t xml:space="preserve"> Finally, we learned about quality assurance, which involves defining processes and procedures for quality control throughout the project lifecycle. Quality assurance ensures that the software product meets required standards and satisfies customer expectations.</w:t>
+      </w:r>
+    </w:p>
+    <w:p>
+      <w:pPr>
+        <w:spacing w:after="0" w:line="240" w:lineRule="auto"/>
+        <w:rPr>
+          <w:lang w:val="en-US"/>
+        </w:rPr>
+      </w:pPr>
+    </w:p>
+    <w:p>
+      <w:pPr>
+        <w:spacing w:after="0" w:line="240" w:lineRule="auto"/>
+        <w:rPr>
+          <w:b/>
+          <w:bCs/>
+          <w:lang w:val="en-US"/>
+        </w:rPr>
+      </w:pPr>
+      <w:r>
+        <w:rPr>
+          <w:b/>
+          <w:bCs/>
+          <w:lang w:val="en-US"/>
+        </w:rPr>
+        <w:pict w14:anchorId="3D8E0067">
+          <v:rect id="_x0000_i1043" style="width:0;height:0" o:hralign="center" o:hrstd="t" o:hrnoshade="t" o:hr="t" fillcolor="#d1d5db" stroked="f"/>
+        </w:pict>
+      </w:r>
+    </w:p>
+    <w:p>
+      <w:pPr>
+        <w:spacing w:after="0" w:line="240" w:lineRule="auto"/>
+        <w:rPr>
+          <w:b/>
+          <w:bCs/>
+          <w:lang w:val="en-US"/>
+        </w:rPr>
+      </w:pPr>
+      <w:r>
+        <w:rPr>
+          <w:b/>
+          <w:bCs/>
+          <w:lang w:val="en-US"/>
+        </w:rPr>
+        <w:t xml:space="preserve">Application in Real Projects: </w:t>
+      </w:r>
+    </w:p>
+    <w:p>
+      <w:pPr>
+        <w:spacing w:after="0" w:line="240" w:lineRule="auto"/>
+        <w:rPr>
+          <w:lang w:val="en-US"/>
+        </w:rPr>
+      </w:pPr>
+      <w:r>
+        <w:rPr>
+          <w:b/>
+          <w:bCs/>
+          <w:lang w:val="en-US"/>
+        </w:rPr>
+        <w:lastRenderedPageBreak/>
+        <w:t>Implementation of a Central Configuration Management System:</w:t>
+      </w:r>
+      <w:r>
+        <w:rPr>
+          <w:lang w:val="en-US"/>
+        </w:rPr>
+        <w:t xml:space="preserve"> Real projects often benefit from implementing a centralized platform for version control, document management, and software build distribution. This approach ensures seamless collaboration and coordination among distributed project teams, leading to improved efficiency and productivity. For example, in our project, the Personalized Learning Path Generator, a central configuration management system would help in managing the various learning resources, tracking progress, and adapting the learning path based on user feedback and performance.</w:t>
+      </w:r>
+    </w:p>
+    <w:p>
+      <w:pPr>
+        <w:spacing w:after="0" w:line="240" w:lineRule="auto"/>
+        <w:rPr>
+          <w:lang w:val="en-US"/>
+        </w:rPr>
+      </w:pPr>
+    </w:p>
+    <w:p>
+      <w:pPr>
+        <w:spacing w:after="0" w:line="240" w:lineRule="auto"/>
+        <w:rPr>
+          <w:lang w:val="en-US"/>
+        </w:rPr>
+      </w:pPr>
+      <w:r>
+        <w:rPr>
+          <w:b/>
+          <w:bCs/>
+          <w:lang w:val="en-US"/>
+        </w:rPr>
+        <w:t>Robust Quality Assurance Processes:</w:t>
+      </w:r>
+      <w:r>
+        <w:rPr>
+          <w:lang w:val="en-US"/>
+        </w:rPr>
+        <w:t xml:space="preserve"> In real-world projects, robust quality assurance processes are vital for ensuring software reliability and meeting stakeholder expectations. These processes help identify and address issues early in the development cycle, reducing the risk of defects and ensuring a high-quality </w:t>
+      </w:r>
+      <w:proofErr w:type="gramStart"/>
+      <w:r>
+        <w:rPr>
+          <w:lang w:val="en-US"/>
+        </w:rPr>
+        <w:t>end product</w:t>
+      </w:r>
+      <w:proofErr w:type="gramEnd"/>
+      <w:r>
+        <w:rPr>
+          <w:lang w:val="en-US"/>
+        </w:rPr>
+        <w:t>. In the context of our project, quality assurance would involve thorough testing of the learning path generation algorithm, ensuring that it provides relevant and effective learning resources tailored to the user's needs and preferences.</w:t>
+      </w:r>
+    </w:p>
+    <w:p>
+      <w:pPr>
+        <w:spacing w:after="0" w:line="240" w:lineRule="auto"/>
+        <w:rPr>
+          <w:lang w:val="en-US"/>
+        </w:rPr>
+      </w:pPr>
+    </w:p>
+    <w:p>
+      <w:pPr>
+        <w:spacing w:after="0" w:line="240" w:lineRule="auto"/>
+        <w:rPr>
+          <w:lang w:val="en-US"/>
+        </w:rPr>
+      </w:pPr>
+      <w:r>
+        <w:rPr>
+          <w:b/>
+          <w:bCs/>
+          <w:lang w:val="en-US"/>
+        </w:rPr>
+        <w:t>Agile and Iterative Project Management Practices:</w:t>
+      </w:r>
+      <w:r>
+        <w:rPr>
+          <w:lang w:val="en-US"/>
+        </w:rPr>
+        <w:t xml:space="preserve"> Agile and iterative project management practices are essential for adaptability, collaboration, and customer-centricity in real-world project execution. These practices allow teams to respond quickly to changing requirements and priorities, leading to improved customer satisfaction and project outcomes. For our project, Agile practices would enable us to regularly review and refine the learning path generation algorithm based on user feedback and performance data, ensuring that it remains effective and relevant.</w:t>
+      </w:r>
+    </w:p>
+    <w:p>
+      <w:pPr>
+        <w:spacing w:after="0" w:line="240" w:lineRule="auto"/>
+        <w:rPr>
+          <w:lang w:val="en-US"/>
+        </w:rPr>
+      </w:pPr>
+    </w:p>
+    <w:p>
+      <w:pPr>
+        <w:spacing w:after="0" w:line="240" w:lineRule="auto"/>
+        <w:rPr>
+          <w:lang w:val="en-US"/>
+        </w:rPr>
+      </w:pPr>
+      <w:r>
+        <w:rPr>
+          <w:b/>
+          <w:bCs/>
+          <w:lang w:val="en-US"/>
+        </w:rPr>
+        <w:t>Agile Methodologies with Regular Sprint Planning Meetings:</w:t>
+      </w:r>
+      <w:r>
+        <w:rPr>
+          <w:lang w:val="en-US"/>
+        </w:rPr>
+        <w:t xml:space="preserve"> In projects following Agile methodologies, regular sprint planning meetings, reviews, and retrospectives are conducted. This approach allows for continuous feedback, adaptation, and prioritization of features based on user needs and market demands. In the context of our project, regular sprint planning meetings would help us prioritize and plan the development of new features and improvements to the learning path generation algorithm, ensuring that it remains aligned with user expectations and project goals.</w:t>
+      </w:r>
+    </w:p>
+    <w:p>
+      <w:pPr>
+        <w:spacing w:after="0" w:line="240" w:lineRule="auto"/>
+        <w:rPr>
+          <w:lang w:val="en-US"/>
+        </w:rPr>
+      </w:pPr>
+    </w:p>
+    <w:p>
+      <w:pPr>
+        <w:spacing w:after="0" w:line="240" w:lineRule="auto"/>
+        <w:rPr>
+          <w:lang w:val="en-US"/>
+        </w:rPr>
+      </w:pPr>
+    </w:p>
+    <w:p>
+      <w:pPr>
+        <w:spacing w:after="0" w:line="240" w:lineRule="auto"/>
+        <w:rPr>
+          <w:b/>
+          <w:bCs/>
+          <w:lang w:val="en-US"/>
+        </w:rPr>
+      </w:pPr>
+    </w:p>
+    <w:p>
+      <w:pPr>
+        <w:spacing w:after="0" w:line="240" w:lineRule="auto"/>
+        <w:rPr>
+          <w:b/>
+          <w:bCs/>
+          <w:lang w:val="en-US"/>
+        </w:rPr>
+      </w:pPr>
+      <w:r>
+        <w:rPr>
+          <w:b/>
+          <w:bCs/>
+          <w:lang w:val="en-US"/>
+        </w:rPr>
+        <w:pict w14:anchorId="0BB2509A">
+          <v:rect id="_x0000_i1044" style="width:0;height:0" o:hralign="center" o:hrstd="t" o:hrnoshade="t" o:hr="t" fillcolor="#d1d5db" stroked="f"/>
+        </w:pict>
+      </w:r>
+    </w:p>
+    <w:p>
+      <w:pPr>
+        <w:spacing w:after="0" w:line="240" w:lineRule="auto"/>
+        <w:rPr>
+          <w:b/>
+          <w:bCs/>
+          <w:lang w:val="en-US"/>
+        </w:rPr>
+      </w:pPr>
+      <w:r>
+        <w:rPr>
+          <w:b/>
+          <w:bCs/>
+          <w:lang w:val="en-US"/>
+        </w:rPr>
+        <w:t xml:space="preserve">Peer Interactions: </w:t>
+      </w:r>
+    </w:p>
+    <w:p>
+      <w:pPr>
+        <w:spacing w:after="0" w:line="240" w:lineRule="auto"/>
+        <w:rPr>
+          <w:b/>
+          <w:bCs/>
+          <w:lang w:val="en-US"/>
+        </w:rPr>
+      </w:pPr>
+    </w:p>
+    <w:p>
+      <w:pPr>
+        <w:spacing w:after="0" w:line="240" w:lineRule="auto"/>
+        <w:rPr>
+          <w:lang w:val="en-US"/>
+        </w:rPr>
+      </w:pPr>
+      <w:r>
+        <w:rPr>
+          <w:b/>
+          <w:bCs/>
+          <w:lang w:val="en-US"/>
+        </w:rPr>
+        <w:t>Collaboration for Project Pitch Presentation:</w:t>
+      </w:r>
+      <w:r>
+        <w:rPr>
+          <w:lang w:val="en-US"/>
+        </w:rPr>
+        <w:t xml:space="preserve"> Throughout the week, I collaborated closely with my team members to prepare for the Project Pitch presentation. We discussed and refined our presentation content, ensuring that it effectively communicated our project goals, objectives, and implementation plan. By working together, we were able to leverage each other's strengths and expertise, resulting in a cohesive and compelling presentation.</w:t>
+      </w:r>
+    </w:p>
+    <w:p>
+      <w:pPr>
+        <w:spacing w:after="0" w:line="240" w:lineRule="auto"/>
+        <w:rPr>
+          <w:lang w:val="en-US"/>
+        </w:rPr>
+      </w:pPr>
+    </w:p>
+    <w:p>
+      <w:pPr>
+        <w:spacing w:after="0" w:line="240" w:lineRule="auto"/>
+        <w:rPr>
+          <w:lang w:val="en-US"/>
+        </w:rPr>
+      </w:pPr>
+      <w:r>
+        <w:rPr>
+          <w:b/>
+          <w:bCs/>
+          <w:lang w:val="en-US"/>
+        </w:rPr>
+        <w:t>Engagement in Lecture Discussions:</w:t>
+      </w:r>
+      <w:r>
+        <w:rPr>
+          <w:lang w:val="en-US"/>
+        </w:rPr>
+        <w:t xml:space="preserve"> During lecture hours, I actively engaged in discussions with my peers to exchange ideas and insights regarding software project management topics covered in Chapter 6. These interactions facilitated a deeper understanding of the project goals and helped us align our strategies for future presentations. By sharing our perspectives and experiences, we were able to gain valuable insights that enriched our learning experience and enhanced our project management skills.</w:t>
+      </w:r>
+    </w:p>
+    <w:p>
+      <w:pPr>
+        <w:spacing w:after="0" w:line="240" w:lineRule="auto"/>
+        <w:rPr>
+          <w:lang w:val="en-US"/>
+        </w:rPr>
+      </w:pPr>
+    </w:p>
+    <w:p>
+      <w:pPr>
+        <w:spacing w:after="0" w:line="240" w:lineRule="auto"/>
+        <w:rPr>
+          <w:lang w:val="en-US"/>
+        </w:rPr>
+      </w:pPr>
+      <w:r>
+        <w:rPr>
+          <w:b/>
+          <w:bCs/>
+          <w:lang w:val="en-US"/>
+        </w:rPr>
+        <w:lastRenderedPageBreak/>
+        <w:t>Discussion with Professor for Mid-term Preparation:</w:t>
+      </w:r>
+      <w:r>
+        <w:rPr>
+          <w:lang w:val="en-US"/>
+        </w:rPr>
+        <w:t xml:space="preserve"> I also had the opportunity to discuss with the professor regarding Mid-term preparation during class hours. This discussion provided clarity on the exam format, content, and expectations, enabling me to focus my preparation efforts more effectively. The professor's guidance and feedback were invaluable in helping me prepare adequately for the Mid-term exam, ensuring that I was well-equipped to demonstrate my understanding of the course material.</w:t>
+      </w:r>
+    </w:p>
+    <w:p>
+      <w:pPr>
+        <w:spacing w:after="0" w:line="240" w:lineRule="auto"/>
+        <w:rPr>
+          <w:b/>
+          <w:bCs/>
+          <w:lang w:val="en-US"/>
+        </w:rPr>
+      </w:pPr>
+      <w:r>
+        <w:rPr>
+          <w:b/>
+          <w:bCs/>
+          <w:lang w:val="en-US"/>
+        </w:rPr>
+        <w:pict w14:anchorId="52CAEDF9">
+          <v:rect id="_x0000_i1056" style="width:0;height:0" o:hralign="center" o:hrstd="t" o:hrnoshade="t" o:hr="t" fillcolor="#d1d5db" stroked="f"/>
+        </w:pict>
+      </w:r>
+    </w:p>
+    <w:p>
+      <w:pPr>
+        <w:spacing w:after="0" w:line="240" w:lineRule="auto"/>
+        <w:rPr>
+          <w:lang w:val="en-US"/>
+        </w:rPr>
+      </w:pPr>
+      <w:r>
+        <w:rPr>
+          <w:b/>
+          <w:bCs/>
+          <w:lang w:val="en-US"/>
+        </w:rPr>
+        <w:t xml:space="preserve">Challenges Faced: </w:t>
+      </w:r>
+    </w:p>
+    <w:p>
+      <w:pPr>
+        <w:spacing w:after="0" w:line="240" w:lineRule="auto"/>
+        <w:rPr>
+          <w:lang w:val="en-US"/>
+        </w:rPr>
+      </w:pPr>
+    </w:p>
+    <w:p>
+      <w:pPr>
+        <w:spacing w:after="0" w:line="240" w:lineRule="auto"/>
+        <w:rPr>
+          <w:lang w:val="en-US"/>
+        </w:rPr>
+      </w:pPr>
+      <w:r>
+        <w:rPr>
+          <w:b/>
+          <w:bCs/>
+          <w:lang w:val="en-US"/>
+        </w:rPr>
+        <w:t>Balancing Time Between Midterm Exam and Project Pitch Preparation:</w:t>
+      </w:r>
+      <w:r>
+        <w:rPr>
+          <w:lang w:val="en-US"/>
+        </w:rPr>
+        <w:t xml:space="preserve"> One of the primary challenges I faced during the week was balancing my time between studying for the midterm exam and preparing for the Project Pitch presentation. Both tasks required significant time and effort, and I had to carefully manage my schedule to ensure that I allocated enough time to prepare adequately for both. This challenge required me to prioritize tasks, manage my time effectively, and maintain a balance between academic responsibilities and project commitments.</w:t>
+      </w:r>
+    </w:p>
+    <w:p>
+      <w:pPr>
+        <w:spacing w:after="0" w:line="240" w:lineRule="auto"/>
+        <w:rPr>
+          <w:lang w:val="en-US"/>
+        </w:rPr>
+      </w:pPr>
+    </w:p>
+    <w:p>
+      <w:pPr>
+        <w:spacing w:after="0" w:line="240" w:lineRule="auto"/>
+        <w:rPr>
+          <w:lang w:val="en-US"/>
+        </w:rPr>
+      </w:pPr>
+      <w:r>
+        <w:rPr>
+          <w:b/>
+          <w:bCs/>
+          <w:lang w:val="en-US"/>
+        </w:rPr>
+        <w:t>Ensuring Effective Communication and Coordination Within the Team:</w:t>
+      </w:r>
+      <w:r>
+        <w:rPr>
+          <w:lang w:val="en-US"/>
+        </w:rPr>
+        <w:t xml:space="preserve"> Another challenge was ensuring effective communication and coordination within the team to align on the content and delivery of the presentation of our project pitch. As a team, we had different ideas and perspectives on how to approach the presentation, and it was essential to ensure that we were all on the same page. This challenge required clear communication, active listening, and a willingness to compromise and collaborate to achieve a common goal. Despite the challenges, we were able to overcome them through open dialogue, collaboration, and a shared commitment to the success of our project.</w:t>
+      </w:r>
+    </w:p>
+    <w:p>
+      <w:pPr>
+        <w:spacing w:after="0" w:line="240" w:lineRule="auto"/>
+        <w:rPr>
+          <w:lang w:val="en-US"/>
+        </w:rPr>
+      </w:pPr>
+    </w:p>
+    <w:p>
+      <w:pPr>
+        <w:spacing w:after="0" w:line="240" w:lineRule="auto"/>
+        <w:rPr>
+          <w:b/>
+          <w:bCs/>
+          <w:lang w:val="en-US"/>
+        </w:rPr>
+      </w:pPr>
+      <w:r>
+        <w:rPr>
+          <w:b/>
+          <w:bCs/>
+          <w:lang w:val="en-US"/>
+        </w:rPr>
+        <w:pict w14:anchorId="4E1854FB">
+          <v:rect id="_x0000_i1046" style="width:0;height:0" o:hralign="center" o:hrstd="t" o:hrnoshade="t" o:hr="t" fillcolor="#d1d5db" stroked="f"/>
+        </w:pict>
+      </w:r>
+    </w:p>
+    <w:p>
+      <w:pPr>
+        <w:spacing w:after="0" w:line="240" w:lineRule="auto"/>
+      </w:pPr>
+      <w:r>
+        <w:rPr>
+          <w:b/>
+          <w:bCs/>
+          <w:lang w:val="en-US"/>
+        </w:rPr>
+        <w:t xml:space="preserve">Personal Development Activities: </w:t>
+      </w:r>
+    </w:p>
+    <w:p>
+      <w:pPr>
+        <w:spacing w:after="0" w:line="240" w:lineRule="auto"/>
+      </w:pPr>
+    </w:p>
+    <w:p>
+      <w:pPr>
+        <w:spacing w:after="0" w:line="240" w:lineRule="auto"/>
+        <w:rPr>
+          <w:lang w:val="en-US"/>
+        </w:rPr>
+      </w:pPr>
+      <w:r>
+        <w:rPr>
+          <w:b/>
+          <w:bCs/>
+          <w:lang w:val="en-US"/>
+        </w:rPr>
+        <w:t>Engaged in Independent Study Sessions:</w:t>
+      </w:r>
+      <w:r>
+        <w:rPr>
+          <w:lang w:val="en-US"/>
+        </w:rPr>
+        <w:t xml:space="preserve"> To deepen my understanding of the concepts presented in Chapter 6 of the course materials, I engaged in independent study sessions. These sessions allowed me to explore the topics covered in more detail, clarify any doubts I had, and reinforce my learning through self-paced study. By taking the initiative to study independently, I was able to gain a deeper understanding of the material and enhance my overall grasp of software project management concepts.</w:t>
+      </w:r>
+    </w:p>
+    <w:p>
+      <w:pPr>
+        <w:spacing w:after="0" w:line="240" w:lineRule="auto"/>
+        <w:rPr>
+          <w:lang w:val="en-US"/>
+        </w:rPr>
+      </w:pPr>
+    </w:p>
+    <w:p>
+      <w:pPr>
+        <w:spacing w:after="0" w:line="240" w:lineRule="auto"/>
+        <w:rPr>
+          <w:lang w:val="en-US"/>
+        </w:rPr>
+      </w:pPr>
+      <w:r>
+        <w:rPr>
+          <w:b/>
+          <w:bCs/>
+          <w:lang w:val="en-US"/>
+        </w:rPr>
+        <w:t>Reviewed Case Study from Chapter 5:</w:t>
+      </w:r>
+      <w:r>
+        <w:rPr>
+          <w:lang w:val="en-US"/>
+        </w:rPr>
+        <w:t xml:space="preserve"> Additionally, I reviewed the case study from Chapter 5 to gain insights into the real-world application of configuration management systems in software projects. This case study provided valuable insights into how configuration management systems are implemented and managed in actual projects, helping me understand the practical implications of the concepts discussed in the course. By reviewing the case study, I was able to connect theoretical concepts to real-world scenarios, enhancing my understanding and appreciation of the subject matter.</w:t>
+      </w:r>
+    </w:p>
+    <w:p>
+      <w:pPr>
+        <w:spacing w:after="0" w:line="240" w:lineRule="auto"/>
+        <w:rPr>
+          <w:lang w:val="en-US"/>
+        </w:rPr>
+      </w:pPr>
+    </w:p>
+    <w:p>
+      <w:pPr>
+        <w:spacing w:after="0" w:line="240" w:lineRule="auto"/>
+        <w:rPr>
+          <w:b/>
+          <w:bCs/>
+          <w:lang w:val="en-US"/>
+        </w:rPr>
+      </w:pPr>
+      <w:r>
+        <w:rPr>
+          <w:b/>
+          <w:bCs/>
+          <w:lang w:val="en-US"/>
+        </w:rPr>
+        <w:t>Preparation for Midterm Exam (Chapters 1 to 6):</w:t>
+      </w:r>
+    </w:p>
+    <w:p>
+      <w:pPr>
+        <w:spacing w:after="0" w:line="240" w:lineRule="auto"/>
+        <w:rPr>
+          <w:b/>
+          <w:bCs/>
+          <w:lang w:val="en-US"/>
+        </w:rPr>
+      </w:pPr>
+    </w:p>
+    <w:p>
+      <w:pPr>
+        <w:spacing w:after="0" w:line="240" w:lineRule="auto"/>
+        <w:rPr>
+          <w:lang w:val="en-US"/>
+        </w:rPr>
+      </w:pPr>
+      <w:r>
+        <w:rPr>
+          <w:b/>
+          <w:bCs/>
+          <w:lang w:val="en-US"/>
+        </w:rPr>
+        <w:t>Studied Each Chapter Thoroughly:</w:t>
+      </w:r>
+      <w:r>
+        <w:rPr>
+          <w:lang w:val="en-US"/>
+        </w:rPr>
+        <w:t xml:space="preserve"> In preparation for the midterm exam covering chapters 1 to 6, I studied each chapter thoroughly, focusing on key concepts, definitions, and principles. I reviewed </w:t>
+      </w:r>
+      <w:r>
+        <w:rPr>
+          <w:lang w:val="en-US"/>
+        </w:rPr>
+        <w:lastRenderedPageBreak/>
+        <w:t>lecture notes, textbook readings, and supplementary materials to ensure that I had a comprehensive understanding of the material.</w:t>
+      </w:r>
+    </w:p>
+    <w:p>
+      <w:pPr>
+        <w:spacing w:after="0" w:line="240" w:lineRule="auto"/>
+        <w:rPr>
+          <w:lang w:val="en-US"/>
+        </w:rPr>
+      </w:pPr>
+    </w:p>
+    <w:p>
+      <w:pPr>
+        <w:spacing w:after="0" w:line="240" w:lineRule="auto"/>
+        <w:rPr>
+          <w:lang w:val="en-US"/>
+        </w:rPr>
+      </w:pPr>
+    </w:p>
+    <w:p>
+      <w:pPr>
+        <w:spacing w:after="0" w:line="240" w:lineRule="auto"/>
+        <w:rPr>
+          <w:b/>
+          <w:bCs/>
+          <w:lang w:val="en-US"/>
+        </w:rPr>
+      </w:pPr>
+      <w:r>
+        <w:rPr>
+          <w:b/>
+          <w:bCs/>
+          <w:lang w:val="en-US"/>
+        </w:rPr>
+        <w:pict w14:anchorId="1680EDC3">
+          <v:rect id="_x0000_i1047" style="width:0;height:0" o:hralign="center" o:hrstd="t" o:hrnoshade="t" o:hr="t" fillcolor="#d1d5db" stroked="f"/>
+        </w:pict>
+      </w:r>
+    </w:p>
+    <w:p>
+      <w:pPr>
+        <w:spacing w:after="0" w:line="240" w:lineRule="auto"/>
+        <w:rPr>
+          <w:b/>
+          <w:bCs/>
+          <w:lang w:val="en-US"/>
+        </w:rPr>
+      </w:pPr>
+      <w:r>
+        <w:rPr>
+          <w:b/>
+          <w:bCs/>
+          <w:lang w:val="en-US"/>
+        </w:rPr>
+        <w:t>Goals for the Next Week:</w:t>
+      </w:r>
+    </w:p>
+    <w:p>
+      <w:pPr>
+        <w:spacing w:after="0" w:line="240" w:lineRule="auto"/>
+        <w:rPr>
+          <w:b/>
+          <w:bCs/>
+          <w:lang w:val="en-US"/>
+        </w:rPr>
+      </w:pPr>
+    </w:p>
+    <w:p>
+      <w:pPr>
+        <w:spacing w:after="0" w:line="240" w:lineRule="auto"/>
+        <w:rPr>
+          <w:lang w:val="en-US"/>
+        </w:rPr>
+      </w:pPr>
+      <w:r>
+        <w:rPr>
+          <w:b/>
+          <w:bCs/>
+          <w:lang w:val="en-US"/>
+        </w:rPr>
+        <w:t>Prepare for Midterm Exam:</w:t>
+      </w:r>
+      <w:r>
+        <w:rPr>
+          <w:lang w:val="en-US"/>
+        </w:rPr>
+        <w:t xml:space="preserve"> I aim to allocate time each day to review course materials, practice exam questions, and solidify my understanding of key concepts covered in the Software Project Management course. By dedicating focused study sessions, I hope to effectively prepare for the midterm exam and perform well.</w:t>
+      </w:r>
+    </w:p>
+    <w:p>
+      <w:pPr>
+        <w:spacing w:after="0" w:line="240" w:lineRule="auto"/>
+        <w:rPr>
+          <w:lang w:val="en-US"/>
+        </w:rPr>
+      </w:pPr>
+    </w:p>
+    <w:p>
+      <w:pPr>
+        <w:spacing w:after="0" w:line="240" w:lineRule="auto"/>
+        <w:rPr>
+          <w:lang w:val="en-US"/>
+        </w:rPr>
+      </w:pPr>
+      <w:r>
+        <w:rPr>
+          <w:b/>
+          <w:bCs/>
+          <w:lang w:val="en-US"/>
+        </w:rPr>
+        <w:t>Complete Assigned Readings:</w:t>
+      </w:r>
+      <w:r>
+        <w:rPr>
+          <w:lang w:val="en-US"/>
+        </w:rPr>
+        <w:t xml:space="preserve"> I plan to stay up to date with assigned readings from the textbook "Software Project Management: A Process Driven Approach" to deepen my understanding of project management principles and techniques. By actively engaging with the readings, I aim to enhance my knowledge and apply it effectively in the course projects and activities.</w:t>
+      </w:r>
+    </w:p>
+    <w:p>
+      <w:pPr>
+        <w:spacing w:after="0" w:line="240" w:lineRule="auto"/>
+        <w:rPr>
+          <w:lang w:val="en-US"/>
+        </w:rPr>
+      </w:pPr>
+    </w:p>
+    <w:p>
+      <w:pPr>
+        <w:spacing w:after="0" w:line="240" w:lineRule="auto"/>
+        <w:rPr>
+          <w:lang w:val="en-US"/>
+        </w:rPr>
+      </w:pPr>
+      <w:r>
+        <w:rPr>
+          <w:b/>
+          <w:bCs/>
+          <w:lang w:val="en-US"/>
+        </w:rPr>
+        <w:t>Plan for Project Milestones:</w:t>
+      </w:r>
+      <w:r>
+        <w:rPr>
+          <w:lang w:val="en-US"/>
+        </w:rPr>
+        <w:t xml:space="preserve"> I will review upcoming project milestones and deliverables, ensuring that tasks are prioritized, resources are allocated appropriately, and deadlines are met in accordance with project timelines. By carefully planning and organizing our project activities, I aim to ensure the successful completion of our project and achieve our objectives.</w:t>
+      </w:r>
+    </w:p>
+    <w:p>
+      <w:pPr>
+        <w:spacing w:after="0" w:line="240" w:lineRule="auto"/>
+        <w:rPr>
+          <w:lang w:val="en-US"/>
+        </w:rPr>
+      </w:pPr>
+      <w:r>
+        <w:rPr>
+          <w:b/>
+          <w:bCs/>
+          <w:lang w:val="en-US"/>
+        </w:rPr>
+        <w:br/>
+        <w:t xml:space="preserve">Chapter </w:t>
+      </w:r>
+      <w:r>
+        <w:rPr>
+          <w:b/>
+          <w:bCs/>
+          <w:lang w:val="en-US"/>
+        </w:rPr>
+        <w:t>5</w:t>
+      </w:r>
+      <w:r>
+        <w:rPr>
+          <w:b/>
+          <w:bCs/>
+          <w:lang w:val="en-US"/>
+        </w:rPr>
+        <w:t xml:space="preserve"> Reflections</w:t>
+      </w:r>
+      <w:r>
+        <w:rPr>
+          <w:lang w:val="en-US"/>
+        </w:rPr>
+        <w:t xml:space="preserve">: </w:t>
+      </w:r>
+      <w:r>
+        <w:t>Chapter 5 provided a comprehensive overview of SCM, highlighting its significance in maintaining the integrity and manageability of software projects. Understanding the components and deployment strategies of SCM is crucial for ensuring smooth project execution and product delivery.</w:t>
+      </w:r>
+    </w:p>
+    <w:p>
+      <w:pPr>
+        <w:spacing w:after="0" w:line="240" w:lineRule="auto"/>
+        <w:rPr>
+          <w:b/>
+          <w:bCs/>
+          <w:lang w:val="en-US"/>
+        </w:rPr>
+      </w:pPr>
+    </w:p>
+    <w:p>
+      <w:pPr>
+        <w:spacing w:after="0" w:line="240" w:lineRule="auto"/>
+        <w:rPr>
+          <w:lang w:val="en-US"/>
+        </w:rPr>
+      </w:pPr>
+      <w:r>
+        <w:rPr>
+          <w:b/>
+          <w:bCs/>
+          <w:lang w:val="en-US"/>
+        </w:rPr>
+        <w:t>Chapter 6</w:t>
+      </w:r>
+      <w:r>
+        <w:rPr>
+          <w:b/>
+          <w:bCs/>
+          <w:lang w:val="en-US"/>
+        </w:rPr>
+        <w:t xml:space="preserve"> </w:t>
+      </w:r>
+      <w:r>
+        <w:rPr>
+          <w:b/>
+          <w:bCs/>
+          <w:lang w:val="en-US"/>
+        </w:rPr>
+        <w:t>Reflections</w:t>
+      </w:r>
+      <w:r>
+        <w:rPr>
+          <w:lang w:val="en-US"/>
+        </w:rPr>
+        <w:t>:</w:t>
+      </w:r>
+      <w:r>
+        <w:rPr>
+          <w:b/>
+          <w:bCs/>
+          <w:lang w:val="en-US"/>
+        </w:rPr>
+        <w:t xml:space="preserve"> </w:t>
+      </w:r>
+      <w:r>
+        <w:t>Chapter 6 delved into software project plans, emphasizing their role in guiding project execution and monitoring progress. Learning about the components, types, inputs, and techniques associated with software project plans lays a strong foundation for effective project management practices. It provided a clear idea of project activities and the tasks included in it.</w:t>
+      </w:r>
     </w:p>
     <w:p>
       <w:pPr>
@@ -5567,7 +6894,7 @@
   <w:style w:type="paragraph" w:default="1" w:styleId="Normal">
     <w:name w:val="Normal"/>
     <w:qFormat/>
-    <w:rsid w:val="000411D8"/>
+    <w:rsid w:val="00AD3306"/>
   </w:style>
   <w:style w:type="paragraph" w:styleId="Heading1">
     <w:name w:val="heading 1"/>
@@ -5771,7 +7098,6 @@
   <w:style w:type="character" w:default="1" w:styleId="DefaultParagraphFont">
     <w:name w:val="Default Paragraph Font"/>
     <w:uiPriority w:val="1"/>
-    <w:semiHidden/>
     <w:unhideWhenUsed/>
   </w:style>
   <w:style w:type="table" w:default="1" w:styleId="TableNormal">

</xml_diff>